<commit_message>
Modifica gantt e piccole modifiche alla doc
</commit_message>
<xml_diff>
--- a/Documentazione/Documentazione_Gestione_Alloggi_Lazzaroni.docx
+++ b/Documentazione/Documentazione_Gestione_Alloggi_Lazzaroni.docx
@@ -7227,8 +7227,6 @@
         </w:rPr>
         <w:t>se l’utente dovesse tornare al sito non dovrà più registrarsi, bensì loggarsi.</w:t>
       </w:r>
-      <w:bookmarkStart w:id="7" w:name="_GoBack"/>
-      <w:bookmarkEnd w:id="7"/>
     </w:p>
     <w:p>
       <w:pPr>
@@ -7267,12 +7265,12 @@
       <w:pPr>
         <w:pStyle w:val="Titolo2"/>
       </w:pPr>
-      <w:bookmarkStart w:id="8" w:name="_Toc9435656"/>
+      <w:bookmarkStart w:id="7" w:name="_Toc9435656"/>
       <w:r>
         <w:lastRenderedPageBreak/>
         <w:t>Pianificazione</w:t>
       </w:r>
-      <w:bookmarkEnd w:id="8"/>
+      <w:bookmarkEnd w:id="7"/>
     </w:p>
     <w:p>
       <w:pPr>
@@ -7289,86 +7287,16 @@
         <w:rPr>
           <w:noProof/>
         </w:rPr>
-        <w:drawing>
-          <wp:anchor distT="0" distB="0" distL="114300" distR="114300" simplePos="0" relativeHeight="251702272" behindDoc="0" locked="0" layoutInCell="1" allowOverlap="1" wp14:anchorId="562B6EB7" wp14:editId="00E68E7B">
-            <wp:simplePos x="0" y="0"/>
-            <wp:positionH relativeFrom="margin">
-              <wp:align>center</wp:align>
-            </wp:positionH>
-            <wp:positionV relativeFrom="paragraph">
-              <wp:posOffset>221615</wp:posOffset>
-            </wp:positionV>
-            <wp:extent cx="9418320" cy="4923790"/>
-            <wp:effectExtent l="0" t="0" r="0" b="0"/>
-            <wp:wrapTopAndBottom/>
-            <wp:docPr id="14" name="Immagine 14"/>
-            <wp:cNvGraphicFramePr>
-              <a:graphicFrameLocks xmlns:a="http://schemas.openxmlformats.org/drawingml/2006/main" noChangeAspect="1"/>
-            </wp:cNvGraphicFramePr>
-            <a:graphic xmlns:a="http://schemas.openxmlformats.org/drawingml/2006/main">
-              <a:graphicData uri="http://schemas.openxmlformats.org/drawingml/2006/picture">
-                <pic:pic xmlns:pic="http://schemas.openxmlformats.org/drawingml/2006/picture">
-                  <pic:nvPicPr>
-                    <pic:cNvPr id="14" name="Pianificazione.jpg"/>
-                    <pic:cNvPicPr/>
-                  </pic:nvPicPr>
-                  <pic:blipFill rotWithShape="1">
-                    <a:blip r:embed="rId14">
-                      <a:extLst>
-                        <a:ext uri="{28A0092B-C50C-407E-A947-70E740481C1C}">
-                          <a14:useLocalDpi xmlns:a14="http://schemas.microsoft.com/office/drawing/2010/main" val="0"/>
-                        </a:ext>
-                      </a:extLst>
-                    </a:blip>
-                    <a:srcRect l="4300" t="5942" r="10575" b="6162"/>
-                    <a:stretch/>
-                  </pic:blipFill>
-                  <pic:spPr bwMode="auto">
-                    <a:xfrm>
-                      <a:off x="0" y="0"/>
-                      <a:ext cx="9418320" cy="4923790"/>
-                    </a:xfrm>
-                    <a:prstGeom prst="rect">
-                      <a:avLst/>
-                    </a:prstGeom>
-                    <a:ln>
-                      <a:noFill/>
-                    </a:ln>
-                    <a:extLst>
-                      <a:ext uri="{53640926-AAD7-44D8-BBD7-CCE9431645EC}">
-                        <a14:shadowObscured xmlns:a14="http://schemas.microsoft.com/office/drawing/2010/main"/>
-                      </a:ext>
-                    </a:extLst>
-                  </pic:spPr>
-                </pic:pic>
-              </a:graphicData>
-            </a:graphic>
-            <wp14:sizeRelH relativeFrom="margin">
-              <wp14:pctWidth>0</wp14:pctWidth>
-            </wp14:sizeRelH>
-            <wp14:sizeRelV relativeFrom="margin">
-              <wp14:pctHeight>0</wp14:pctHeight>
-            </wp14:sizeRelV>
-          </wp:anchor>
-        </w:drawing>
-      </w:r>
-      <w:r>
-        <w:t>La pianificazione del progetto è stata effettuata mediante la realizzazione di un diagramma di Gantt.</w:t>
-      </w:r>
-      <w:r>
-        <w:rPr>
-          <w:noProof/>
-        </w:rPr>
         <mc:AlternateContent>
           <mc:Choice Requires="wps">
             <w:drawing>
-              <wp:anchor distT="0" distB="0" distL="114300" distR="114300" simplePos="0" relativeHeight="251705344" behindDoc="0" locked="0" layoutInCell="1" allowOverlap="1" wp14:anchorId="481024DC" wp14:editId="60BD6759">
+              <wp:anchor distT="0" distB="0" distL="114300" distR="114300" simplePos="0" relativeHeight="251705344" behindDoc="0" locked="0" layoutInCell="1" allowOverlap="1" wp14:anchorId="481024DC" wp14:editId="6B0D330B">
                 <wp:simplePos x="0" y="0"/>
-                <wp:positionH relativeFrom="column">
-                  <wp:posOffset>179705</wp:posOffset>
+                <wp:positionH relativeFrom="margin">
+                  <wp:align>center</wp:align>
                 </wp:positionH>
                 <wp:positionV relativeFrom="paragraph">
-                  <wp:posOffset>5133975</wp:posOffset>
+                  <wp:posOffset>5111115</wp:posOffset>
                 </wp:positionV>
                 <wp:extent cx="9418320" cy="635"/>
                 <wp:effectExtent l="0" t="0" r="0" b="0"/>
@@ -7424,7 +7352,7 @@
           </mc:Choice>
           <mc:Fallback>
             <w:pict>
-              <v:shape w14:anchorId="481024DC" id="Casella di testo 12" o:spid="_x0000_s1027" type="#_x0000_t202" style="position:absolute;margin-left:14.15pt;margin-top:404.25pt;width:741.6pt;height:.05pt;z-index:251705344;visibility:visible;mso-wrap-style:square;mso-wrap-distance-left:9pt;mso-wrap-distance-top:0;mso-wrap-distance-right:9pt;mso-wrap-distance-bottom:0;mso-position-horizontal:absolute;mso-position-horizontal-relative:text;mso-position-vertical:absolute;mso-position-vertical-relative:text;v-text-anchor:top" o:gfxdata="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" stroked="f">
+              <v:shape w14:anchorId="481024DC" id="Casella di testo 12" o:spid="_x0000_s1027" type="#_x0000_t202" style="position:absolute;margin-left:0;margin-top:402.45pt;width:741.6pt;height:.05pt;z-index:251705344;visibility:visible;mso-wrap-style:square;mso-wrap-distance-left:9pt;mso-wrap-distance-top:0;mso-wrap-distance-right:9pt;mso-wrap-distance-bottom:0;mso-position-horizontal:center;mso-position-horizontal-relative:margin;mso-position-vertical:absolute;mso-position-vertical-relative:text;v-text-anchor:top" o:gfxdata="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" stroked="f">
                 <v:textbox style="mso-fit-shape-to-text:t" inset="0,0,0,0">
                   <w:txbxContent>
                     <w:p>
@@ -7441,12 +7369,86 @@
                     </w:p>
                   </w:txbxContent>
                 </v:textbox>
-                <w10:wrap type="topAndBottom"/>
+                <w10:wrap type="topAndBottom" anchorx="margin"/>
               </v:shape>
             </w:pict>
           </mc:Fallback>
         </mc:AlternateContent>
       </w:r>
+      <w:r>
+        <w:rPr>
+          <w:noProof/>
+        </w:rPr>
+        <w:drawing>
+          <wp:anchor distT="0" distB="0" distL="114300" distR="114300" simplePos="0" relativeHeight="251702272" behindDoc="0" locked="0" layoutInCell="1" allowOverlap="1" wp14:anchorId="562B6EB7" wp14:editId="7D7A4E8C">
+            <wp:simplePos x="0" y="0"/>
+            <wp:positionH relativeFrom="margin">
+              <wp:align>center</wp:align>
+            </wp:positionH>
+            <wp:positionV relativeFrom="paragraph">
+              <wp:posOffset>268605</wp:posOffset>
+            </wp:positionV>
+            <wp:extent cx="9494520" cy="4815840"/>
+            <wp:effectExtent l="19050" t="19050" r="11430" b="22860"/>
+            <wp:wrapTopAndBottom/>
+            <wp:docPr id="14" name="Immagine 14"/>
+            <wp:cNvGraphicFramePr>
+              <a:graphicFrameLocks xmlns:a="http://schemas.openxmlformats.org/drawingml/2006/main" noChangeAspect="1"/>
+            </wp:cNvGraphicFramePr>
+            <a:graphic xmlns:a="http://schemas.openxmlformats.org/drawingml/2006/main">
+              <a:graphicData uri="http://schemas.openxmlformats.org/drawingml/2006/picture">
+                <pic:pic xmlns:pic="http://schemas.openxmlformats.org/drawingml/2006/picture">
+                  <pic:nvPicPr>
+                    <pic:cNvPr id="14" name="Pianificazione.jpg"/>
+                    <pic:cNvPicPr/>
+                  </pic:nvPicPr>
+                  <pic:blipFill rotWithShape="1">
+                    <a:blip r:embed="rId14">
+                      <a:extLst>
+                        <a:ext uri="{28A0092B-C50C-407E-A947-70E740481C1C}">
+                          <a14:useLocalDpi xmlns:a14="http://schemas.microsoft.com/office/drawing/2010/main" val="0"/>
+                        </a:ext>
+                      </a:extLst>
+                    </a:blip>
+                    <a:srcRect l="4058" t="5571" r="12013" b="5598"/>
+                    <a:stretch/>
+                  </pic:blipFill>
+                  <pic:spPr bwMode="auto">
+                    <a:xfrm>
+                      <a:off x="0" y="0"/>
+                      <a:ext cx="9494520" cy="4815840"/>
+                    </a:xfrm>
+                    <a:prstGeom prst="rect">
+                      <a:avLst/>
+                    </a:prstGeom>
+                    <a:ln>
+                      <a:solidFill>
+                        <a:schemeClr val="tx1"/>
+                      </a:solidFill>
+                    </a:ln>
+                    <a:extLst>
+                      <a:ext uri="{53640926-AAD7-44D8-BBD7-CCE9431645EC}">
+                        <a14:shadowObscured xmlns:a14="http://schemas.microsoft.com/office/drawing/2010/main"/>
+                      </a:ext>
+                    </a:extLst>
+                  </pic:spPr>
+                </pic:pic>
+              </a:graphicData>
+            </a:graphic>
+            <wp14:sizeRelH relativeFrom="margin">
+              <wp14:pctWidth>0</wp14:pctWidth>
+            </wp14:sizeRelH>
+            <wp14:sizeRelV relativeFrom="margin">
+              <wp14:pctHeight>0</wp14:pctHeight>
+            </wp14:sizeRelV>
+          </wp:anchor>
+        </w:drawing>
+      </w:r>
+      <w:r>
+        <w:t>La pianificazione del progetto è stata effettuata mediante la realizzazione di un diagramma di Gantt.</w:t>
+      </w:r>
+      <w:bookmarkStart w:id="8" w:name="_GoBack"/>
+      <w:bookmarkEnd w:id="8"/>
     </w:p>
     <w:p>
       <w:bookmarkStart w:id="9" w:name="_Toc9435657"/>
@@ -16645,7 +16647,7 @@
 </file>
 
 <file path=customXml/itemProps1.xml><?xml version="1.0" encoding="utf-8"?>
-<ds:datastoreItem xmlns:ds="http://schemas.openxmlformats.org/officeDocument/2006/customXml" ds:itemID="{42531C86-5E4B-49B2-95D6-3CF8F20F9C6E}">
+<ds:datastoreItem xmlns:ds="http://schemas.openxmlformats.org/officeDocument/2006/customXml" ds:itemID="{F1D0C191-2D55-45CE-B82A-C4410C85901C}">
   <ds:schemaRefs>
     <ds:schemaRef ds:uri="http://schemas.openxmlformats.org/officeDocument/2006/bibliography"/>
   </ds:schemaRefs>

</xml_diff>

<commit_message>
Update doc e tasks
</commit_message>
<xml_diff>
--- a/Documentazione/Documentazione_Gestione_Alloggi_Lazzaroni.docx
+++ b/Documentazione/Documentazione_Gestione_Alloggi_Lazzaroni.docx
@@ -3452,13 +3452,47 @@
       <w:r>
         <w:rPr>
           <w:i/>
-        </w:rPr>
-        <w:t xml:space="preserve">A word clock </w:t>
+          <w:lang w:val="de-DE"/>
+        </w:rPr>
+        <w:t xml:space="preserve">A </w:t>
       </w:r>
       <w:proofErr w:type="spellStart"/>
       <w:r>
         <w:rPr>
           <w:i/>
+          <w:lang w:val="de-DE"/>
+        </w:rPr>
+        <w:t>word</w:t>
+      </w:r>
+      <w:proofErr w:type="spellEnd"/>
+      <w:r>
+        <w:rPr>
+          <w:i/>
+          <w:lang w:val="de-DE"/>
+        </w:rPr>
+        <w:t xml:space="preserve"> </w:t>
+      </w:r>
+      <w:proofErr w:type="spellStart"/>
+      <w:r>
+        <w:rPr>
+          <w:i/>
+          <w:lang w:val="de-DE"/>
+        </w:rPr>
+        <w:t>clock</w:t>
+      </w:r>
+      <w:proofErr w:type="spellEnd"/>
+      <w:r>
+        <w:rPr>
+          <w:i/>
+          <w:lang w:val="de-DE"/>
+        </w:rPr>
+        <w:t xml:space="preserve"> </w:t>
+      </w:r>
+      <w:proofErr w:type="spellStart"/>
+      <w:r>
+        <w:rPr>
+          <w:i/>
+          <w:lang w:val="de-DE"/>
         </w:rPr>
         <w:t>is</w:t>
       </w:r>
@@ -3466,13 +3500,31 @@
       <w:r>
         <w:rPr>
           <w:i/>
-        </w:rPr>
-        <w:t xml:space="preserve"> a clock </w:t>
+          <w:lang w:val="de-DE"/>
+        </w:rPr>
+        <w:t xml:space="preserve"> a </w:t>
       </w:r>
       <w:proofErr w:type="spellStart"/>
       <w:r>
         <w:rPr>
           <w:i/>
+          <w:lang w:val="de-DE"/>
+        </w:rPr>
+        <w:t>clock</w:t>
+      </w:r>
+      <w:proofErr w:type="spellEnd"/>
+      <w:r>
+        <w:rPr>
+          <w:i/>
+          <w:lang w:val="de-DE"/>
+        </w:rPr>
+        <w:t xml:space="preserve"> </w:t>
+      </w:r>
+      <w:proofErr w:type="spellStart"/>
+      <w:r>
+        <w:rPr>
+          <w:i/>
+          <w:lang w:val="de-DE"/>
         </w:rPr>
         <w:t>that</w:t>
       </w:r>
@@ -3480,30 +3532,53 @@
       <w:r>
         <w:rPr>
           <w:i/>
-        </w:rPr>
-        <w:t xml:space="preserve"> show</w:t>
-      </w:r>
+          <w:lang w:val="de-DE"/>
+        </w:rPr>
+        <w:t xml:space="preserve"> </w:t>
+      </w:r>
+      <w:proofErr w:type="spellStart"/>
       <w:r>
         <w:rPr>
           <w:i/>
+          <w:lang w:val="de-DE"/>
+        </w:rPr>
+        <w:t>show</w:t>
+      </w:r>
+      <w:r>
+        <w:rPr>
+          <w:i/>
+          <w:lang w:val="de-DE"/>
         </w:rPr>
         <w:t>s</w:t>
       </w:r>
+      <w:proofErr w:type="spellEnd"/>
       <w:r>
         <w:rPr>
           <w:i/>
+          <w:lang w:val="de-DE"/>
         </w:rPr>
         <w:t xml:space="preserve"> the time</w:t>
       </w:r>
       <w:r>
         <w:rPr>
           <w:i/>
-        </w:rPr>
-        <w:t xml:space="preserve"> by</w:t>
-      </w:r>
+          <w:lang w:val="de-DE"/>
+        </w:rPr>
+        <w:t xml:space="preserve"> </w:t>
+      </w:r>
+      <w:proofErr w:type="spellStart"/>
       <w:r>
         <w:rPr>
           <w:i/>
+          <w:lang w:val="de-DE"/>
+        </w:rPr>
+        <w:t>by</w:t>
+      </w:r>
+      <w:proofErr w:type="spellEnd"/>
+      <w:r>
+        <w:rPr>
+          <w:i/>
+          <w:lang w:val="de-DE"/>
         </w:rPr>
         <w:t xml:space="preserve"> </w:t>
       </w:r>
@@ -3511,6 +3586,7 @@
       <w:r>
         <w:rPr>
           <w:i/>
+          <w:lang w:val="de-DE"/>
         </w:rPr>
         <w:t>using</w:t>
       </w:r>
@@ -3518,6 +3594,39 @@
       <w:r>
         <w:rPr>
           <w:i/>
+          <w:lang w:val="de-DE"/>
+        </w:rPr>
+        <w:t xml:space="preserve"> spoken </w:t>
+      </w:r>
+      <w:proofErr w:type="spellStart"/>
+      <w:r>
+        <w:rPr>
+          <w:i/>
+          <w:lang w:val="de-DE"/>
+        </w:rPr>
+        <w:t>language</w:t>
+      </w:r>
+      <w:proofErr w:type="spellEnd"/>
+      <w:r>
+        <w:rPr>
+          <w:i/>
+          <w:lang w:val="de-DE"/>
+        </w:rPr>
+        <w:t xml:space="preserve">. In </w:t>
+      </w:r>
+      <w:proofErr w:type="spellStart"/>
+      <w:r>
+        <w:rPr>
+          <w:i/>
+          <w:lang w:val="de-DE"/>
+        </w:rPr>
+        <w:t>this</w:t>
+      </w:r>
+      <w:proofErr w:type="spellEnd"/>
+      <w:r>
+        <w:rPr>
+          <w:i/>
+          <w:lang w:val="de-DE"/>
         </w:rPr>
         <w:t xml:space="preserve"> </w:t>
       </w:r>
@@ -3525,13 +3634,31 @@
       <w:r>
         <w:rPr>
           <w:i/>
-        </w:rPr>
-        <w:t>spoken</w:t>
+          <w:lang w:val="de-DE"/>
+        </w:rPr>
+        <w:t>project</w:t>
       </w:r>
       <w:proofErr w:type="spellEnd"/>
       <w:r>
         <w:rPr>
           <w:i/>
+          <w:lang w:val="de-DE"/>
+        </w:rPr>
+        <w:t xml:space="preserve"> a box </w:t>
+      </w:r>
+      <w:proofErr w:type="spellStart"/>
+      <w:r>
+        <w:rPr>
+          <w:i/>
+          <w:lang w:val="de-DE"/>
+        </w:rPr>
+        <w:t>is</w:t>
+      </w:r>
+      <w:proofErr w:type="spellEnd"/>
+      <w:r>
+        <w:rPr>
+          <w:i/>
+          <w:lang w:val="de-DE"/>
         </w:rPr>
         <w:t xml:space="preserve"> </w:t>
       </w:r>
@@ -3539,34 +3666,71 @@
       <w:r>
         <w:rPr>
           <w:i/>
-        </w:rPr>
-        <w:t>language</w:t>
+          <w:lang w:val="de-DE"/>
+        </w:rPr>
+        <w:t>used</w:t>
       </w:r>
       <w:proofErr w:type="spellEnd"/>
       <w:r>
         <w:rPr>
           <w:i/>
-        </w:rPr>
-        <w:t xml:space="preserve">. In </w:t>
+          <w:lang w:val="de-DE"/>
+        </w:rPr>
+        <w:t xml:space="preserve"> </w:t>
       </w:r>
       <w:proofErr w:type="spellStart"/>
       <w:r>
         <w:rPr>
           <w:i/>
-        </w:rPr>
-        <w:t>this</w:t>
+          <w:lang w:val="de-DE"/>
+        </w:rPr>
+        <w:t>where</w:t>
       </w:r>
       <w:proofErr w:type="spellEnd"/>
       <w:r>
         <w:rPr>
           <w:i/>
-        </w:rPr>
-        <w:t xml:space="preserve"> project a box </w:t>
+          <w:lang w:val="de-DE"/>
+        </w:rPr>
+        <w:t xml:space="preserve"> </w:t>
       </w:r>
       <w:proofErr w:type="spellStart"/>
       <w:r>
         <w:rPr>
           <w:i/>
+          <w:lang w:val="de-DE"/>
+        </w:rPr>
+        <w:t>below</w:t>
+      </w:r>
+      <w:proofErr w:type="spellEnd"/>
+      <w:r>
+        <w:rPr>
+          <w:i/>
+          <w:lang w:val="de-DE"/>
+        </w:rPr>
+        <w:t xml:space="preserve"> </w:t>
+      </w:r>
+      <w:proofErr w:type="spellStart"/>
+      <w:r>
+        <w:rPr>
+          <w:i/>
+          <w:lang w:val="de-DE"/>
+        </w:rPr>
+        <w:t>there</w:t>
+      </w:r>
+      <w:proofErr w:type="spellEnd"/>
+      <w:r>
+        <w:rPr>
+          <w:i/>
+          <w:lang w:val="de-DE"/>
+        </w:rPr>
+        <w:t xml:space="preserve"> </w:t>
+      </w:r>
+      <w:proofErr w:type="spellStart"/>
+      <w:r>
+        <w:rPr>
+          <w:i/>
+          <w:lang w:val="de-DE"/>
         </w:rPr>
         <w:t>is</w:t>
       </w:r>
@@ -3574,6 +3738,23 @@
       <w:r>
         <w:rPr>
           <w:i/>
+          <w:lang w:val="de-DE"/>
+        </w:rPr>
+        <w:t xml:space="preserve"> a </w:t>
+      </w:r>
+      <w:proofErr w:type="spellStart"/>
+      <w:r>
+        <w:rPr>
+          <w:i/>
+          <w:lang w:val="de-DE"/>
+        </w:rPr>
+        <w:t>strip</w:t>
+      </w:r>
+      <w:proofErr w:type="spellEnd"/>
+      <w:r>
+        <w:rPr>
+          <w:i/>
+          <w:lang w:val="de-DE"/>
         </w:rPr>
         <w:t xml:space="preserve"> </w:t>
       </w:r>
@@ -3581,13 +3762,15 @@
       <w:r>
         <w:rPr>
           <w:i/>
-        </w:rPr>
-        <w:t>used</w:t>
+          <w:lang w:val="de-DE"/>
+        </w:rPr>
+        <w:t>of</w:t>
       </w:r>
       <w:proofErr w:type="spellEnd"/>
       <w:r>
         <w:rPr>
           <w:i/>
+          <w:lang w:val="de-DE"/>
         </w:rPr>
         <w:t xml:space="preserve"> </w:t>
       </w:r>
@@ -3595,13 +3778,31 @@
       <w:r>
         <w:rPr>
           <w:i/>
-        </w:rPr>
-        <w:t>where</w:t>
+          <w:lang w:val="de-DE"/>
+        </w:rPr>
+        <w:t>led</w:t>
       </w:r>
       <w:proofErr w:type="spellEnd"/>
       <w:r>
         <w:rPr>
           <w:i/>
+          <w:lang w:val="de-DE"/>
+        </w:rPr>
+        <w:t xml:space="preserve"> and </w:t>
+      </w:r>
+      <w:proofErr w:type="spellStart"/>
+      <w:r>
+        <w:rPr>
+          <w:i/>
+          <w:lang w:val="de-DE"/>
+        </w:rPr>
+        <w:t>above</w:t>
+      </w:r>
+      <w:proofErr w:type="spellEnd"/>
+      <w:r>
+        <w:rPr>
+          <w:i/>
+          <w:lang w:val="de-DE"/>
         </w:rPr>
         <w:t xml:space="preserve"> </w:t>
       </w:r>
@@ -3609,13 +3810,15 @@
       <w:r>
         <w:rPr>
           <w:i/>
-        </w:rPr>
-        <w:t>below</w:t>
+          <w:lang w:val="de-DE"/>
+        </w:rPr>
+        <w:t>there</w:t>
       </w:r>
       <w:proofErr w:type="spellEnd"/>
       <w:r>
         <w:rPr>
           <w:i/>
+          <w:lang w:val="de-DE"/>
         </w:rPr>
         <w:t xml:space="preserve"> </w:t>
       </w:r>
@@ -3623,13 +3826,31 @@
       <w:r>
         <w:rPr>
           <w:i/>
-        </w:rPr>
-        <w:t>there</w:t>
+          <w:lang w:val="de-DE"/>
+        </w:rPr>
+        <w:t>is</w:t>
       </w:r>
       <w:proofErr w:type="spellEnd"/>
       <w:r>
         <w:rPr>
           <w:i/>
+          <w:lang w:val="de-DE"/>
+        </w:rPr>
+        <w:t xml:space="preserve"> a </w:t>
+      </w:r>
+      <w:proofErr w:type="spellStart"/>
+      <w:r>
+        <w:rPr>
+          <w:i/>
+          <w:lang w:val="de-DE"/>
+        </w:rPr>
+        <w:t>sheet</w:t>
+      </w:r>
+      <w:proofErr w:type="spellEnd"/>
+      <w:r>
+        <w:rPr>
+          <w:i/>
+          <w:lang w:val="de-DE"/>
         </w:rPr>
         <w:t xml:space="preserve"> </w:t>
       </w:r>
@@ -3637,6 +3858,87 @@
       <w:r>
         <w:rPr>
           <w:i/>
+          <w:lang w:val="de-DE"/>
+        </w:rPr>
+        <w:t>with</w:t>
+      </w:r>
+      <w:proofErr w:type="spellEnd"/>
+      <w:r>
+        <w:rPr>
+          <w:i/>
+          <w:lang w:val="de-DE"/>
+        </w:rPr>
+        <w:t xml:space="preserve"> the </w:t>
+      </w:r>
+      <w:proofErr w:type="spellStart"/>
+      <w:r>
+        <w:rPr>
+          <w:i/>
+          <w:lang w:val="de-DE"/>
+        </w:rPr>
+        <w:t>words</w:t>
+      </w:r>
+      <w:proofErr w:type="spellEnd"/>
+      <w:r>
+        <w:rPr>
+          <w:i/>
+          <w:lang w:val="de-DE"/>
+        </w:rPr>
+        <w:t xml:space="preserve"> </w:t>
+      </w:r>
+      <w:proofErr w:type="spellStart"/>
+      <w:r>
+        <w:rPr>
+          <w:i/>
+          <w:lang w:val="de-DE"/>
+        </w:rPr>
+        <w:t>that</w:t>
+      </w:r>
+      <w:proofErr w:type="spellEnd"/>
+      <w:r>
+        <w:rPr>
+          <w:i/>
+          <w:lang w:val="de-DE"/>
+        </w:rPr>
+        <w:t xml:space="preserve"> </w:t>
+      </w:r>
+      <w:proofErr w:type="spellStart"/>
+      <w:r>
+        <w:rPr>
+          <w:i/>
+          <w:lang w:val="de-DE"/>
+        </w:rPr>
+        <w:t>together</w:t>
+      </w:r>
+      <w:proofErr w:type="spellEnd"/>
+      <w:r>
+        <w:rPr>
+          <w:i/>
+          <w:lang w:val="de-DE"/>
+        </w:rPr>
+        <w:t xml:space="preserve"> form the time. This </w:t>
+      </w:r>
+      <w:proofErr w:type="spellStart"/>
+      <w:r>
+        <w:rPr>
+          <w:i/>
+          <w:lang w:val="de-DE"/>
+        </w:rPr>
+        <w:t>strip</w:t>
+      </w:r>
+      <w:proofErr w:type="spellEnd"/>
+      <w:r>
+        <w:rPr>
+          <w:i/>
+          <w:lang w:val="de-DE"/>
+        </w:rPr>
+        <w:t xml:space="preserve"> </w:t>
+      </w:r>
+      <w:proofErr w:type="spellStart"/>
+      <w:r>
+        <w:rPr>
+          <w:i/>
+          <w:lang w:val="de-DE"/>
         </w:rPr>
         <w:t>is</w:t>
       </w:r>
@@ -3644,32 +3946,94 @@
       <w:r>
         <w:rPr>
           <w:i/>
-        </w:rPr>
-        <w:t xml:space="preserve"> a strip of </w:t>
-      </w:r>
+          <w:lang w:val="de-DE"/>
+        </w:rPr>
+        <w:t xml:space="preserve"> </w:t>
+      </w:r>
+      <w:proofErr w:type="spellStart"/>
       <w:r>
         <w:rPr>
           <w:i/>
+          <w:lang w:val="de-DE"/>
+        </w:rPr>
+        <w:t>programmed</w:t>
+      </w:r>
+      <w:proofErr w:type="spellEnd"/>
+      <w:r>
+        <w:rPr>
+          <w:i/>
+          <w:lang w:val="de-DE"/>
+        </w:rPr>
+        <w:t xml:space="preserve"> in Arduino</w:t>
+      </w:r>
+      <w:r>
+        <w:rPr>
+          <w:i/>
+          <w:lang w:val="de-DE"/>
+        </w:rPr>
+        <w:t xml:space="preserve"> so </w:t>
+      </w:r>
+      <w:proofErr w:type="spellStart"/>
+      <w:r>
+        <w:rPr>
+          <w:i/>
+          <w:lang w:val="de-DE"/>
+        </w:rPr>
+        <w:t>that</w:t>
+      </w:r>
+      <w:proofErr w:type="spellEnd"/>
+      <w:r>
+        <w:rPr>
+          <w:i/>
+          <w:lang w:val="de-DE"/>
+        </w:rPr>
+        <w:t xml:space="preserve"> the </w:t>
+      </w:r>
+      <w:proofErr w:type="spellStart"/>
+      <w:r>
+        <w:rPr>
+          <w:i/>
+          <w:lang w:val="de-DE"/>
         </w:rPr>
         <w:t>led</w:t>
       </w:r>
+      <w:proofErr w:type="spellEnd"/>
       <w:r>
         <w:rPr>
           <w:i/>
-        </w:rPr>
-        <w:t xml:space="preserve"> and </w:t>
+          <w:lang w:val="de-DE"/>
+        </w:rPr>
+        <w:t xml:space="preserve"> </w:t>
       </w:r>
       <w:proofErr w:type="spellStart"/>
       <w:r>
         <w:rPr>
           <w:i/>
-        </w:rPr>
-        <w:t>above</w:t>
+          <w:lang w:val="de-DE"/>
+        </w:rPr>
+        <w:t>that</w:t>
       </w:r>
       <w:proofErr w:type="spellEnd"/>
       <w:r>
         <w:rPr>
           <w:i/>
+          <w:lang w:val="de-DE"/>
+        </w:rPr>
+        <w:t xml:space="preserve"> form the </w:t>
+      </w:r>
+      <w:proofErr w:type="spellStart"/>
+      <w:r>
+        <w:rPr>
+          <w:i/>
+          <w:lang w:val="de-DE"/>
+        </w:rPr>
+        <w:t>words</w:t>
+      </w:r>
+      <w:proofErr w:type="spellEnd"/>
+      <w:r>
+        <w:rPr>
+          <w:i/>
+          <w:lang w:val="de-DE"/>
         </w:rPr>
         <w:t xml:space="preserve"> </w:t>
       </w:r>
@@ -3677,13 +4041,47 @@
       <w:r>
         <w:rPr>
           <w:i/>
-        </w:rPr>
-        <w:t>there</w:t>
+          <w:lang w:val="de-DE"/>
+        </w:rPr>
+        <w:t>of</w:t>
       </w:r>
       <w:proofErr w:type="spellEnd"/>
       <w:r>
         <w:rPr>
           <w:i/>
+          <w:lang w:val="de-DE"/>
+        </w:rPr>
+        <w:t xml:space="preserve"> the </w:t>
+      </w:r>
+      <w:proofErr w:type="spellStart"/>
+      <w:r>
+        <w:rPr>
+          <w:i/>
+          <w:lang w:val="de-DE"/>
+        </w:rPr>
+        <w:t>current</w:t>
+      </w:r>
+      <w:proofErr w:type="spellEnd"/>
+      <w:r>
+        <w:rPr>
+          <w:i/>
+          <w:lang w:val="de-DE"/>
+        </w:rPr>
+        <w:t xml:space="preserve"> time </w:t>
+      </w:r>
+      <w:proofErr w:type="spellStart"/>
+      <w:r>
+        <w:rPr>
+          <w:i/>
+          <w:lang w:val="de-DE"/>
+        </w:rPr>
+        <w:t>are</w:t>
+      </w:r>
+      <w:proofErr w:type="spellEnd"/>
+      <w:r>
+        <w:rPr>
+          <w:i/>
+          <w:lang w:val="de-DE"/>
         </w:rPr>
         <w:t xml:space="preserve"> </w:t>
       </w:r>
@@ -3691,6 +4089,37 @@
       <w:r>
         <w:rPr>
           <w:i/>
+          <w:lang w:val="de-DE"/>
+        </w:rPr>
+        <w:t>turned</w:t>
+      </w:r>
+      <w:proofErr w:type="spellEnd"/>
+      <w:r>
+        <w:rPr>
+          <w:i/>
+          <w:lang w:val="de-DE"/>
+        </w:rPr>
+        <w:t xml:space="preserve"> on</w:t>
+      </w:r>
+      <w:r>
+        <w:rPr>
+          <w:i/>
+          <w:lang w:val="de-DE"/>
+        </w:rPr>
+        <w:t xml:space="preserve">. </w:t>
+      </w:r>
+      <w:r>
+        <w:rPr>
+          <w:i/>
+          <w:lang w:val="de-DE"/>
+        </w:rPr>
+        <w:t xml:space="preserve">The time </w:t>
+      </w:r>
+      <w:proofErr w:type="spellStart"/>
+      <w:r>
+        <w:rPr>
+          <w:i/>
+          <w:lang w:val="de-DE"/>
         </w:rPr>
         <w:t>is</w:t>
       </w:r>
@@ -3698,48 +4127,78 @@
       <w:r>
         <w:rPr>
           <w:i/>
-        </w:rPr>
-        <w:t xml:space="preserve"> a </w:t>
+          <w:lang w:val="de-DE"/>
+        </w:rPr>
+        <w:t xml:space="preserve"> </w:t>
       </w:r>
       <w:proofErr w:type="spellStart"/>
       <w:r>
         <w:rPr>
           <w:i/>
-        </w:rPr>
-        <w:t>sheet</w:t>
+          <w:lang w:val="de-DE"/>
+        </w:rPr>
+        <w:t>obtained</w:t>
       </w:r>
       <w:proofErr w:type="spellEnd"/>
       <w:r>
         <w:rPr>
           <w:i/>
-        </w:rPr>
-        <w:t xml:space="preserve"> with the words </w:t>
+          <w:lang w:val="de-DE"/>
+        </w:rPr>
+        <w:t xml:space="preserve"> </w:t>
       </w:r>
       <w:proofErr w:type="spellStart"/>
       <w:r>
         <w:rPr>
           <w:i/>
-        </w:rPr>
-        <w:t>that</w:t>
+          <w:lang w:val="de-DE"/>
+        </w:rPr>
+        <w:t>from</w:t>
       </w:r>
       <w:proofErr w:type="spellEnd"/>
       <w:r>
         <w:rPr>
           <w:i/>
+          <w:lang w:val="de-DE"/>
+        </w:rPr>
+        <w:t xml:space="preserve"> a time </w:t>
+      </w:r>
+      <w:proofErr w:type="spellStart"/>
+      <w:r>
+        <w:rPr>
+          <w:i/>
+          <w:lang w:val="de-DE"/>
+        </w:rPr>
+        <w:t>server</w:t>
+      </w:r>
+      <w:proofErr w:type="spellEnd"/>
+      <w:r>
+        <w:rPr>
+          <w:i/>
+          <w:lang w:val="de-DE"/>
         </w:rPr>
         <w:t xml:space="preserve"> </w:t>
       </w:r>
+      <w:r>
+        <w:rPr>
+          <w:i/>
+          <w:lang w:val="de-DE"/>
+        </w:rPr>
+        <w:t xml:space="preserve">and </w:t>
+      </w:r>
       <w:proofErr w:type="spellStart"/>
       <w:r>
         <w:rPr>
           <w:i/>
-        </w:rPr>
-        <w:t>together</w:t>
+          <w:lang w:val="de-DE"/>
+        </w:rPr>
+        <w:t>set</w:t>
       </w:r>
       <w:proofErr w:type="spellEnd"/>
       <w:r>
         <w:rPr>
           <w:i/>
+          <w:lang w:val="de-DE"/>
         </w:rPr>
         <w:t xml:space="preserve"> </w:t>
       </w:r>
@@ -3747,41 +4206,54 @@
       <w:r>
         <w:rPr>
           <w:i/>
-        </w:rPr>
-        <w:t>form</w:t>
+          <w:lang w:val="de-DE"/>
+        </w:rPr>
+        <w:t>up</w:t>
       </w:r>
       <w:proofErr w:type="spellEnd"/>
       <w:r>
         <w:rPr>
           <w:i/>
-        </w:rPr>
-        <w:t xml:space="preserve"> the time. </w:t>
+          <w:lang w:val="de-DE"/>
+        </w:rPr>
+        <w:t xml:space="preserve"> </w:t>
       </w:r>
       <w:proofErr w:type="spellStart"/>
       <w:r>
         <w:rPr>
           <w:i/>
-        </w:rPr>
-        <w:t>This</w:t>
+          <w:lang w:val="de-DE"/>
+        </w:rPr>
+        <w:t>by</w:t>
       </w:r>
       <w:proofErr w:type="spellEnd"/>
       <w:r>
         <w:rPr>
           <w:i/>
-        </w:rPr>
-        <w:t xml:space="preserve"> strip </w:t>
+          <w:lang w:val="de-DE"/>
+        </w:rPr>
+        <w:t xml:space="preserve"> a</w:t>
+      </w:r>
+      <w:r>
+        <w:rPr>
+          <w:i/>
+          <w:lang w:val="de-DE"/>
+        </w:rPr>
+        <w:t xml:space="preserve"> RTC, </w:t>
       </w:r>
       <w:proofErr w:type="spellStart"/>
       <w:r>
         <w:rPr>
           <w:i/>
-        </w:rPr>
-        <w:t>is</w:t>
+          <w:lang w:val="de-DE"/>
+        </w:rPr>
+        <w:t>otherwise</w:t>
       </w:r>
       <w:proofErr w:type="spellEnd"/>
       <w:r>
         <w:rPr>
           <w:i/>
+          <w:lang w:val="de-DE"/>
         </w:rPr>
         <w:t xml:space="preserve"> </w:t>
       </w:r>
@@ -3789,45 +4261,63 @@
       <w:r>
         <w:rPr>
           <w:i/>
-        </w:rPr>
-        <w:t>programmed</w:t>
+          <w:lang w:val="de-DE"/>
+        </w:rPr>
+        <w:t>it</w:t>
       </w:r>
       <w:proofErr w:type="spellEnd"/>
       <w:r>
         <w:rPr>
           <w:i/>
-        </w:rPr>
-        <w:t xml:space="preserve"> in Arduino</w:t>
-      </w:r>
+          <w:lang w:val="de-DE"/>
+        </w:rPr>
+        <w:t xml:space="preserve"> </w:t>
+      </w:r>
+      <w:proofErr w:type="spellStart"/>
       <w:r>
         <w:rPr>
           <w:i/>
-        </w:rPr>
-        <w:t xml:space="preserve"> so </w:t>
+          <w:lang w:val="de-DE"/>
+        </w:rPr>
+        <w:t>can</w:t>
+      </w:r>
+      <w:proofErr w:type="spellEnd"/>
+      <w:r>
+        <w:rPr>
+          <w:i/>
+          <w:lang w:val="de-DE"/>
+        </w:rPr>
+        <w:t xml:space="preserve"> </w:t>
       </w:r>
       <w:proofErr w:type="spellStart"/>
       <w:r>
         <w:rPr>
           <w:i/>
-        </w:rPr>
-        <w:t>that</w:t>
+          <w:lang w:val="de-DE"/>
+        </w:rPr>
+        <w:t>be</w:t>
       </w:r>
       <w:proofErr w:type="spellEnd"/>
       <w:r>
         <w:rPr>
           <w:i/>
-        </w:rPr>
-        <w:t xml:space="preserve"> the </w:t>
-      </w:r>
+          <w:lang w:val="de-DE"/>
+        </w:rPr>
+        <w:t xml:space="preserve"> </w:t>
+      </w:r>
+      <w:proofErr w:type="spellStart"/>
       <w:r>
         <w:rPr>
           <w:i/>
-        </w:rPr>
-        <w:t>led</w:t>
-      </w:r>
+          <w:lang w:val="de-DE"/>
+        </w:rPr>
+        <w:t>configured</w:t>
+      </w:r>
+      <w:proofErr w:type="spellEnd"/>
       <w:r>
         <w:rPr>
           <w:i/>
+          <w:lang w:val="de-DE"/>
         </w:rPr>
         <w:t xml:space="preserve"> </w:t>
       </w:r>
@@ -3835,13 +4325,15 @@
       <w:r>
         <w:rPr>
           <w:i/>
-        </w:rPr>
-        <w:t>that</w:t>
+          <w:lang w:val="de-DE"/>
+        </w:rPr>
+        <w:t>directly</w:t>
       </w:r>
       <w:proofErr w:type="spellEnd"/>
       <w:r>
         <w:rPr>
           <w:i/>
+          <w:lang w:val="de-DE"/>
         </w:rPr>
         <w:t xml:space="preserve"> </w:t>
       </w:r>
@@ -3849,197 +4341,70 @@
       <w:r>
         <w:rPr>
           <w:i/>
-        </w:rPr>
-        <w:t>form</w:t>
+          <w:lang w:val="de-DE"/>
+        </w:rPr>
+        <w:t>from</w:t>
       </w:r>
       <w:proofErr w:type="spellEnd"/>
       <w:r>
         <w:rPr>
           <w:i/>
-        </w:rPr>
-        <w:t xml:space="preserve"> the words of the </w:t>
+          <w:lang w:val="de-DE"/>
+        </w:rPr>
+        <w:t xml:space="preserve"> the box </w:t>
       </w:r>
       <w:proofErr w:type="spellStart"/>
       <w:r>
         <w:rPr>
           <w:i/>
-        </w:rPr>
-        <w:t>current</w:t>
+          <w:lang w:val="de-DE"/>
+        </w:rPr>
+        <w:t>using</w:t>
       </w:r>
       <w:proofErr w:type="spellEnd"/>
       <w:r>
         <w:rPr>
           <w:i/>
-        </w:rPr>
-        <w:t xml:space="preserve"> time are </w:t>
+          <w:lang w:val="de-DE"/>
+        </w:rPr>
+        <w:t xml:space="preserve"> </w:t>
       </w:r>
       <w:proofErr w:type="spellStart"/>
       <w:r>
         <w:rPr>
           <w:i/>
-        </w:rPr>
-        <w:t>turned</w:t>
+          <w:lang w:val="de-DE"/>
+        </w:rPr>
+        <w:t>physical</w:t>
       </w:r>
       <w:proofErr w:type="spellEnd"/>
       <w:r>
         <w:rPr>
           <w:i/>
-        </w:rPr>
-        <w:t xml:space="preserve"> on</w:t>
-      </w:r>
+          <w:lang w:val="de-DE"/>
+        </w:rPr>
+        <w:t xml:space="preserve"> </w:t>
+      </w:r>
+      <w:proofErr w:type="spellStart"/>
       <w:r>
         <w:rPr>
           <w:i/>
+          <w:lang w:val="de-DE"/>
+        </w:rPr>
+        <w:t>button</w:t>
+      </w:r>
+      <w:proofErr w:type="spellEnd"/>
+      <w:r>
+        <w:rPr>
+          <w:i/>
+          <w:lang w:val="de-DE"/>
         </w:rPr>
         <w:t xml:space="preserve">. </w:t>
       </w:r>
       <w:r>
         <w:rPr>
           <w:i/>
-        </w:rPr>
-        <w:t xml:space="preserve">The time </w:t>
-      </w:r>
-      <w:proofErr w:type="spellStart"/>
-      <w:r>
-        <w:rPr>
-          <w:i/>
-        </w:rPr>
-        <w:t>is</w:t>
-      </w:r>
-      <w:proofErr w:type="spellEnd"/>
-      <w:r>
-        <w:rPr>
-          <w:i/>
-        </w:rPr>
-        <w:t xml:space="preserve"> </w:t>
-      </w:r>
-      <w:proofErr w:type="spellStart"/>
-      <w:r>
-        <w:rPr>
-          <w:i/>
-        </w:rPr>
-        <w:t>obtained</w:t>
-      </w:r>
-      <w:proofErr w:type="spellEnd"/>
-      <w:r>
-        <w:rPr>
-          <w:i/>
-        </w:rPr>
-        <w:t xml:space="preserve"> from a time server </w:t>
-      </w:r>
-      <w:r>
-        <w:rPr>
-          <w:i/>
-        </w:rPr>
-        <w:t>and set up by a</w:t>
-      </w:r>
-      <w:r>
-        <w:rPr>
-          <w:i/>
-        </w:rPr>
-        <w:t xml:space="preserve"> RTC, </w:t>
-      </w:r>
-      <w:proofErr w:type="spellStart"/>
-      <w:r>
-        <w:rPr>
-          <w:i/>
-        </w:rPr>
-        <w:t>otherwise</w:t>
-      </w:r>
-      <w:proofErr w:type="spellEnd"/>
-      <w:r>
-        <w:rPr>
-          <w:i/>
-        </w:rPr>
-        <w:t xml:space="preserve"> </w:t>
-      </w:r>
-      <w:proofErr w:type="spellStart"/>
-      <w:r>
-        <w:rPr>
-          <w:i/>
-        </w:rPr>
-        <w:t>it</w:t>
-      </w:r>
-      <w:proofErr w:type="spellEnd"/>
-      <w:r>
-        <w:rPr>
-          <w:i/>
-        </w:rPr>
-        <w:t xml:space="preserve"> can be </w:t>
-      </w:r>
-      <w:proofErr w:type="spellStart"/>
-      <w:r>
-        <w:rPr>
-          <w:i/>
-        </w:rPr>
-        <w:t>configured</w:t>
-      </w:r>
-      <w:proofErr w:type="spellEnd"/>
-      <w:r>
-        <w:rPr>
-          <w:i/>
-        </w:rPr>
-        <w:t xml:space="preserve"> </w:t>
-      </w:r>
-      <w:proofErr w:type="spellStart"/>
-      <w:r>
-        <w:rPr>
-          <w:i/>
-        </w:rPr>
-        <w:t>directly</w:t>
-      </w:r>
-      <w:proofErr w:type="spellEnd"/>
-      <w:r>
-        <w:rPr>
-          <w:i/>
-        </w:rPr>
-        <w:t xml:space="preserve"> from the box </w:t>
-      </w:r>
-      <w:proofErr w:type="spellStart"/>
-      <w:r>
-        <w:rPr>
-          <w:i/>
-        </w:rPr>
-        <w:t>using</w:t>
-      </w:r>
-      <w:proofErr w:type="spellEnd"/>
-      <w:r>
-        <w:rPr>
-          <w:i/>
-        </w:rPr>
-        <w:t xml:space="preserve"> </w:t>
-      </w:r>
-      <w:proofErr w:type="spellStart"/>
-      <w:r>
-        <w:rPr>
-          <w:i/>
-        </w:rPr>
-        <w:t>physical</w:t>
-      </w:r>
-      <w:proofErr w:type="spellEnd"/>
-      <w:r>
-        <w:rPr>
-          <w:i/>
-        </w:rPr>
-        <w:t xml:space="preserve"> </w:t>
-      </w:r>
-      <w:proofErr w:type="spellStart"/>
-      <w:r>
-        <w:rPr>
-          <w:i/>
-        </w:rPr>
-        <w:t>button</w:t>
-      </w:r>
-      <w:proofErr w:type="spellEnd"/>
-      <w:r>
-        <w:rPr>
-          <w:i/>
-        </w:rPr>
-        <w:t xml:space="preserve">. </w:t>
-      </w:r>
-      <w:r>
-        <w:rPr>
-          <w:i/>
+          <w:lang w:val="de-DE"/>
         </w:rPr>
         <w:br/>
       </w:r>
@@ -6688,23 +7053,7 @@
                 <w:sz w:val="16"/>
                 <w:szCs w:val="16"/>
               </w:rPr>
-              <w:t xml:space="preserve">Bisognerà mandare per </w:t>
-            </w:r>
-            <w:proofErr w:type="gramStart"/>
-            <w:r>
-              <w:rPr>
-                <w:sz w:val="16"/>
-                <w:szCs w:val="16"/>
-              </w:rPr>
-              <w:t>email</w:t>
-            </w:r>
-            <w:proofErr w:type="gramEnd"/>
-            <w:r>
-              <w:rPr>
-                <w:sz w:val="16"/>
-                <w:szCs w:val="16"/>
-              </w:rPr>
-              <w:t xml:space="preserve"> un link per confermare la registrazione</w:t>
+              <w:t>Bisognerà mandare per email un link per confermare la registrazione</w:t>
             </w:r>
           </w:p>
         </w:tc>
@@ -9867,6 +10216,719 @@
       <w:bookmarkEnd w:id="23"/>
       <w:bookmarkEnd w:id="24"/>
     </w:p>
+    <w:tbl>
+      <w:tblPr>
+        <w:tblW w:w="9713" w:type="dxa"/>
+        <w:tblInd w:w="113" w:type="dxa"/>
+        <w:tblBorders>
+          <w:top w:val="single" w:sz="4" w:space="0" w:color="auto"/>
+          <w:left w:val="single" w:sz="4" w:space="0" w:color="auto"/>
+          <w:bottom w:val="single" w:sz="4" w:space="0" w:color="auto"/>
+          <w:right w:val="single" w:sz="4" w:space="0" w:color="auto"/>
+          <w:insideH w:val="single" w:sz="4" w:space="0" w:color="auto"/>
+          <w:insideV w:val="single" w:sz="4" w:space="0" w:color="auto"/>
+        </w:tblBorders>
+        <w:tblLook w:val="01E0" w:firstRow="1" w:lastRow="1" w:firstColumn="1" w:lastColumn="1" w:noHBand="0" w:noVBand="0"/>
+      </w:tblPr>
+      <w:tblGrid>
+        <w:gridCol w:w="2050"/>
+        <w:gridCol w:w="1562"/>
+        <w:gridCol w:w="1267"/>
+        <w:gridCol w:w="4834"/>
+      </w:tblGrid>
+      <w:tr>
+        <w:tc>
+          <w:tcPr>
+            <w:tcW w:w="2050" w:type="dxa"/>
+            <w:tcBorders>
+              <w:bottom w:val="single" w:sz="4" w:space="0" w:color="auto"/>
+              <w:right w:val="single" w:sz="4" w:space="0" w:color="auto"/>
+            </w:tcBorders>
+            <w:shd w:val="pct25" w:color="auto" w:fill="auto"/>
+          </w:tcPr>
+          <w:p>
+            <w:pPr>
+              <w:pStyle w:val="BodyTextChar"/>
+              <w:rPr>
+                <w:b/>
+                <w:sz w:val="18"/>
+                <w:szCs w:val="18"/>
+                <w:lang w:val="it-CH"/>
+              </w:rPr>
+            </w:pPr>
+            <w:r>
+              <w:rPr>
+                <w:b/>
+                <w:sz w:val="18"/>
+                <w:szCs w:val="18"/>
+                <w:lang w:val="it-CH"/>
+              </w:rPr>
+              <w:t>Test Case:</w:t>
+            </w:r>
+          </w:p>
+          <w:p>
+            <w:pPr>
+              <w:pStyle w:val="Corpotesto"/>
+              <w:rPr>
+                <w:sz w:val="18"/>
+                <w:szCs w:val="18"/>
+                <w:lang w:eastAsia="en-US"/>
+              </w:rPr>
+            </w:pPr>
+            <w:r>
+              <w:rPr>
+                <w:b/>
+                <w:sz w:val="18"/>
+                <w:szCs w:val="18"/>
+                <w:lang w:eastAsia="en-US"/>
+              </w:rPr>
+              <w:t>Riferimento</w:t>
+            </w:r>
+            <w:r>
+              <w:rPr>
+                <w:sz w:val="18"/>
+                <w:szCs w:val="18"/>
+                <w:lang w:eastAsia="en-US"/>
+              </w:rPr>
+              <w:t xml:space="preserve">: </w:t>
+            </w:r>
+          </w:p>
+        </w:tc>
+        <w:tc>
+          <w:tcPr>
+            <w:tcW w:w="1562" w:type="dxa"/>
+            <w:tcBorders>
+              <w:left w:val="single" w:sz="4" w:space="0" w:color="auto"/>
+              <w:bottom w:val="single" w:sz="4" w:space="0" w:color="auto"/>
+              <w:right w:val="single" w:sz="4" w:space="0" w:color="auto"/>
+            </w:tcBorders>
+          </w:tcPr>
+          <w:p>
+            <w:pPr>
+              <w:pStyle w:val="BodyTextChar"/>
+              <w:rPr>
+                <w:sz w:val="18"/>
+                <w:szCs w:val="18"/>
+                <w:lang w:val="it-CH"/>
+              </w:rPr>
+            </w:pPr>
+            <w:r>
+              <w:rPr>
+                <w:sz w:val="18"/>
+                <w:szCs w:val="18"/>
+                <w:lang w:val="it-CH"/>
+              </w:rPr>
+              <w:t>TC-001</w:t>
+            </w:r>
+          </w:p>
+          <w:p>
+            <w:pPr>
+              <w:rPr>
+                <w:lang w:eastAsia="en-US"/>
+              </w:rPr>
+            </w:pPr>
+            <w:r>
+              <w:rPr>
+                <w:sz w:val="18"/>
+                <w:szCs w:val="18"/>
+              </w:rPr>
+              <w:t>REQ-00</w:t>
+            </w:r>
+            <w:r>
+              <w:rPr>
+                <w:sz w:val="18"/>
+                <w:szCs w:val="18"/>
+              </w:rPr>
+              <w:t>5</w:t>
+            </w:r>
+          </w:p>
+        </w:tc>
+        <w:tc>
+          <w:tcPr>
+            <w:tcW w:w="1267" w:type="dxa"/>
+            <w:tcBorders>
+              <w:left w:val="single" w:sz="4" w:space="0" w:color="auto"/>
+              <w:bottom w:val="single" w:sz="4" w:space="0" w:color="auto"/>
+              <w:right w:val="single" w:sz="4" w:space="0" w:color="auto"/>
+            </w:tcBorders>
+            <w:shd w:val="pct25" w:color="auto" w:fill="auto"/>
+          </w:tcPr>
+          <w:p>
+            <w:pPr>
+              <w:pStyle w:val="BodyTextChar"/>
+              <w:rPr>
+                <w:b/>
+                <w:sz w:val="18"/>
+                <w:szCs w:val="18"/>
+                <w:lang w:val="it-CH"/>
+              </w:rPr>
+            </w:pPr>
+            <w:r>
+              <w:rPr>
+                <w:b/>
+                <w:sz w:val="18"/>
+                <w:szCs w:val="18"/>
+                <w:lang w:val="it-CH"/>
+              </w:rPr>
+              <w:t>Nome:</w:t>
+            </w:r>
+          </w:p>
+        </w:tc>
+        <w:tc>
+          <w:tcPr>
+            <w:tcW w:w="4834" w:type="dxa"/>
+            <w:tcBorders>
+              <w:left w:val="single" w:sz="4" w:space="0" w:color="auto"/>
+              <w:bottom w:val="single" w:sz="4" w:space="0" w:color="auto"/>
+            </w:tcBorders>
+          </w:tcPr>
+          <w:p>
+            <w:pPr>
+              <w:pStyle w:val="BodyTextChar"/>
+              <w:rPr>
+                <w:sz w:val="18"/>
+                <w:szCs w:val="18"/>
+                <w:lang w:val="it-CH"/>
+              </w:rPr>
+            </w:pPr>
+            <w:r>
+              <w:rPr>
+                <w:sz w:val="18"/>
+                <w:szCs w:val="18"/>
+                <w:lang w:val="it-CH"/>
+              </w:rPr>
+              <w:t xml:space="preserve">Verifica del funzionamento del </w:t>
+            </w:r>
+            <w:r>
+              <w:rPr>
+                <w:sz w:val="18"/>
+                <w:szCs w:val="18"/>
+                <w:lang w:val="it-CH"/>
+              </w:rPr>
+              <w:t>form di registrazione</w:t>
+            </w:r>
+            <w:r>
+              <w:rPr>
+                <w:sz w:val="18"/>
+                <w:szCs w:val="18"/>
+                <w:lang w:val="it-CH"/>
+              </w:rPr>
+              <w:t>.</w:t>
+            </w:r>
+          </w:p>
+        </w:tc>
+      </w:tr>
+      <w:tr>
+        <w:tc>
+          <w:tcPr>
+            <w:tcW w:w="2050" w:type="dxa"/>
+            <w:tcBorders>
+              <w:right w:val="single" w:sz="4" w:space="0" w:color="auto"/>
+            </w:tcBorders>
+            <w:shd w:val="pct25" w:color="auto" w:fill="auto"/>
+          </w:tcPr>
+          <w:p>
+            <w:pPr>
+              <w:pStyle w:val="BodyTextChar"/>
+              <w:rPr>
+                <w:b/>
+                <w:sz w:val="18"/>
+                <w:szCs w:val="18"/>
+                <w:lang w:val="it-CH"/>
+              </w:rPr>
+            </w:pPr>
+            <w:r>
+              <w:rPr>
+                <w:b/>
+                <w:sz w:val="18"/>
+                <w:szCs w:val="18"/>
+                <w:lang w:val="it-CH"/>
+              </w:rPr>
+              <w:t>Descrizione:</w:t>
+            </w:r>
+          </w:p>
+        </w:tc>
+        <w:tc>
+          <w:tcPr>
+            <w:tcW w:w="7663" w:type="dxa"/>
+            <w:gridSpan w:val="3"/>
+            <w:tcBorders>
+              <w:left w:val="single" w:sz="4" w:space="0" w:color="auto"/>
+            </w:tcBorders>
+          </w:tcPr>
+          <w:p>
+            <w:pPr>
+              <w:pStyle w:val="BodyTextChar"/>
+              <w:rPr>
+                <w:sz w:val="18"/>
+                <w:szCs w:val="18"/>
+                <w:lang w:val="it-CH"/>
+              </w:rPr>
+            </w:pPr>
+            <w:r>
+              <w:rPr>
+                <w:sz w:val="18"/>
+                <w:szCs w:val="18"/>
+                <w:lang w:val="it-CH"/>
+              </w:rPr>
+              <w:t xml:space="preserve">Sarà necessario verificare </w:t>
+            </w:r>
+            <w:r>
+              <w:rPr>
+                <w:sz w:val="18"/>
+                <w:szCs w:val="18"/>
+                <w:lang w:val="it-CH"/>
+              </w:rPr>
+              <w:t xml:space="preserve">che la registrazione funzioni correttamente, quindi che non si possano registrare più utenti con la stessa email, che non si possa registrare un utente con dei numeri nel nome, ecc. </w:t>
+            </w:r>
+          </w:p>
+        </w:tc>
+      </w:tr>
+      <w:tr>
+        <w:tc>
+          <w:tcPr>
+            <w:tcW w:w="2050" w:type="dxa"/>
+            <w:tcBorders>
+              <w:right w:val="single" w:sz="4" w:space="0" w:color="auto"/>
+            </w:tcBorders>
+            <w:shd w:val="pct25" w:color="auto" w:fill="auto"/>
+          </w:tcPr>
+          <w:p>
+            <w:pPr>
+              <w:pStyle w:val="BodyTextChar"/>
+              <w:rPr>
+                <w:b/>
+                <w:sz w:val="18"/>
+                <w:szCs w:val="18"/>
+                <w:lang w:val="it-CH"/>
+              </w:rPr>
+            </w:pPr>
+            <w:r>
+              <w:rPr>
+                <w:b/>
+                <w:sz w:val="18"/>
+                <w:szCs w:val="18"/>
+                <w:lang w:val="it-CH"/>
+              </w:rPr>
+              <w:t>Prerequisiti:</w:t>
+            </w:r>
+          </w:p>
+        </w:tc>
+        <w:tc>
+          <w:tcPr>
+            <w:tcW w:w="7663" w:type="dxa"/>
+            <w:gridSpan w:val="3"/>
+            <w:tcBorders>
+              <w:left w:val="single" w:sz="4" w:space="0" w:color="auto"/>
+            </w:tcBorders>
+          </w:tcPr>
+          <w:p>
+            <w:pPr>
+              <w:pStyle w:val="BodyTextChar"/>
+              <w:rPr>
+                <w:sz w:val="18"/>
+                <w:szCs w:val="18"/>
+                <w:lang w:val="it-CH"/>
+              </w:rPr>
+            </w:pPr>
+            <w:r>
+              <w:rPr>
+                <w:sz w:val="18"/>
+                <w:szCs w:val="18"/>
+                <w:lang w:val="it-CH"/>
+              </w:rPr>
+              <w:t>È necessario che il sito venga aperto (in locale o online) e</w:t>
+            </w:r>
+            <w:r>
+              <w:rPr>
+                <w:sz w:val="18"/>
+                <w:szCs w:val="18"/>
+                <w:lang w:val="it-CH"/>
+              </w:rPr>
+              <w:t>d eventualmente</w:t>
+            </w:r>
+            <w:r>
+              <w:rPr>
+                <w:sz w:val="18"/>
+                <w:szCs w:val="18"/>
+                <w:lang w:val="it-CH"/>
+              </w:rPr>
+              <w:t xml:space="preserve"> che nel database ci sia</w:t>
+            </w:r>
+            <w:r>
+              <w:rPr>
+                <w:sz w:val="18"/>
+                <w:szCs w:val="18"/>
+                <w:lang w:val="it-CH"/>
+              </w:rPr>
+              <w:t xml:space="preserve"> un utente dall’email conosciuta</w:t>
+            </w:r>
+            <w:r>
+              <w:rPr>
+                <w:sz w:val="18"/>
+                <w:szCs w:val="18"/>
+                <w:lang w:val="it-CH"/>
+              </w:rPr>
+              <w:t>.</w:t>
+            </w:r>
+            <w:r>
+              <w:rPr>
+                <w:sz w:val="18"/>
+                <w:szCs w:val="18"/>
+                <w:lang w:val="it-CH"/>
+              </w:rPr>
+              <w:t xml:space="preserve"> </w:t>
+            </w:r>
+            <w:r>
+              <w:rPr>
+                <w:sz w:val="18"/>
+                <w:szCs w:val="18"/>
+                <w:lang w:val="it-CH"/>
+              </w:rPr>
+              <w:t xml:space="preserve"> </w:t>
+            </w:r>
+          </w:p>
+        </w:tc>
+      </w:tr>
+      <w:tr>
+        <w:tc>
+          <w:tcPr>
+            <w:tcW w:w="2050" w:type="dxa"/>
+            <w:tcBorders>
+              <w:right w:val="single" w:sz="4" w:space="0" w:color="auto"/>
+            </w:tcBorders>
+            <w:shd w:val="pct25" w:color="auto" w:fill="auto"/>
+          </w:tcPr>
+          <w:p>
+            <w:pPr>
+              <w:pStyle w:val="BodyTextChar"/>
+              <w:rPr>
+                <w:b/>
+                <w:sz w:val="18"/>
+                <w:szCs w:val="18"/>
+                <w:lang w:val="it-CH"/>
+              </w:rPr>
+            </w:pPr>
+            <w:r>
+              <w:rPr>
+                <w:b/>
+                <w:sz w:val="18"/>
+                <w:szCs w:val="18"/>
+                <w:lang w:val="it-CH"/>
+              </w:rPr>
+              <w:t>Procedura:</w:t>
+            </w:r>
+          </w:p>
+        </w:tc>
+        <w:tc>
+          <w:tcPr>
+            <w:tcW w:w="7663" w:type="dxa"/>
+            <w:gridSpan w:val="3"/>
+            <w:tcBorders>
+              <w:left w:val="single" w:sz="4" w:space="0" w:color="auto"/>
+            </w:tcBorders>
+          </w:tcPr>
+          <w:p>
+            <w:pPr>
+              <w:pStyle w:val="BodyTextChar"/>
+              <w:numPr>
+                <w:ilvl w:val="0"/>
+                <w:numId w:val="17"/>
+              </w:numPr>
+              <w:ind w:left="357" w:hanging="357"/>
+              <w:rPr>
+                <w:sz w:val="18"/>
+                <w:szCs w:val="18"/>
+                <w:lang w:val="it-CH"/>
+              </w:rPr>
+            </w:pPr>
+            <w:r>
+              <w:rPr>
+                <w:sz w:val="18"/>
+                <w:szCs w:val="18"/>
+                <w:lang w:val="it-CH"/>
+              </w:rPr>
+              <w:t xml:space="preserve">Aprire con un browser </w:t>
+            </w:r>
+            <w:proofErr w:type="spellStart"/>
+            <w:r>
+              <w:rPr>
+                <w:sz w:val="18"/>
+                <w:szCs w:val="18"/>
+                <w:lang w:val="it-CH"/>
+              </w:rPr>
+              <w:t>l’url</w:t>
+            </w:r>
+            <w:proofErr w:type="spellEnd"/>
+            <w:r>
+              <w:rPr>
+                <w:sz w:val="18"/>
+                <w:szCs w:val="18"/>
+                <w:lang w:val="it-CH"/>
+              </w:rPr>
+              <w:t xml:space="preserve"> </w:t>
+            </w:r>
+            <w:hyperlink r:id="rId22" w:history="1">
+              <w:r>
+                <w:rPr>
+                  <w:i/>
+                  <w:sz w:val="18"/>
+                  <w:szCs w:val="18"/>
+                </w:rPr>
+                <w:t>www.samtinfo.ch/gestionealloggi2019</w:t>
+              </w:r>
+            </w:hyperlink>
+            <w:r>
+              <w:rPr>
+                <w:sz w:val="18"/>
+                <w:szCs w:val="18"/>
+                <w:lang w:val="it-CH"/>
+              </w:rPr>
+              <w:t xml:space="preserve"> oppure </w:t>
+            </w:r>
+            <w:proofErr w:type="spellStart"/>
+            <w:r>
+              <w:rPr>
+                <w:sz w:val="18"/>
+                <w:szCs w:val="18"/>
+                <w:lang w:val="it-CH"/>
+              </w:rPr>
+              <w:t>localhost</w:t>
+            </w:r>
+            <w:proofErr w:type="spellEnd"/>
+            <w:r>
+              <w:rPr>
+                <w:sz w:val="18"/>
+                <w:szCs w:val="18"/>
+                <w:lang w:val="it-CH"/>
+              </w:rPr>
+              <w:t>/</w:t>
+            </w:r>
+            <w:proofErr w:type="spellStart"/>
+            <w:r>
+              <w:rPr>
+                <w:sz w:val="18"/>
+                <w:szCs w:val="18"/>
+                <w:lang w:val="it-CH"/>
+              </w:rPr>
+              <w:t>index.php</w:t>
+            </w:r>
+            <w:proofErr w:type="spellEnd"/>
+          </w:p>
+          <w:p>
+            <w:pPr>
+              <w:pStyle w:val="BodyTextChar"/>
+              <w:numPr>
+                <w:ilvl w:val="0"/>
+                <w:numId w:val="17"/>
+              </w:numPr>
+              <w:ind w:left="357" w:hanging="357"/>
+              <w:rPr>
+                <w:sz w:val="18"/>
+                <w:szCs w:val="18"/>
+                <w:lang w:val="it-CH"/>
+              </w:rPr>
+            </w:pPr>
+            <w:r>
+              <w:rPr>
+                <w:sz w:val="18"/>
+                <w:szCs w:val="18"/>
+                <w:lang w:val="it-CH"/>
+              </w:rPr>
+              <w:lastRenderedPageBreak/>
+              <w:t xml:space="preserve">Premere il bottone “Registrati” nella </w:t>
+            </w:r>
+            <w:proofErr w:type="spellStart"/>
+            <w:r>
+              <w:rPr>
+                <w:sz w:val="18"/>
+                <w:szCs w:val="18"/>
+                <w:lang w:val="it-CH"/>
+              </w:rPr>
+              <w:t>navbar</w:t>
+            </w:r>
+            <w:proofErr w:type="spellEnd"/>
+            <w:r>
+              <w:rPr>
+                <w:sz w:val="18"/>
+                <w:szCs w:val="18"/>
+                <w:lang w:val="it-CH"/>
+              </w:rPr>
+              <w:t xml:space="preserve">. </w:t>
+            </w:r>
+          </w:p>
+          <w:p>
+            <w:pPr>
+              <w:pStyle w:val="BodyTextChar"/>
+              <w:numPr>
+                <w:ilvl w:val="0"/>
+                <w:numId w:val="17"/>
+              </w:numPr>
+              <w:rPr>
+                <w:sz w:val="18"/>
+                <w:szCs w:val="18"/>
+                <w:lang w:val="it-CH"/>
+              </w:rPr>
+            </w:pPr>
+            <w:r>
+              <w:rPr>
+                <w:sz w:val="18"/>
+                <w:szCs w:val="18"/>
+                <w:lang w:val="it-CH"/>
+              </w:rPr>
+              <w:t xml:space="preserve">Riempire il form con dei dati </w:t>
+            </w:r>
+            <w:r>
+              <w:rPr>
+                <w:sz w:val="18"/>
+                <w:szCs w:val="18"/>
+                <w:lang w:val="it-CH"/>
+              </w:rPr>
+              <w:t>non validi o duplicati (nel caso dell’email)</w:t>
+            </w:r>
+            <w:r>
+              <w:rPr>
+                <w:sz w:val="18"/>
+                <w:szCs w:val="18"/>
+                <w:lang w:val="it-CH"/>
+              </w:rPr>
+              <w:t>.</w:t>
+            </w:r>
+          </w:p>
+          <w:p>
+            <w:pPr>
+              <w:pStyle w:val="Corpotesto"/>
+              <w:numPr>
+                <w:ilvl w:val="0"/>
+                <w:numId w:val="17"/>
+              </w:numPr>
+              <w:rPr>
+                <w:lang w:eastAsia="en-US"/>
+              </w:rPr>
+            </w:pPr>
+            <w:r>
+              <w:rPr>
+                <w:sz w:val="18"/>
+                <w:szCs w:val="18"/>
+                <w:lang w:eastAsia="en-US"/>
+              </w:rPr>
+              <w:t>Premere “Crea Account”</w:t>
+            </w:r>
+            <w:r>
+              <w:rPr>
+                <w:sz w:val="18"/>
+                <w:szCs w:val="18"/>
+                <w:lang w:eastAsia="en-US"/>
+              </w:rPr>
+              <w:t>.</w:t>
+            </w:r>
+          </w:p>
+          <w:p>
+            <w:pPr>
+              <w:pStyle w:val="Corpotesto"/>
+              <w:numPr>
+                <w:ilvl w:val="0"/>
+                <w:numId w:val="17"/>
+              </w:numPr>
+              <w:rPr>
+                <w:lang w:eastAsia="en-US"/>
+              </w:rPr>
+            </w:pPr>
+            <w:r>
+              <w:rPr>
+                <w:sz w:val="18"/>
+                <w:lang w:eastAsia="en-US"/>
+              </w:rPr>
+              <w:t>Ripetere</w:t>
+            </w:r>
+            <w:r>
+              <w:rPr>
+                <w:sz w:val="18"/>
+                <w:lang w:eastAsia="en-US"/>
+              </w:rPr>
+              <w:t xml:space="preserve"> i punti 3. e 4. Più volte, con dati sbagliati diversi.</w:t>
+            </w:r>
+            <w:bookmarkStart w:id="25" w:name="_GoBack"/>
+            <w:bookmarkEnd w:id="25"/>
+            <w:r>
+              <w:rPr>
+                <w:sz w:val="18"/>
+                <w:lang w:eastAsia="en-US"/>
+              </w:rPr>
+              <w:t xml:space="preserve"> </w:t>
+            </w:r>
+          </w:p>
+        </w:tc>
+      </w:tr>
+      <w:tr>
+        <w:tc>
+          <w:tcPr>
+            <w:tcW w:w="2050" w:type="dxa"/>
+            <w:tcBorders>
+              <w:right w:val="single" w:sz="4" w:space="0" w:color="auto"/>
+            </w:tcBorders>
+            <w:shd w:val="pct25" w:color="auto" w:fill="auto"/>
+          </w:tcPr>
+          <w:p>
+            <w:pPr>
+              <w:pStyle w:val="BodyTextChar"/>
+              <w:rPr>
+                <w:b/>
+                <w:sz w:val="18"/>
+                <w:szCs w:val="18"/>
+                <w:lang w:val="it-CH"/>
+              </w:rPr>
+            </w:pPr>
+            <w:r>
+              <w:rPr>
+                <w:b/>
+                <w:sz w:val="18"/>
+                <w:szCs w:val="18"/>
+                <w:lang w:val="it-CH"/>
+              </w:rPr>
+              <w:lastRenderedPageBreak/>
+              <w:t>Risultati attesi:</w:t>
+            </w:r>
+          </w:p>
+        </w:tc>
+        <w:tc>
+          <w:tcPr>
+            <w:tcW w:w="7663" w:type="dxa"/>
+            <w:gridSpan w:val="3"/>
+            <w:tcBorders>
+              <w:left w:val="single" w:sz="4" w:space="0" w:color="auto"/>
+            </w:tcBorders>
+          </w:tcPr>
+          <w:p>
+            <w:pPr>
+              <w:pStyle w:val="BodyTextChar"/>
+              <w:rPr>
+                <w:sz w:val="18"/>
+                <w:szCs w:val="18"/>
+                <w:lang w:val="it-CH"/>
+              </w:rPr>
+            </w:pPr>
+            <w:r>
+              <w:rPr>
+                <w:sz w:val="18"/>
+                <w:szCs w:val="18"/>
+                <w:lang w:val="it-CH"/>
+              </w:rPr>
+              <w:t>Dovrà venir mostrato un errore che indica che esiste già un utente con quell’email</w:t>
+            </w:r>
+            <w:r>
+              <w:rPr>
+                <w:sz w:val="18"/>
+                <w:szCs w:val="18"/>
+                <w:lang w:val="it-CH"/>
+              </w:rPr>
+              <w:t>.</w:t>
+            </w:r>
+          </w:p>
+        </w:tc>
+      </w:tr>
+    </w:tbl>
+    <w:p/>
     <w:p/>
     <w:tbl>
       <w:tblPr>
@@ -10248,36 +11310,14 @@
               </w:rPr>
               <w:t xml:space="preserve"> </w:t>
             </w:r>
-            <w:hyperlink r:id="rId22" w:history="1">
+            <w:hyperlink r:id="rId23" w:history="1">
               <w:r>
                 <w:rPr>
-                  <w:rStyle w:val="Collegamentoipertestuale"/>
                   <w:i/>
                   <w:sz w:val="18"/>
                   <w:szCs w:val="18"/>
-                  <w:lang w:val="it-CH"/>
                 </w:rPr>
-                <w:t>www.samtinfo.ch/gestio</w:t>
-              </w:r>
-              <w:r>
-                <w:rPr>
-                  <w:rStyle w:val="Collegamentoipertestuale"/>
-                  <w:i/>
-                  <w:sz w:val="18"/>
-                  <w:szCs w:val="18"/>
-                  <w:lang w:val="it-CH"/>
-                </w:rPr>
-                <w:t>n</w:t>
-              </w:r>
-              <w:r>
-                <w:rPr>
-                  <w:rStyle w:val="Collegamentoipertestuale"/>
-                  <w:i/>
-                  <w:sz w:val="18"/>
-                  <w:szCs w:val="18"/>
-                  <w:lang w:val="it-CH"/>
-                </w:rPr>
-                <w:t>ealloggi2019</w:t>
+                <w:t>www.samtinfo.ch/gestionealloggi2019</w:t>
               </w:r>
             </w:hyperlink>
             <w:r>
@@ -10337,7 +11377,6 @@
                 <w:szCs w:val="18"/>
                 <w:lang w:val="it-CH"/>
               </w:rPr>
-              <w:lastRenderedPageBreak/>
               <w:t>Inserire il nome di un alloggio presente nella barra con scritto “Cerca un alloggio”.</w:t>
             </w:r>
           </w:p>
@@ -10407,7 +11446,6 @@
                 <w:szCs w:val="18"/>
                 <w:lang w:val="it-CH"/>
               </w:rPr>
-              <w:lastRenderedPageBreak/>
               <w:t>Risultati attesi:</w:t>
             </w:r>
           </w:p>
@@ -10910,10 +11948,11 @@
               </w:rPr>
               <w:t xml:space="preserve"> </w:t>
             </w:r>
-            <w:hyperlink r:id="rId23" w:history="1">
+            <w:hyperlink r:id="rId24" w:history="1">
               <w:r>
                 <w:rPr>
                   <w:i/>
+                  <w:sz w:val="18"/>
                   <w:lang w:val="it-CH"/>
                 </w:rPr>
                 <w:t>www.samtinfo.ch/gestionealloggi2019</w:t>
@@ -11476,15 +12515,7 @@
                 <w:szCs w:val="18"/>
                 <w:lang w:val="it-CH"/>
               </w:rPr>
-              <w:t xml:space="preserve">scegliendo la </w:t>
-            </w:r>
-            <w:r>
-              <w:rPr>
-                <w:sz w:val="18"/>
-                <w:szCs w:val="18"/>
-                <w:lang w:val="it-CH"/>
-              </w:rPr>
-              <w:t>regione</w:t>
+              <w:t>scegliendo la regione</w:t>
             </w:r>
             <w:r>
               <w:rPr>
@@ -11516,23 +12547,7 @@
                 <w:szCs w:val="18"/>
                 <w:lang w:val="it-CH"/>
               </w:rPr>
-              <w:t xml:space="preserve">rimangano soltanto gli alloggi di quella </w:t>
-            </w:r>
-            <w:r>
-              <w:rPr>
-                <w:sz w:val="18"/>
-                <w:szCs w:val="18"/>
-                <w:lang w:val="it-CH"/>
-              </w:rPr>
-              <w:t>regione</w:t>
-            </w:r>
-            <w:r>
-              <w:rPr>
-                <w:sz w:val="18"/>
-                <w:szCs w:val="18"/>
-                <w:lang w:val="it-CH"/>
-              </w:rPr>
-              <w:t xml:space="preserve"> e gli altri spariscano</w:t>
+              <w:t>rimangano soltanto gli alloggi di quella regione e gli altri spariscano</w:t>
             </w:r>
             <w:r>
               <w:rPr>
@@ -11606,23 +12621,7 @@
                 <w:szCs w:val="18"/>
                 <w:lang w:val="it-CH"/>
               </w:rPr>
-              <w:t xml:space="preserve">un po’ di alloggi con diverse </w:t>
-            </w:r>
-            <w:r>
-              <w:rPr>
-                <w:sz w:val="18"/>
-                <w:szCs w:val="18"/>
-                <w:lang w:val="it-CH"/>
-              </w:rPr>
-              <w:t>regioni</w:t>
-            </w:r>
-            <w:r>
-              <w:rPr>
-                <w:sz w:val="18"/>
-                <w:szCs w:val="18"/>
-                <w:lang w:val="it-CH"/>
-              </w:rPr>
-              <w:t>.</w:t>
+              <w:t>un po’ di alloggi con diverse regioni.</w:t>
             </w:r>
             <w:r>
               <w:rPr>
@@ -11712,10 +12711,11 @@
               </w:rPr>
               <w:t xml:space="preserve"> </w:t>
             </w:r>
-            <w:hyperlink r:id="rId24" w:history="1">
+            <w:hyperlink r:id="rId25" w:history="1">
               <w:r>
                 <w:rPr>
                   <w:i/>
+                  <w:sz w:val="18"/>
                   <w:lang w:val="it-CH"/>
                 </w:rPr>
                 <w:t>www.samtinfo.ch/gestionealloggi2019</w:t>
@@ -11851,6 +12851,7 @@
                 <w:szCs w:val="18"/>
                 <w:lang w:eastAsia="en-US"/>
               </w:rPr>
+              <w:lastRenderedPageBreak/>
               <w:t>Inserire una regione nel campo di testo “Regione”.</w:t>
             </w:r>
           </w:p>
@@ -11942,6 +12943,7 @@
                 <w:szCs w:val="18"/>
                 <w:lang w:val="it-CH"/>
               </w:rPr>
+              <w:lastRenderedPageBreak/>
               <w:t>Risultati attesi:</w:t>
             </w:r>
           </w:p>
@@ -11977,23 +12979,7 @@
                 <w:szCs w:val="18"/>
                 <w:lang w:val="it-CH"/>
               </w:rPr>
-              <w:t xml:space="preserve">i con </w:t>
-            </w:r>
-            <w:r>
-              <w:rPr>
-                <w:sz w:val="18"/>
-                <w:szCs w:val="18"/>
-                <w:lang w:val="it-CH"/>
-              </w:rPr>
-              <w:t>la regione</w:t>
-            </w:r>
-            <w:r>
-              <w:rPr>
-                <w:sz w:val="18"/>
-                <w:szCs w:val="18"/>
-                <w:lang w:val="it-CH"/>
-              </w:rPr>
-              <w:t xml:space="preserve"> scelta precedentemente.</w:t>
+              <w:t>i con la regione scelta precedentemente.</w:t>
             </w:r>
           </w:p>
         </w:tc>
@@ -12264,15 +13250,7 @@
                 <w:szCs w:val="18"/>
                 <w:lang w:val="it-CH"/>
               </w:rPr>
-              <w:t xml:space="preserve">scegliendo la </w:t>
-            </w:r>
-            <w:r>
-              <w:rPr>
-                <w:sz w:val="18"/>
-                <w:szCs w:val="18"/>
-                <w:lang w:val="it-CH"/>
-              </w:rPr>
-              <w:t>città</w:t>
+              <w:t>scegliendo la città</w:t>
             </w:r>
             <w:r>
               <w:rPr>
@@ -12304,23 +13282,7 @@
                 <w:szCs w:val="18"/>
                 <w:lang w:val="it-CH"/>
               </w:rPr>
-              <w:t xml:space="preserve">rimangano soltanto gli alloggi di quella </w:t>
-            </w:r>
-            <w:r>
-              <w:rPr>
-                <w:sz w:val="18"/>
-                <w:szCs w:val="18"/>
-                <w:lang w:val="it-CH"/>
-              </w:rPr>
-              <w:t>città</w:t>
-            </w:r>
-            <w:r>
-              <w:rPr>
-                <w:sz w:val="18"/>
-                <w:szCs w:val="18"/>
-                <w:lang w:val="it-CH"/>
-              </w:rPr>
-              <w:t xml:space="preserve"> e gli altri spariscano</w:t>
+              <w:t>rimangano soltanto gli alloggi di quella città e gli altri spariscano</w:t>
             </w:r>
             <w:r>
               <w:rPr>
@@ -12394,23 +13356,7 @@
                 <w:szCs w:val="18"/>
                 <w:lang w:val="it-CH"/>
               </w:rPr>
-              <w:t xml:space="preserve">un po’ di alloggi con diverse </w:t>
-            </w:r>
-            <w:r>
-              <w:rPr>
-                <w:sz w:val="18"/>
-                <w:szCs w:val="18"/>
-                <w:lang w:val="it-CH"/>
-              </w:rPr>
-              <w:t>città</w:t>
-            </w:r>
-            <w:r>
-              <w:rPr>
-                <w:sz w:val="18"/>
-                <w:szCs w:val="18"/>
-                <w:lang w:val="it-CH"/>
-              </w:rPr>
-              <w:t>.</w:t>
+              <w:t>un po’ di alloggi con diverse città.</w:t>
             </w:r>
             <w:r>
               <w:rPr>
@@ -12500,10 +13446,11 @@
               </w:rPr>
               <w:t xml:space="preserve"> </w:t>
             </w:r>
-            <w:hyperlink r:id="rId25" w:history="1">
+            <w:hyperlink r:id="rId26" w:history="1">
               <w:r>
                 <w:rPr>
                   <w:i/>
+                  <w:sz w:val="18"/>
                   <w:lang w:val="it-CH"/>
                 </w:rPr>
                 <w:t>www.samtinfo.ch/gestionealloggi2019</w:t>
@@ -12639,40 +13586,7 @@
                 <w:szCs w:val="18"/>
                 <w:lang w:eastAsia="en-US"/>
               </w:rPr>
-              <w:lastRenderedPageBreak/>
-              <w:t xml:space="preserve">Inserire una </w:t>
-            </w:r>
-            <w:r>
-              <w:rPr>
-                <w:sz w:val="18"/>
-                <w:szCs w:val="18"/>
-                <w:lang w:eastAsia="en-US"/>
-              </w:rPr>
-              <w:t>città</w:t>
-            </w:r>
-            <w:r>
-              <w:rPr>
-                <w:sz w:val="18"/>
-                <w:szCs w:val="18"/>
-                <w:lang w:eastAsia="en-US"/>
-              </w:rPr>
-              <w:t xml:space="preserve"> nel campo di testo “</w:t>
-            </w:r>
-            <w:r>
-              <w:rPr>
-                <w:sz w:val="18"/>
-                <w:szCs w:val="18"/>
-                <w:lang w:eastAsia="en-US"/>
-              </w:rPr>
-              <w:t>Città</w:t>
-            </w:r>
-            <w:r>
-              <w:rPr>
-                <w:sz w:val="18"/>
-                <w:szCs w:val="18"/>
-                <w:lang w:eastAsia="en-US"/>
-              </w:rPr>
-              <w:t>”.</w:t>
+              <w:t>Inserire una città nel campo di testo “Città”.</w:t>
             </w:r>
           </w:p>
           <w:p>
@@ -12763,7 +13677,6 @@
                 <w:szCs w:val="18"/>
                 <w:lang w:val="it-CH"/>
               </w:rPr>
-              <w:lastRenderedPageBreak/>
               <w:t>Risultati attesi:</w:t>
             </w:r>
           </w:p>
@@ -12799,23 +13712,7 @@
                 <w:szCs w:val="18"/>
                 <w:lang w:val="it-CH"/>
               </w:rPr>
-              <w:t xml:space="preserve">i con la </w:t>
-            </w:r>
-            <w:r>
-              <w:rPr>
-                <w:sz w:val="18"/>
-                <w:szCs w:val="18"/>
-                <w:lang w:val="it-CH"/>
-              </w:rPr>
-              <w:t>città</w:t>
-            </w:r>
-            <w:r>
-              <w:rPr>
-                <w:sz w:val="18"/>
-                <w:szCs w:val="18"/>
-                <w:lang w:val="it-CH"/>
-              </w:rPr>
-              <w:t xml:space="preserve"> scelta precedentemente.</w:t>
+              <w:t>i con la città scelta precedentemente.</w:t>
             </w:r>
           </w:p>
         </w:tc>
@@ -13086,15 +13983,7 @@
                 <w:szCs w:val="18"/>
                 <w:lang w:val="it-CH"/>
               </w:rPr>
-              <w:t xml:space="preserve">scegliendo </w:t>
-            </w:r>
-            <w:r>
-              <w:rPr>
-                <w:sz w:val="18"/>
-                <w:szCs w:val="18"/>
-                <w:lang w:val="it-CH"/>
-              </w:rPr>
-              <w:t xml:space="preserve">il nome del gerente </w:t>
+              <w:t xml:space="preserve">scegliendo il nome del gerente </w:t>
             </w:r>
             <w:r>
               <w:rPr>
@@ -13126,23 +14015,7 @@
                 <w:szCs w:val="18"/>
                 <w:lang w:val="it-CH"/>
               </w:rPr>
-              <w:t xml:space="preserve">rimangano soltanto gli alloggi </w:t>
-            </w:r>
-            <w:r>
-              <w:rPr>
-                <w:sz w:val="18"/>
-                <w:szCs w:val="18"/>
-                <w:lang w:val="it-CH"/>
-              </w:rPr>
-              <w:t xml:space="preserve">inseriti da quel gerente </w:t>
-            </w:r>
-            <w:r>
-              <w:rPr>
-                <w:sz w:val="18"/>
-                <w:szCs w:val="18"/>
-                <w:lang w:val="it-CH"/>
-              </w:rPr>
-              <w:t>e gli altri spariscano</w:t>
+              <w:t>rimangano soltanto gli alloggi inseriti da quel gerente e gli altri spariscano</w:t>
             </w:r>
             <w:r>
               <w:rPr>
@@ -13216,23 +14089,7 @@
                 <w:szCs w:val="18"/>
                 <w:lang w:val="it-CH"/>
               </w:rPr>
-              <w:t xml:space="preserve">un po’ di alloggi </w:t>
-            </w:r>
-            <w:r>
-              <w:rPr>
-                <w:sz w:val="18"/>
-                <w:szCs w:val="18"/>
-                <w:lang w:val="it-CH"/>
-              </w:rPr>
-              <w:t>inseriti da diversi gerenti</w:t>
-            </w:r>
-            <w:r>
-              <w:rPr>
-                <w:sz w:val="18"/>
-                <w:szCs w:val="18"/>
-                <w:lang w:val="it-CH"/>
-              </w:rPr>
-              <w:t>.</w:t>
+              <w:t>un po’ di alloggi inseriti da diversi gerenti.</w:t>
             </w:r>
             <w:r>
               <w:rPr>
@@ -13322,10 +14179,11 @@
               </w:rPr>
               <w:t xml:space="preserve"> </w:t>
             </w:r>
-            <w:hyperlink r:id="rId26" w:history="1">
+            <w:hyperlink r:id="rId27" w:history="1">
               <w:r>
                 <w:rPr>
                   <w:i/>
+                  <w:sz w:val="18"/>
                   <w:lang w:val="it-CH"/>
                 </w:rPr>
                 <w:t>www.samtinfo.ch/gestionealloggi2019</w:t>
@@ -13645,8 +14503,6 @@
               </w:rPr>
               <w:t>o</w:t>
             </w:r>
-            <w:bookmarkStart w:id="25" w:name="_GoBack"/>
-            <w:bookmarkEnd w:id="25"/>
             <w:r>
               <w:rPr>
                 <w:sz w:val="18"/>
@@ -13696,7 +14552,7 @@
         <w:tc>
           <w:tcPr>
             <w:tcW w:w="3179" w:type="dxa"/>
-            <w:shd w:val="clear" w:color="auto" w:fill="FBE4D5" w:themeFill="accent2" w:themeFillTint="33"/>
+            <w:shd w:val="clear" w:color="auto" w:fill="E2EFD9" w:themeFill="accent6" w:themeFillTint="33"/>
           </w:tcPr>
           <w:p>
             <w:r>
@@ -13707,22 +14563,22 @@
         <w:tc>
           <w:tcPr>
             <w:tcW w:w="3530" w:type="dxa"/>
-            <w:shd w:val="clear" w:color="auto" w:fill="FBE4D5" w:themeFill="accent2" w:themeFillTint="33"/>
+            <w:shd w:val="clear" w:color="auto" w:fill="E2EFD9" w:themeFill="accent6" w:themeFillTint="33"/>
           </w:tcPr>
           <w:p>
             <w:r>
-              <w:t>NOK</w:t>
+              <w:t>OK</w:t>
             </w:r>
           </w:p>
         </w:tc>
         <w:tc>
           <w:tcPr>
             <w:tcW w:w="2941" w:type="dxa"/>
-            <w:shd w:val="clear" w:color="auto" w:fill="FBE4D5" w:themeFill="accent2" w:themeFillTint="33"/>
+            <w:shd w:val="clear" w:color="auto" w:fill="E2EFD9" w:themeFill="accent6" w:themeFillTint="33"/>
           </w:tcPr>
           <w:p>
             <w:r>
-              <w:t>Ancora da terminare l’implementazione.</w:t>
+              <w:t>Il messaggio di errore viene mostrato correttamente dopo aver provato a creare un utente con un’email già presente nel database.</w:t>
             </w:r>
           </w:p>
         </w:tc>
@@ -13737,16 +14593,11 @@
             <w:shd w:val="clear" w:color="auto" w:fill="FBE4D5" w:themeFill="accent2" w:themeFillTint="33"/>
           </w:tcPr>
           <w:p>
-            <w:pPr>
-              <w:tabs>
-                <w:tab w:val="right" w:pos="2963"/>
-              </w:tabs>
-            </w:pPr>
-            <w:r>
-              <w:t>TC-002</w:t>
-            </w:r>
-            <w:r>
-              <w:tab/>
+            <w:r>
+              <w:t>TC-00</w:t>
+            </w:r>
+            <w:r>
+              <w:t>2</w:t>
             </w:r>
           </w:p>
         </w:tc>
@@ -13783,8 +14634,19 @@
             <w:shd w:val="clear" w:color="auto" w:fill="FBE4D5" w:themeFill="accent2" w:themeFillTint="33"/>
           </w:tcPr>
           <w:p>
-            <w:r>
-              <w:t>TC-003</w:t>
+            <w:pPr>
+              <w:tabs>
+                <w:tab w:val="right" w:pos="2963"/>
+              </w:tabs>
+            </w:pPr>
+            <w:r>
+              <w:t>TC-00</w:t>
+            </w:r>
+            <w:r>
+              <w:t>3</w:t>
+            </w:r>
+            <w:r>
+              <w:tab/>
             </w:r>
           </w:p>
         </w:tc>
@@ -13822,7 +14684,11 @@
           </w:tcPr>
           <w:p>
             <w:r>
-              <w:t>TC-004</w:t>
+              <w:lastRenderedPageBreak/>
+              <w:t>TC-00</w:t>
+            </w:r>
+            <w:r>
+              <w:t>4</w:t>
             </w:r>
           </w:p>
         </w:tc>
@@ -13860,7 +14726,51 @@
           </w:tcPr>
           <w:p>
             <w:r>
-              <w:t>TC-005</w:t>
+              <w:t>TC-00</w:t>
+            </w:r>
+            <w:r>
+              <w:t>5</w:t>
+            </w:r>
+          </w:p>
+        </w:tc>
+        <w:tc>
+          <w:tcPr>
+            <w:tcW w:w="3530" w:type="dxa"/>
+            <w:shd w:val="clear" w:color="auto" w:fill="FBE4D5" w:themeFill="accent2" w:themeFillTint="33"/>
+          </w:tcPr>
+          <w:p>
+            <w:r>
+              <w:t>NOK</w:t>
+            </w:r>
+          </w:p>
+        </w:tc>
+        <w:tc>
+          <w:tcPr>
+            <w:tcW w:w="2941" w:type="dxa"/>
+            <w:shd w:val="clear" w:color="auto" w:fill="FBE4D5" w:themeFill="accent2" w:themeFillTint="33"/>
+          </w:tcPr>
+          <w:p>
+            <w:r>
+              <w:t>Ancora da terminare l’implementazione.</w:t>
+            </w:r>
+          </w:p>
+        </w:tc>
+      </w:tr>
+      <w:tr>
+        <w:trPr>
+          <w:trHeight w:val="247"/>
+        </w:trPr>
+        <w:tc>
+          <w:tcPr>
+            <w:tcW w:w="3179" w:type="dxa"/>
+            <w:shd w:val="clear" w:color="auto" w:fill="FBE4D5" w:themeFill="accent2" w:themeFillTint="33"/>
+          </w:tcPr>
+          <w:p>
+            <w:r>
+              <w:t>TC-00</w:t>
+            </w:r>
+            <w:r>
+              <w:t>6</w:t>
             </w:r>
           </w:p>
         </w:tc>
@@ -14012,11 +14922,7 @@
     </w:p>
     <w:p>
       <w:r>
-        <w:t xml:space="preserve">Quali sono le implicazioni della mia soluzione? Che impatto avrà? Cambierà il mondo? È un successo importante? È solo un’aggiunta marginale o è semplicemente servita per scoprire che questo percorso è </w:t>
-      </w:r>
-      <w:r>
-        <w:lastRenderedPageBreak/>
-        <w:t xml:space="preserve">stato una perdita di tempo? I risultati ottenuti sono generali, facilmente generalizzabili o sono specifici di un caso particolare? </w:t>
+        <w:t xml:space="preserve">Quali sono le implicazioni della mia soluzione? Che impatto avrà? Cambierà il mondo? È un successo importante? È solo un’aggiunta marginale o è semplicemente servita per scoprire che questo percorso è stato una perdita di tempo? I risultati ottenuti sono generali, facilmente generalizzabili o sono specifici di un caso particolare? </w:t>
       </w:r>
       <w:proofErr w:type="spellStart"/>
       <w:r>
@@ -14262,6 +15168,7 @@
         <w:rPr>
           <w:lang w:val="it-CH"/>
         </w:rPr>
+        <w:lastRenderedPageBreak/>
         <w:t>Sitografia</w:t>
       </w:r>
       <w:bookmarkEnd w:id="44"/>
@@ -14271,7 +15178,7 @@
       <w:pPr>
         <w:ind w:left="360"/>
       </w:pPr>
-      <w:hyperlink r:id="rId27" w:history="1">
+      <w:hyperlink r:id="rId28" w:history="1">
         <w:r>
           <w:rPr>
             <w:rStyle w:val="Collegamentoipertestuale"/>
@@ -14358,7 +15265,7 @@
       <w:pPr>
         <w:ind w:left="360"/>
       </w:pPr>
-      <w:hyperlink r:id="rId28" w:history="1">
+      <w:hyperlink r:id="rId29" w:history="1">
         <w:r>
           <w:rPr>
             <w:rStyle w:val="Collegamentoipertestuale"/>
@@ -14410,28 +15317,69 @@
     <w:p>
       <w:pPr>
         <w:ind w:left="360"/>
-      </w:pPr>
-      <w:hyperlink r:id="rId29" w:history="1">
+        <w:rPr>
+          <w:lang w:val="de-DE"/>
+        </w:rPr>
+      </w:pPr>
+      <w:hyperlink r:id="rId30" w:history="1">
         <w:r>
           <w:rPr>
             <w:rStyle w:val="Collegamentoipertestuale"/>
+            <w:lang w:val="de-DE"/>
           </w:rPr>
           <w:t>https://bootsnipp.com/</w:t>
         </w:r>
       </w:hyperlink>
       <w:r>
+        <w:rPr>
+          <w:lang w:val="de-DE"/>
+        </w:rPr>
         <w:t xml:space="preserve">, </w:t>
       </w:r>
       <w:r>
         <w:rPr>
           <w:i/>
-        </w:rPr>
-        <w:t xml:space="preserve">Home of free code </w:t>
+          <w:lang w:val="de-DE"/>
+        </w:rPr>
+        <w:t xml:space="preserve">Home </w:t>
       </w:r>
       <w:proofErr w:type="spellStart"/>
       <w:r>
         <w:rPr>
           <w:i/>
+          <w:lang w:val="de-DE"/>
+        </w:rPr>
+        <w:t>of</w:t>
+      </w:r>
+      <w:proofErr w:type="spellEnd"/>
+      <w:r>
+        <w:rPr>
+          <w:i/>
+          <w:lang w:val="de-DE"/>
+        </w:rPr>
+        <w:t xml:space="preserve"> </w:t>
+      </w:r>
+      <w:proofErr w:type="spellStart"/>
+      <w:r>
+        <w:rPr>
+          <w:i/>
+          <w:lang w:val="de-DE"/>
+        </w:rPr>
+        <w:t>free</w:t>
+      </w:r>
+      <w:proofErr w:type="spellEnd"/>
+      <w:r>
+        <w:rPr>
+          <w:i/>
+          <w:lang w:val="de-DE"/>
+        </w:rPr>
+        <w:t xml:space="preserve"> code </w:t>
+      </w:r>
+      <w:proofErr w:type="spellStart"/>
+      <w:r>
+        <w:rPr>
+          <w:i/>
+          <w:lang w:val="de-DE"/>
         </w:rPr>
         <w:t>snippets</w:t>
       </w:r>
@@ -14439,26 +15387,53 @@
       <w:r>
         <w:rPr>
           <w:i/>
-        </w:rPr>
-        <w:t xml:space="preserve"> for Bootstrap, </w:t>
-      </w:r>
-      <w:r>
+          <w:lang w:val="de-DE"/>
+        </w:rPr>
+        <w:t xml:space="preserve"> </w:t>
+      </w:r>
+      <w:proofErr w:type="spellStart"/>
+      <w:r>
+        <w:rPr>
+          <w:i/>
+          <w:lang w:val="de-DE"/>
+        </w:rPr>
+        <w:t>for</w:t>
+      </w:r>
+      <w:proofErr w:type="spellEnd"/>
+      <w:r>
+        <w:rPr>
+          <w:i/>
+          <w:lang w:val="de-DE"/>
+        </w:rPr>
+        <w:t xml:space="preserve"> Bootstrap, </w:t>
+      </w:r>
+      <w:r>
+        <w:rPr>
+          <w:lang w:val="de-DE"/>
+        </w:rPr>
         <w:t>01.10.2019.</w:t>
       </w:r>
     </w:p>
     <w:p>
       <w:pPr>
         <w:ind w:left="360"/>
-      </w:pPr>
-      <w:hyperlink r:id="rId30" w:history="1">
+        <w:rPr>
+          <w:lang w:val="de-DE"/>
+        </w:rPr>
+      </w:pPr>
+      <w:hyperlink r:id="rId31" w:history="1">
         <w:r>
           <w:rPr>
             <w:rStyle w:val="Collegamentoipertestuale"/>
+            <w:lang w:val="de-DE"/>
           </w:rPr>
           <w:t>https://fontawesome.com/</w:t>
         </w:r>
       </w:hyperlink>
       <w:r>
+        <w:rPr>
+          <w:lang w:val="de-DE"/>
+        </w:rPr>
         <w:t xml:space="preserve">, </w:t>
       </w:r>
     </w:p>
@@ -14467,29 +15442,61 @@
         <w:ind w:left="360"/>
         <w:rPr>
           <w:i/>
-        </w:rPr>
-      </w:pPr>
-      <w:hyperlink r:id="rId31" w:history="1">
+          <w:lang w:val="de-DE"/>
+        </w:rPr>
+      </w:pPr>
+      <w:hyperlink r:id="rId32" w:history="1">
         <w:r>
           <w:rPr>
             <w:rStyle w:val="Collegamentoipertestuale"/>
+            <w:lang w:val="de-DE"/>
           </w:rPr>
           <w:t>http://codewithawa.com/posts/complete-user-registration-system-using-php-and-mysql-database</w:t>
         </w:r>
       </w:hyperlink>
       <w:r>
+        <w:rPr>
+          <w:lang w:val="de-DE"/>
+        </w:rPr>
         <w:t xml:space="preserve">, </w:t>
       </w:r>
+      <w:proofErr w:type="spellStart"/>
       <w:r>
         <w:rPr>
           <w:i/>
-        </w:rPr>
-        <w:t xml:space="preserve">Complete user </w:t>
+          <w:lang w:val="de-DE"/>
+        </w:rPr>
+        <w:t>Complete</w:t>
+      </w:r>
+      <w:proofErr w:type="spellEnd"/>
+      <w:r>
+        <w:rPr>
+          <w:i/>
+          <w:lang w:val="de-DE"/>
+        </w:rPr>
+        <w:t xml:space="preserve"> </w:t>
       </w:r>
       <w:proofErr w:type="spellStart"/>
       <w:r>
         <w:rPr>
           <w:i/>
+          <w:lang w:val="de-DE"/>
+        </w:rPr>
+        <w:t>user</w:t>
+      </w:r>
+      <w:proofErr w:type="spellEnd"/>
+      <w:r>
+        <w:rPr>
+          <w:i/>
+          <w:lang w:val="de-DE"/>
+        </w:rPr>
+        <w:t xml:space="preserve"> </w:t>
+      </w:r>
+      <w:proofErr w:type="spellStart"/>
+      <w:r>
+        <w:rPr>
+          <w:i/>
+          <w:lang w:val="de-DE"/>
         </w:rPr>
         <w:t>registration</w:t>
       </w:r>
@@ -14497,13 +15504,31 @@
       <w:r>
         <w:rPr>
           <w:i/>
-        </w:rPr>
-        <w:t xml:space="preserve"> system </w:t>
+          <w:lang w:val="de-DE"/>
+        </w:rPr>
+        <w:t xml:space="preserve"> </w:t>
       </w:r>
       <w:proofErr w:type="spellStart"/>
       <w:r>
         <w:rPr>
           <w:i/>
+          <w:lang w:val="de-DE"/>
+        </w:rPr>
+        <w:t>system</w:t>
+      </w:r>
+      <w:proofErr w:type="spellEnd"/>
+      <w:r>
+        <w:rPr>
+          <w:i/>
+          <w:lang w:val="de-DE"/>
+        </w:rPr>
+        <w:t xml:space="preserve"> </w:t>
+      </w:r>
+      <w:proofErr w:type="spellStart"/>
+      <w:r>
+        <w:rPr>
+          <w:i/>
+          <w:lang w:val="de-DE"/>
         </w:rPr>
         <w:t>using</w:t>
       </w:r>
@@ -14511,13 +15536,31 @@
       <w:r>
         <w:rPr>
           <w:i/>
-        </w:rPr>
-        <w:t xml:space="preserve"> PHP and MySQL database | </w:t>
+          <w:lang w:val="de-DE"/>
+        </w:rPr>
+        <w:t xml:space="preserve"> PHP and MySQL </w:t>
       </w:r>
       <w:proofErr w:type="spellStart"/>
       <w:r>
         <w:rPr>
           <w:i/>
+          <w:lang w:val="de-DE"/>
+        </w:rPr>
+        <w:t>database</w:t>
+      </w:r>
+      <w:proofErr w:type="spellEnd"/>
+      <w:r>
+        <w:rPr>
+          <w:i/>
+          <w:lang w:val="de-DE"/>
+        </w:rPr>
+        <w:t xml:space="preserve"> | </w:t>
+      </w:r>
+      <w:proofErr w:type="spellStart"/>
+      <w:r>
+        <w:rPr>
+          <w:i/>
+          <w:lang w:val="de-DE"/>
         </w:rPr>
         <w:t>CodeWithAwa</w:t>
       </w:r>
@@ -14525,6 +15568,7 @@
       <w:r>
         <w:rPr>
           <w:i/>
+          <w:lang w:val="de-DE"/>
         </w:rPr>
         <w:t>, 08.10.2019</w:t>
       </w:r>
@@ -14532,22 +15576,30 @@
     <w:p>
       <w:pPr>
         <w:ind w:left="360"/>
-      </w:pPr>
-      <w:hyperlink r:id="rId32" w:history="1">
+        <w:rPr>
+          <w:lang w:val="de-DE"/>
+        </w:rPr>
+      </w:pPr>
+      <w:hyperlink r:id="rId33" w:history="1">
         <w:r>
           <w:rPr>
             <w:rStyle w:val="Collegamentoipertestuale"/>
+            <w:lang w:val="de-DE"/>
           </w:rPr>
           <w:t>https://www.tutorialrepublic.com/php-tutorial/php-mysql-login-system.php</w:t>
         </w:r>
       </w:hyperlink>
       <w:r>
+        <w:rPr>
+          <w:lang w:val="de-DE"/>
+        </w:rPr>
         <w:t xml:space="preserve">, </w:t>
       </w:r>
       <w:proofErr w:type="spellStart"/>
       <w:r>
         <w:rPr>
           <w:i/>
+          <w:lang w:val="de-DE"/>
         </w:rPr>
         <w:t>Creating</w:t>
       </w:r>
@@ -14555,10 +15607,46 @@
       <w:r>
         <w:rPr>
           <w:i/>
-        </w:rPr>
-        <w:t xml:space="preserve"> a User Login System with PHP and MySQL - Tutorial Republic, </w:t>
-      </w:r>
-      <w:r>
+          <w:lang w:val="de-DE"/>
+        </w:rPr>
+        <w:t xml:space="preserve"> a User Login System </w:t>
+      </w:r>
+      <w:proofErr w:type="spellStart"/>
+      <w:r>
+        <w:rPr>
+          <w:i/>
+          <w:lang w:val="de-DE"/>
+        </w:rPr>
+        <w:t>with</w:t>
+      </w:r>
+      <w:proofErr w:type="spellEnd"/>
+      <w:r>
+        <w:rPr>
+          <w:i/>
+          <w:lang w:val="de-DE"/>
+        </w:rPr>
+        <w:t xml:space="preserve"> PHP and MySQL - Tutorial </w:t>
+      </w:r>
+      <w:proofErr w:type="spellStart"/>
+      <w:r>
+        <w:rPr>
+          <w:i/>
+          <w:lang w:val="de-DE"/>
+        </w:rPr>
+        <w:t>Republic</w:t>
+      </w:r>
+      <w:proofErr w:type="spellEnd"/>
+      <w:r>
+        <w:rPr>
+          <w:i/>
+          <w:lang w:val="de-DE"/>
+        </w:rPr>
+        <w:t xml:space="preserve">, </w:t>
+      </w:r>
+      <w:r>
+        <w:rPr>
+          <w:lang w:val="de-DE"/>
+        </w:rPr>
         <w:t>17.10.2019</w:t>
       </w:r>
     </w:p>
@@ -14566,7 +15654,7 @@
       <w:pPr>
         <w:ind w:left="360"/>
       </w:pPr>
-      <w:hyperlink r:id="rId33" w:history="1">
+      <w:hyperlink r:id="rId34" w:history="1">
         <w:r>
           <w:rPr>
             <w:rStyle w:val="Collegamentoipertestuale"/>
@@ -14604,21 +15692,29 @@
     <w:p>
       <w:pPr>
         <w:ind w:left="360"/>
-      </w:pPr>
-      <w:hyperlink r:id="rId34" w:history="1">
+        <w:rPr>
+          <w:lang w:val="de-DE"/>
+        </w:rPr>
+      </w:pPr>
+      <w:hyperlink r:id="rId35" w:history="1">
         <w:r>
           <w:rPr>
             <w:rStyle w:val="Collegamentoipertestuale"/>
+            <w:lang w:val="de-DE"/>
           </w:rPr>
           <w:t>https://www.travelandleisure.com/worlds-best/hotels-top-100-overall</w:t>
         </w:r>
       </w:hyperlink>
       <w:r>
+        <w:rPr>
+          <w:lang w:val="de-DE"/>
+        </w:rPr>
         <w:t xml:space="preserve">, </w:t>
       </w:r>
       <w:r>
         <w:rPr>
           <w:i/>
+          <w:lang w:val="de-DE"/>
         </w:rPr>
         <w:t xml:space="preserve">Best 100 Hotels: </w:t>
       </w:r>
@@ -14626,6 +15722,7 @@
       <w:r>
         <w:rPr>
           <w:i/>
+          <w:lang w:val="de-DE"/>
         </w:rPr>
         <w:t>World's</w:t>
       </w:r>
@@ -14633,45 +15730,43 @@
       <w:r>
         <w:rPr>
           <w:i/>
-        </w:rPr>
-        <w:t xml:space="preserve"> Best Hotels 2019 | Travel + </w:t>
-      </w:r>
-      <w:proofErr w:type="spellStart"/>
-      <w:r>
-        <w:rPr>
-          <w:i/>
-        </w:rPr>
-        <w:t>Leisure</w:t>
-      </w:r>
-      <w:proofErr w:type="spellEnd"/>
-      <w:r>
-        <w:rPr>
-          <w:i/>
-        </w:rPr>
-        <w:t xml:space="preserve">, </w:t>
-      </w:r>
-      <w:r>
+          <w:lang w:val="de-DE"/>
+        </w:rPr>
+        <w:t xml:space="preserve"> Best Hotels 2019 | Travel + Leisure, </w:t>
+      </w:r>
+      <w:r>
+        <w:rPr>
+          <w:lang w:val="de-DE"/>
+        </w:rPr>
         <w:t>05.11.2019</w:t>
       </w:r>
     </w:p>
     <w:p>
       <w:pPr>
         <w:ind w:left="360"/>
-      </w:pPr>
-      <w:hyperlink r:id="rId35" w:history="1">
+        <w:rPr>
+          <w:lang w:val="de-DE"/>
+        </w:rPr>
+      </w:pPr>
+      <w:hyperlink r:id="rId36" w:history="1">
         <w:r>
           <w:rPr>
             <w:rStyle w:val="Collegamentoipertestuale"/>
+            <w:lang w:val="de-DE"/>
           </w:rPr>
           <w:t>https://www.bedandbreakfast.com/info/travelers/awards/amenities-awards/top-luxury-inns</w:t>
         </w:r>
       </w:hyperlink>
       <w:r>
+        <w:rPr>
+          <w:lang w:val="de-DE"/>
+        </w:rPr>
         <w:t xml:space="preserve">, </w:t>
       </w:r>
       <w:r>
         <w:rPr>
           <w:i/>
+          <w:lang w:val="de-DE"/>
         </w:rPr>
         <w:t xml:space="preserve">Top 10 </w:t>
       </w:r>
@@ -14679,6 +15774,7 @@
       <w:r>
         <w:rPr>
           <w:i/>
+          <w:lang w:val="de-DE"/>
         </w:rPr>
         <w:t>Luxurious</w:t>
       </w:r>
@@ -14686,40 +15782,39 @@
       <w:r>
         <w:rPr>
           <w:i/>
-        </w:rPr>
-        <w:t xml:space="preserve"> </w:t>
-      </w:r>
-      <w:proofErr w:type="spellStart"/>
-      <w:r>
-        <w:rPr>
-          <w:i/>
-        </w:rPr>
-        <w:t>B&amp;Bs</w:t>
-      </w:r>
-      <w:proofErr w:type="spellEnd"/>
-      <w:r>
-        <w:rPr>
-          <w:i/>
-        </w:rPr>
-        <w:t xml:space="preserve"> | BedandBreakfast.com, </w:t>
-      </w:r>
-      <w:r>
+          <w:lang w:val="de-DE"/>
+        </w:rPr>
+        <w:t xml:space="preserve"> B&amp;Bs | BedandBreakfast.com, </w:t>
+      </w:r>
+      <w:r>
+        <w:rPr>
+          <w:lang w:val="de-DE"/>
+        </w:rPr>
         <w:t>05.11.2019</w:t>
       </w:r>
     </w:p>
     <w:p>
       <w:pPr>
         <w:ind w:left="360"/>
+        <w:rPr>
+          <w:lang w:val="de-DE"/>
+        </w:rPr>
       </w:pPr>
     </w:p>
     <w:p>
       <w:pPr>
         <w:ind w:left="360"/>
+        <w:rPr>
+          <w:lang w:val="de-DE"/>
+        </w:rPr>
       </w:pPr>
     </w:p>
     <w:p>
       <w:pPr>
         <w:ind w:left="360"/>
+        <w:rPr>
+          <w:lang w:val="de-DE"/>
+        </w:rPr>
       </w:pPr>
     </w:p>
     <w:p>
@@ -14758,7 +15853,6 @@
         </w:numPr>
       </w:pPr>
       <w:r>
-        <w:lastRenderedPageBreak/>
         <w:t>Codici sorgente/documentazione macchine virtuali</w:t>
       </w:r>
     </w:p>
@@ -14845,7 +15939,7 @@
       </w:pPr>
     </w:p>
     <w:sectPr>
-      <w:footerReference w:type="first" r:id="rId36"/>
+      <w:footerReference w:type="first" r:id="rId37"/>
       <w:pgSz w:w="11906" w:h="16838"/>
       <w:pgMar w:top="1985" w:right="1134" w:bottom="1418" w:left="1134" w:header="567" w:footer="567" w:gutter="0"/>
       <w:cols w:space="720"/>
@@ -19214,8 +20308,8 @@
   <w:abstractNum w:abstractNumId="28" w15:restartNumberingAfterBreak="0">
     <w:nsid w:val="6C1D7334"/>
     <w:multiLevelType w:val="hybridMultilevel"/>
-    <w:tmpl w:val="7F20929C"/>
-    <w:lvl w:ilvl="0" w:tplc="0409000F">
+    <w:tmpl w:val="575CE704"/>
+    <w:lvl w:ilvl="0" w:tplc="0DB4FD5E">
       <w:start w:val="1"/>
       <w:numFmt w:val="decimal"/>
       <w:lvlText w:val="%1."/>
@@ -19228,6 +20322,7 @@
       </w:pPr>
       <w:rPr>
         <w:rFonts w:hint="default"/>
+        <w:sz w:val="18"/>
       </w:rPr>
     </w:lvl>
     <w:lvl w:ilvl="1" w:tplc="04090019" w:tentative="1">
@@ -21593,7 +22688,7 @@
 </file>
 
 <file path=customXml/itemProps1.xml><?xml version="1.0" encoding="utf-8"?>
-<ds:datastoreItem xmlns:ds="http://schemas.openxmlformats.org/officeDocument/2006/customXml" ds:itemID="{58B7CC6A-851B-4C59-B529-3133A3E33863}">
+<ds:datastoreItem xmlns:ds="http://schemas.openxmlformats.org/officeDocument/2006/customXml" ds:itemID="{33D31203-68ED-495D-B88F-36B196332D3E}">
   <ds:schemaRefs>
     <ds:schemaRef ds:uri="http://schemas.openxmlformats.org/officeDocument/2006/bibliography"/>
   </ds:schemaRefs>

</xml_diff>

<commit_message>
Aggiunta pianificazione intermedia e modifiche al codice
</commit_message>
<xml_diff>
--- a/Documentazione/Documentazione_Gestione_Alloggi_Lazzaroni.docx
+++ b/Documentazione/Documentazione_Gestione_Alloggi_Lazzaroni.docx
@@ -70,6 +70,7 @@
           <w:noProof/>
           <w:sz w:val="22"/>
           <w:szCs w:val="22"/>
+          <w:lang w:eastAsia="it-CH"/>
         </w:rPr>
       </w:pPr>
       <w:r>
@@ -85,6 +86,7 @@
           <w:noProof/>
           <w:sz w:val="22"/>
           <w:szCs w:val="22"/>
+          <w:lang w:eastAsia="it-CH"/>
         </w:rPr>
         <w:tab/>
       </w:r>
@@ -110,7 +112,7 @@
         <w:rPr>
           <w:noProof/>
         </w:rPr>
-        <w:instrText xml:space="preserve"> PAGEREF _Toc9435649 \h </w:instrText>
+        <w:instrText xml:space="preserve"> PAGEREF _Toc25668305 \h </w:instrText>
       </w:r>
       <w:r>
         <w:rPr>
@@ -148,6 +150,7 @@
           <w:noProof/>
           <w:sz w:val="22"/>
           <w:szCs w:val="22"/>
+          <w:lang w:eastAsia="it-CH"/>
         </w:rPr>
       </w:pPr>
       <w:r>
@@ -162,6 +165,7 @@
           <w:noProof/>
           <w:sz w:val="22"/>
           <w:szCs w:val="22"/>
+          <w:lang w:eastAsia="it-CH"/>
         </w:rPr>
         <w:tab/>
       </w:r>
@@ -187,7 +191,7 @@
         <w:rPr>
           <w:noProof/>
         </w:rPr>
-        <w:instrText xml:space="preserve"> PAGEREF _Toc9435650 \h </w:instrText>
+        <w:instrText xml:space="preserve"> PAGEREF _Toc25668306 \h </w:instrText>
       </w:r>
       <w:r>
         <w:rPr>
@@ -225,6 +229,7 @@
           <w:noProof/>
           <w:sz w:val="22"/>
           <w:szCs w:val="22"/>
+          <w:lang w:eastAsia="it-CH"/>
         </w:rPr>
       </w:pPr>
       <w:r>
@@ -239,6 +244,7 @@
           <w:noProof/>
           <w:sz w:val="22"/>
           <w:szCs w:val="22"/>
+          <w:lang w:eastAsia="it-CH"/>
         </w:rPr>
         <w:tab/>
       </w:r>
@@ -264,7 +270,7 @@
         <w:rPr>
           <w:noProof/>
         </w:rPr>
-        <w:instrText xml:space="preserve"> PAGEREF _Toc9435651 \h </w:instrText>
+        <w:instrText xml:space="preserve"> PAGEREF _Toc25668307 \h </w:instrText>
       </w:r>
       <w:r>
         <w:rPr>
@@ -302,6 +308,7 @@
           <w:noProof/>
           <w:sz w:val="22"/>
           <w:szCs w:val="22"/>
+          <w:lang w:eastAsia="it-CH"/>
         </w:rPr>
       </w:pPr>
       <w:r>
@@ -316,6 +323,7 @@
           <w:noProof/>
           <w:sz w:val="22"/>
           <w:szCs w:val="22"/>
+          <w:lang w:eastAsia="it-CH"/>
         </w:rPr>
         <w:tab/>
       </w:r>
@@ -341,7 +349,7 @@
         <w:rPr>
           <w:noProof/>
         </w:rPr>
-        <w:instrText xml:space="preserve"> PAGEREF _Toc9435652 \h </w:instrText>
+        <w:instrText xml:space="preserve"> PAGEREF _Toc25668308 \h </w:instrText>
       </w:r>
       <w:r>
         <w:rPr>
@@ -378,6 +386,7 @@
           <w:noProof/>
           <w:sz w:val="22"/>
           <w:szCs w:val="22"/>
+          <w:lang w:eastAsia="it-CH"/>
         </w:rPr>
       </w:pPr>
       <w:r>
@@ -402,7 +411,7 @@
         <w:rPr>
           <w:noProof/>
         </w:rPr>
-        <w:instrText xml:space="preserve"> PAGEREF _Toc9435653 \h </w:instrText>
+        <w:instrText xml:space="preserve"> PAGEREF _Toc25668309 \h </w:instrText>
       </w:r>
       <w:r>
         <w:rPr>
@@ -440,6 +449,7 @@
           <w:noProof/>
           <w:sz w:val="22"/>
           <w:szCs w:val="22"/>
+          <w:lang w:eastAsia="it-CH"/>
         </w:rPr>
       </w:pPr>
       <w:r>
@@ -454,6 +464,7 @@
           <w:noProof/>
           <w:sz w:val="22"/>
           <w:szCs w:val="22"/>
+          <w:lang w:eastAsia="it-CH"/>
         </w:rPr>
         <w:tab/>
       </w:r>
@@ -479,7 +490,7 @@
         <w:rPr>
           <w:noProof/>
         </w:rPr>
-        <w:instrText xml:space="preserve"> PAGEREF _Toc9435654 \h </w:instrText>
+        <w:instrText xml:space="preserve"> PAGEREF _Toc25668310 \h </w:instrText>
       </w:r>
       <w:r>
         <w:rPr>
@@ -517,6 +528,7 @@
           <w:noProof/>
           <w:sz w:val="22"/>
           <w:szCs w:val="22"/>
+          <w:lang w:eastAsia="it-CH"/>
         </w:rPr>
       </w:pPr>
       <w:r>
@@ -531,6 +543,7 @@
           <w:noProof/>
           <w:sz w:val="22"/>
           <w:szCs w:val="22"/>
+          <w:lang w:eastAsia="it-CH"/>
         </w:rPr>
         <w:tab/>
       </w:r>
@@ -556,7 +569,7 @@
         <w:rPr>
           <w:noProof/>
         </w:rPr>
-        <w:instrText xml:space="preserve"> PAGEREF _Toc9435655 \h </w:instrText>
+        <w:instrText xml:space="preserve"> PAGEREF _Toc25668311 \h </w:instrText>
       </w:r>
       <w:r>
         <w:rPr>
@@ -594,6 +607,7 @@
           <w:noProof/>
           <w:sz w:val="22"/>
           <w:szCs w:val="22"/>
+          <w:lang w:eastAsia="it-CH"/>
         </w:rPr>
       </w:pPr>
       <w:r>
@@ -608,6 +622,7 @@
           <w:noProof/>
           <w:sz w:val="22"/>
           <w:szCs w:val="22"/>
+          <w:lang w:eastAsia="it-CH"/>
         </w:rPr>
         <w:tab/>
       </w:r>
@@ -615,7 +630,7 @@
         <w:rPr>
           <w:noProof/>
         </w:rPr>
-        <w:t>Pianificazione</w:t>
+        <w:t>Use case</w:t>
       </w:r>
       <w:r>
         <w:rPr>
@@ -633,7 +648,7 @@
         <w:rPr>
           <w:noProof/>
         </w:rPr>
-        <w:instrText xml:space="preserve"> PAGEREF _Toc9435656 \h </w:instrText>
+        <w:instrText xml:space="preserve"> PAGEREF _Toc25668312 \h </w:instrText>
       </w:r>
       <w:r>
         <w:rPr>
@@ -650,7 +665,7 @@
         <w:rPr>
           <w:noProof/>
         </w:rPr>
-        <w:t>5</w:t>
+        <w:t>7</w:t>
       </w:r>
       <w:r>
         <w:rPr>
@@ -671,6 +686,7 @@
           <w:noProof/>
           <w:sz w:val="22"/>
           <w:szCs w:val="22"/>
+          <w:lang w:eastAsia="it-CH"/>
         </w:rPr>
       </w:pPr>
       <w:r>
@@ -685,6 +701,7 @@
           <w:noProof/>
           <w:sz w:val="22"/>
           <w:szCs w:val="22"/>
+          <w:lang w:eastAsia="it-CH"/>
         </w:rPr>
         <w:tab/>
       </w:r>
@@ -692,6 +709,85 @@
         <w:rPr>
           <w:noProof/>
         </w:rPr>
+        <w:t>Pianificazione</w:t>
+      </w:r>
+      <w:r>
+        <w:rPr>
+          <w:noProof/>
+        </w:rPr>
+        <w:tab/>
+      </w:r>
+      <w:r>
+        <w:rPr>
+          <w:noProof/>
+        </w:rPr>
+        <w:fldChar w:fldCharType="begin"/>
+      </w:r>
+      <w:r>
+        <w:rPr>
+          <w:noProof/>
+        </w:rPr>
+        <w:instrText xml:space="preserve"> PAGEREF _Toc25668313 \h </w:instrText>
+      </w:r>
+      <w:r>
+        <w:rPr>
+          <w:noProof/>
+        </w:rPr>
+      </w:r>
+      <w:r>
+        <w:rPr>
+          <w:noProof/>
+        </w:rPr>
+        <w:fldChar w:fldCharType="separate"/>
+      </w:r>
+      <w:r>
+        <w:rPr>
+          <w:noProof/>
+        </w:rPr>
+        <w:t>7</w:t>
+      </w:r>
+      <w:r>
+        <w:rPr>
+          <w:noProof/>
+        </w:rPr>
+        <w:fldChar w:fldCharType="end"/>
+      </w:r>
+    </w:p>
+    <w:p>
+      <w:pPr>
+        <w:pStyle w:val="Sommario2"/>
+        <w:tabs>
+          <w:tab w:val="left" w:pos="800"/>
+          <w:tab w:val="right" w:leader="dot" w:pos="9628"/>
+        </w:tabs>
+        <w:rPr>
+          <w:rFonts w:asciiTheme="minorHAnsi" w:eastAsiaTheme="minorEastAsia" w:hAnsiTheme="minorHAnsi" w:cstheme="minorBidi"/>
+          <w:noProof/>
+          <w:sz w:val="22"/>
+          <w:szCs w:val="22"/>
+          <w:lang w:eastAsia="it-CH"/>
+        </w:rPr>
+      </w:pPr>
+      <w:r>
+        <w:rPr>
+          <w:noProof/>
+        </w:rPr>
+        <w:t>1.8</w:t>
+      </w:r>
+      <w:r>
+        <w:rPr>
+          <w:rFonts w:asciiTheme="minorHAnsi" w:eastAsiaTheme="minorEastAsia" w:hAnsiTheme="minorHAnsi" w:cstheme="minorBidi"/>
+          <w:noProof/>
+          <w:sz w:val="22"/>
+          <w:szCs w:val="22"/>
+          <w:lang w:eastAsia="it-CH"/>
+        </w:rPr>
+        <w:tab/>
+      </w:r>
+      <w:r>
+        <w:rPr>
+          <w:noProof/>
+        </w:rPr>
         <w:t>Analisi dei mezzi</w:t>
       </w:r>
       <w:r>
@@ -710,7 +806,7 @@
         <w:rPr>
           <w:noProof/>
         </w:rPr>
-        <w:instrText xml:space="preserve"> PAGEREF _Toc9435657 \h </w:instrText>
+        <w:instrText xml:space="preserve"> PAGEREF _Toc25668314 \h </w:instrText>
       </w:r>
       <w:r>
         <w:rPr>
@@ -727,7 +823,7 @@
         <w:rPr>
           <w:noProof/>
         </w:rPr>
-        <w:t>6</w:t>
+        <w:t>9</w:t>
       </w:r>
       <w:r>
         <w:rPr>
@@ -748,13 +844,14 @@
           <w:noProof/>
           <w:sz w:val="22"/>
           <w:szCs w:val="22"/>
-        </w:rPr>
-      </w:pPr>
-      <w:r>
-        <w:rPr>
-          <w:noProof/>
-        </w:rPr>
-        <w:t>1.7.1</w:t>
+          <w:lang w:eastAsia="it-CH"/>
+        </w:rPr>
+      </w:pPr>
+      <w:r>
+        <w:rPr>
+          <w:noProof/>
+        </w:rPr>
+        <w:t>1.8.1</w:t>
       </w:r>
       <w:r>
         <w:rPr>
@@ -762,6 +859,7 @@
           <w:noProof/>
           <w:sz w:val="22"/>
           <w:szCs w:val="22"/>
+          <w:lang w:eastAsia="it-CH"/>
         </w:rPr>
         <w:tab/>
       </w:r>
@@ -787,7 +885,7 @@
         <w:rPr>
           <w:noProof/>
         </w:rPr>
-        <w:instrText xml:space="preserve"> PAGEREF _Toc9435658 \h </w:instrText>
+        <w:instrText xml:space="preserve"> PAGEREF _Toc25668315 \h </w:instrText>
       </w:r>
       <w:r>
         <w:rPr>
@@ -804,7 +902,7 @@
         <w:rPr>
           <w:noProof/>
         </w:rPr>
-        <w:t>6</w:t>
+        <w:t>9</w:t>
       </w:r>
       <w:r>
         <w:rPr>
@@ -825,13 +923,14 @@
           <w:noProof/>
           <w:sz w:val="22"/>
           <w:szCs w:val="22"/>
-        </w:rPr>
-      </w:pPr>
-      <w:r>
-        <w:rPr>
-          <w:noProof/>
-        </w:rPr>
-        <w:t>1.7.2</w:t>
+          <w:lang w:eastAsia="it-CH"/>
+        </w:rPr>
+      </w:pPr>
+      <w:r>
+        <w:rPr>
+          <w:noProof/>
+        </w:rPr>
+        <w:t>1.8.2</w:t>
       </w:r>
       <w:r>
         <w:rPr>
@@ -839,6 +938,7 @@
           <w:noProof/>
           <w:sz w:val="22"/>
           <w:szCs w:val="22"/>
+          <w:lang w:eastAsia="it-CH"/>
         </w:rPr>
         <w:tab/>
       </w:r>
@@ -864,7 +964,7 @@
         <w:rPr>
           <w:noProof/>
         </w:rPr>
-        <w:instrText xml:space="preserve"> PAGEREF _Toc9435659 \h </w:instrText>
+        <w:instrText xml:space="preserve"> PAGEREF _Toc25668316 \h </w:instrText>
       </w:r>
       <w:r>
         <w:rPr>
@@ -881,7 +981,7 @@
         <w:rPr>
           <w:noProof/>
         </w:rPr>
-        <w:t>6</w:t>
+        <w:t>9</w:t>
       </w:r>
       <w:r>
         <w:rPr>
@@ -902,6 +1002,7 @@
           <w:noProof/>
           <w:sz w:val="22"/>
           <w:szCs w:val="22"/>
+          <w:lang w:eastAsia="it-CH"/>
         </w:rPr>
       </w:pPr>
       <w:r>
@@ -916,6 +1017,7 @@
           <w:noProof/>
           <w:sz w:val="22"/>
           <w:szCs w:val="22"/>
+          <w:lang w:eastAsia="it-CH"/>
         </w:rPr>
         <w:tab/>
       </w:r>
@@ -941,7 +1043,7 @@
         <w:rPr>
           <w:noProof/>
         </w:rPr>
-        <w:instrText xml:space="preserve"> PAGEREF _Toc9435660 \h </w:instrText>
+        <w:instrText xml:space="preserve"> PAGEREF _Toc25668317 \h </w:instrText>
       </w:r>
       <w:r>
         <w:rPr>
@@ -958,7 +1060,7 @@
         <w:rPr>
           <w:noProof/>
         </w:rPr>
-        <w:t>7</w:t>
+        <w:t>9</w:t>
       </w:r>
       <w:r>
         <w:rPr>
@@ -979,6 +1081,7 @@
           <w:noProof/>
           <w:sz w:val="22"/>
           <w:szCs w:val="22"/>
+          <w:lang w:eastAsia="it-CH"/>
         </w:rPr>
       </w:pPr>
       <w:r>
@@ -993,6 +1096,7 @@
           <w:noProof/>
           <w:sz w:val="22"/>
           <w:szCs w:val="22"/>
+          <w:lang w:eastAsia="it-CH"/>
         </w:rPr>
         <w:tab/>
       </w:r>
@@ -1000,7 +1104,7 @@
         <w:rPr>
           <w:noProof/>
         </w:rPr>
-        <w:t>Installazione ambiente di sviluppo</w:t>
+        <w:t>Design dei dati e database</w:t>
       </w:r>
       <w:r>
         <w:rPr>
@@ -1018,7 +1122,7 @@
         <w:rPr>
           <w:noProof/>
         </w:rPr>
-        <w:instrText xml:space="preserve"> PAGEREF _Toc9435661 \h </w:instrText>
+        <w:instrText xml:space="preserve"> PAGEREF _Toc25668318 \h </w:instrText>
       </w:r>
       <w:r>
         <w:rPr>
@@ -1035,161 +1139,7 @@
         <w:rPr>
           <w:noProof/>
         </w:rPr>
-        <w:t>7</w:t>
-      </w:r>
-      <w:r>
-        <w:rPr>
-          <w:noProof/>
-        </w:rPr>
-        <w:fldChar w:fldCharType="end"/>
-      </w:r>
-    </w:p>
-    <w:p>
-      <w:pPr>
-        <w:pStyle w:val="Sommario3"/>
-        <w:tabs>
-          <w:tab w:val="left" w:pos="1200"/>
-          <w:tab w:val="right" w:leader="dot" w:pos="9628"/>
-        </w:tabs>
-        <w:rPr>
-          <w:rFonts w:asciiTheme="minorHAnsi" w:eastAsiaTheme="minorEastAsia" w:hAnsiTheme="minorHAnsi" w:cstheme="minorBidi"/>
-          <w:noProof/>
-          <w:sz w:val="22"/>
-          <w:szCs w:val="22"/>
-        </w:rPr>
-      </w:pPr>
-      <w:r>
-        <w:rPr>
-          <w:noProof/>
-        </w:rPr>
-        <w:t>2.1.1</w:t>
-      </w:r>
-      <w:r>
-        <w:rPr>
-          <w:rFonts w:asciiTheme="minorHAnsi" w:eastAsiaTheme="minorEastAsia" w:hAnsiTheme="minorHAnsi" w:cstheme="minorBidi"/>
-          <w:noProof/>
-          <w:sz w:val="22"/>
-          <w:szCs w:val="22"/>
-        </w:rPr>
-        <w:tab/>
-      </w:r>
-      <w:r>
-        <w:rPr>
-          <w:noProof/>
-        </w:rPr>
-        <w:t>Librerie</w:t>
-      </w:r>
-      <w:r>
-        <w:rPr>
-          <w:noProof/>
-        </w:rPr>
-        <w:tab/>
-      </w:r>
-      <w:r>
-        <w:rPr>
-          <w:noProof/>
-        </w:rPr>
-        <w:fldChar w:fldCharType="begin"/>
-      </w:r>
-      <w:r>
-        <w:rPr>
-          <w:noProof/>
-        </w:rPr>
-        <w:instrText xml:space="preserve"> PAGEREF _Toc9435662 \h </w:instrText>
-      </w:r>
-      <w:r>
-        <w:rPr>
-          <w:noProof/>
-        </w:rPr>
-      </w:r>
-      <w:r>
-        <w:rPr>
-          <w:noProof/>
-        </w:rPr>
-        <w:fldChar w:fldCharType="separate"/>
-      </w:r>
-      <w:r>
-        <w:rPr>
-          <w:noProof/>
-        </w:rPr>
-        <w:t>7</w:t>
-      </w:r>
-      <w:r>
-        <w:rPr>
-          <w:noProof/>
-        </w:rPr>
-        <w:fldChar w:fldCharType="end"/>
-      </w:r>
-    </w:p>
-    <w:p>
-      <w:pPr>
-        <w:pStyle w:val="Sommario3"/>
-        <w:tabs>
-          <w:tab w:val="left" w:pos="1200"/>
-          <w:tab w:val="right" w:leader="dot" w:pos="9628"/>
-        </w:tabs>
-        <w:rPr>
-          <w:rFonts w:asciiTheme="minorHAnsi" w:eastAsiaTheme="minorEastAsia" w:hAnsiTheme="minorHAnsi" w:cstheme="minorBidi"/>
-          <w:noProof/>
-          <w:sz w:val="22"/>
-          <w:szCs w:val="22"/>
-        </w:rPr>
-      </w:pPr>
-      <w:r>
-        <w:rPr>
-          <w:noProof/>
-        </w:rPr>
-        <w:t>2.1.2</w:t>
-      </w:r>
-      <w:r>
-        <w:rPr>
-          <w:rFonts w:asciiTheme="minorHAnsi" w:eastAsiaTheme="minorEastAsia" w:hAnsiTheme="minorHAnsi" w:cstheme="minorBidi"/>
-          <w:noProof/>
-          <w:sz w:val="22"/>
-          <w:szCs w:val="22"/>
-        </w:rPr>
-        <w:tab/>
-      </w:r>
-      <w:r>
-        <w:rPr>
-          <w:noProof/>
-        </w:rPr>
-        <w:t>Scatola del word clock</w:t>
-      </w:r>
-      <w:r>
-        <w:rPr>
-          <w:noProof/>
-        </w:rPr>
-        <w:tab/>
-      </w:r>
-      <w:r>
-        <w:rPr>
-          <w:noProof/>
-        </w:rPr>
-        <w:fldChar w:fldCharType="begin"/>
-      </w:r>
-      <w:r>
-        <w:rPr>
-          <w:noProof/>
-        </w:rPr>
-        <w:instrText xml:space="preserve"> PAGEREF _Toc9435663 \h </w:instrText>
-      </w:r>
-      <w:r>
-        <w:rPr>
-          <w:noProof/>
-        </w:rPr>
-      </w:r>
-      <w:r>
-        <w:rPr>
-          <w:noProof/>
-        </w:rPr>
-        <w:fldChar w:fldCharType="separate"/>
-      </w:r>
-      <w:r>
-        <w:rPr>
-          <w:noProof/>
-        </w:rPr>
-        <w:t>8</w:t>
+        <w:t>9</w:t>
       </w:r>
       <w:r>
         <w:rPr>
@@ -1210,6 +1160,7 @@
           <w:noProof/>
           <w:sz w:val="22"/>
           <w:szCs w:val="22"/>
+          <w:lang w:eastAsia="it-CH"/>
         </w:rPr>
       </w:pPr>
       <w:r>
@@ -1224,6 +1175,7 @@
           <w:noProof/>
           <w:sz w:val="22"/>
           <w:szCs w:val="22"/>
+          <w:lang w:eastAsia="it-CH"/>
         </w:rPr>
         <w:tab/>
       </w:r>
@@ -1231,7 +1183,7 @@
         <w:rPr>
           <w:noProof/>
         </w:rPr>
-        <w:t>Analisi e verifica funzionamento componenti</w:t>
+        <w:t>Design delle interfacce</w:t>
       </w:r>
       <w:r>
         <w:rPr>
@@ -1249,7 +1201,7 @@
         <w:rPr>
           <w:noProof/>
         </w:rPr>
-        <w:instrText xml:space="preserve"> PAGEREF _Toc9435664 \h </w:instrText>
+        <w:instrText xml:space="preserve"> PAGEREF _Toc25668319 \h </w:instrText>
       </w:r>
       <w:r>
         <w:rPr>
@@ -1277,9 +1229,8 @@
     </w:p>
     <w:p>
       <w:pPr>
-        <w:pStyle w:val="Sommario3"/>
+        <w:pStyle w:val="Sommario2"/>
         <w:tabs>
-          <w:tab w:val="left" w:pos="1200"/>
           <w:tab w:val="right" w:leader="dot" w:pos="9628"/>
         </w:tabs>
         <w:rPr>
@@ -1287,20 +1238,79 @@
           <w:noProof/>
           <w:sz w:val="22"/>
           <w:szCs w:val="22"/>
-        </w:rPr>
-      </w:pPr>
-      <w:r>
-        <w:rPr>
-          <w:noProof/>
-        </w:rPr>
-        <w:t>2.2.1</w:t>
-      </w:r>
-      <w:r>
+          <w:lang w:eastAsia="it-CH"/>
+        </w:rPr>
+      </w:pPr>
+      <w:r>
+        <w:rPr>
+          <w:noProof/>
+        </w:rPr>
+        <w:tab/>
+      </w:r>
+      <w:r>
+        <w:rPr>
+          <w:noProof/>
+        </w:rPr>
+        <w:fldChar w:fldCharType="begin"/>
+      </w:r>
+      <w:r>
+        <w:rPr>
+          <w:noProof/>
+        </w:rPr>
+        <w:instrText xml:space="preserve"> PAGEREF _Toc25668320 \h </w:instrText>
+      </w:r>
+      <w:r>
+        <w:rPr>
+          <w:noProof/>
+        </w:rPr>
+      </w:r>
+      <w:r>
+        <w:rPr>
+          <w:noProof/>
+        </w:rPr>
+        <w:fldChar w:fldCharType="separate"/>
+      </w:r>
+      <w:r>
+        <w:rPr>
+          <w:noProof/>
+        </w:rPr>
+        <w:t>11</w:t>
+      </w:r>
+      <w:r>
+        <w:rPr>
+          <w:noProof/>
+        </w:rPr>
+        <w:fldChar w:fldCharType="end"/>
+      </w:r>
+    </w:p>
+    <w:p>
+      <w:pPr>
+        <w:pStyle w:val="Sommario1"/>
+        <w:tabs>
+          <w:tab w:val="left" w:pos="400"/>
+          <w:tab w:val="right" w:leader="dot" w:pos="9628"/>
+        </w:tabs>
         <w:rPr>
           <w:rFonts w:asciiTheme="minorHAnsi" w:eastAsiaTheme="minorEastAsia" w:hAnsiTheme="minorHAnsi" w:cstheme="minorBidi"/>
           <w:noProof/>
           <w:sz w:val="22"/>
           <w:szCs w:val="22"/>
+          <w:lang w:eastAsia="it-CH"/>
+        </w:rPr>
+      </w:pPr>
+      <w:r>
+        <w:rPr>
+          <w:noProof/>
+        </w:rPr>
+        <w:t>3</w:t>
+      </w:r>
+      <w:r>
+        <w:rPr>
+          <w:rFonts w:asciiTheme="minorHAnsi" w:eastAsiaTheme="minorEastAsia" w:hAnsiTheme="minorHAnsi" w:cstheme="minorBidi"/>
+          <w:noProof/>
+          <w:sz w:val="22"/>
+          <w:szCs w:val="22"/>
+          <w:lang w:eastAsia="it-CH"/>
         </w:rPr>
         <w:tab/>
       </w:r>
@@ -1308,7 +1318,7 @@
         <w:rPr>
           <w:noProof/>
         </w:rPr>
-        <w:t>Striscia di led</w:t>
+        <w:t>Implementazione</w:t>
       </w:r>
       <w:r>
         <w:rPr>
@@ -1326,7 +1336,7 @@
         <w:rPr>
           <w:noProof/>
         </w:rPr>
-        <w:instrText xml:space="preserve"> PAGEREF _Toc9435665 \h </w:instrText>
+        <w:instrText xml:space="preserve"> PAGEREF _Toc25668321 \h </w:instrText>
       </w:r>
       <w:r>
         <w:rPr>
@@ -1343,7 +1353,7 @@
         <w:rPr>
           <w:noProof/>
         </w:rPr>
-        <w:t>10</w:t>
+        <w:t>13</w:t>
       </w:r>
       <w:r>
         <w:rPr>
@@ -1354,9 +1364,9 @@
     </w:p>
     <w:p>
       <w:pPr>
-        <w:pStyle w:val="Sommario3"/>
+        <w:pStyle w:val="Sommario1"/>
         <w:tabs>
-          <w:tab w:val="left" w:pos="1200"/>
+          <w:tab w:val="left" w:pos="400"/>
           <w:tab w:val="right" w:leader="dot" w:pos="9628"/>
         </w:tabs>
         <w:rPr>
@@ -1364,13 +1374,14 @@
           <w:noProof/>
           <w:sz w:val="22"/>
           <w:szCs w:val="22"/>
-        </w:rPr>
-      </w:pPr>
-      <w:r>
-        <w:rPr>
-          <w:noProof/>
-        </w:rPr>
-        <w:t>2.2.2</w:t>
+          <w:lang w:eastAsia="it-CH"/>
+        </w:rPr>
+      </w:pPr>
+      <w:r>
+        <w:rPr>
+          <w:noProof/>
+        </w:rPr>
+        <w:t>4</w:t>
       </w:r>
       <w:r>
         <w:rPr>
@@ -1378,6 +1389,7 @@
           <w:noProof/>
           <w:sz w:val="22"/>
           <w:szCs w:val="22"/>
+          <w:lang w:eastAsia="it-CH"/>
         </w:rPr>
         <w:tab/>
       </w:r>
@@ -1385,7 +1397,7 @@
         <w:rPr>
           <w:noProof/>
         </w:rPr>
-        <w:t>RTC</w:t>
+        <w:t>Test</w:t>
       </w:r>
       <w:r>
         <w:rPr>
@@ -1403,7 +1415,7 @@
         <w:rPr>
           <w:noProof/>
         </w:rPr>
-        <w:instrText xml:space="preserve"> PAGEREF _Toc9435666 \h </w:instrText>
+        <w:instrText xml:space="preserve"> PAGEREF _Toc25668322 \h </w:instrText>
       </w:r>
       <w:r>
         <w:rPr>
@@ -1420,7 +1432,7 @@
         <w:rPr>
           <w:noProof/>
         </w:rPr>
-        <w:t>11</w:t>
+        <w:t>13</w:t>
       </w:r>
       <w:r>
         <w:rPr>
@@ -1441,13 +1453,14 @@
           <w:noProof/>
           <w:sz w:val="22"/>
           <w:szCs w:val="22"/>
-        </w:rPr>
-      </w:pPr>
-      <w:r>
-        <w:rPr>
-          <w:noProof/>
-        </w:rPr>
-        <w:t>2.3</w:t>
+          <w:lang w:eastAsia="it-CH"/>
+        </w:rPr>
+      </w:pPr>
+      <w:r>
+        <w:rPr>
+          <w:noProof/>
+        </w:rPr>
+        <w:t>4.1</w:t>
       </w:r>
       <w:r>
         <w:rPr>
@@ -1455,6 +1468,7 @@
           <w:noProof/>
           <w:sz w:val="22"/>
           <w:szCs w:val="22"/>
+          <w:lang w:eastAsia="it-CH"/>
         </w:rPr>
         <w:tab/>
       </w:r>
@@ -1462,7 +1476,7 @@
         <w:rPr>
           <w:noProof/>
         </w:rPr>
-        <w:t>Design dell’architettura del sistema</w:t>
+        <w:t>Protocollo di test</w:t>
       </w:r>
       <w:r>
         <w:rPr>
@@ -1480,7 +1494,7 @@
         <w:rPr>
           <w:noProof/>
         </w:rPr>
-        <w:instrText xml:space="preserve"> PAGEREF _Toc9435667 \h </w:instrText>
+        <w:instrText xml:space="preserve"> PAGEREF _Toc25668323 \h </w:instrText>
       </w:r>
       <w:r>
         <w:rPr>
@@ -1497,7 +1511,165 @@
         <w:rPr>
           <w:noProof/>
         </w:rPr>
-        <w:t>12</w:t>
+        <w:t>13</w:t>
+      </w:r>
+      <w:r>
+        <w:rPr>
+          <w:noProof/>
+        </w:rPr>
+        <w:fldChar w:fldCharType="end"/>
+      </w:r>
+    </w:p>
+    <w:p>
+      <w:pPr>
+        <w:pStyle w:val="Sommario2"/>
+        <w:tabs>
+          <w:tab w:val="left" w:pos="800"/>
+          <w:tab w:val="right" w:leader="dot" w:pos="9628"/>
+        </w:tabs>
+        <w:rPr>
+          <w:rFonts w:asciiTheme="minorHAnsi" w:eastAsiaTheme="minorEastAsia" w:hAnsiTheme="minorHAnsi" w:cstheme="minorBidi"/>
+          <w:noProof/>
+          <w:sz w:val="22"/>
+          <w:szCs w:val="22"/>
+          <w:lang w:eastAsia="it-CH"/>
+        </w:rPr>
+      </w:pPr>
+      <w:r>
+        <w:rPr>
+          <w:noProof/>
+        </w:rPr>
+        <w:t>4.2</w:t>
+      </w:r>
+      <w:r>
+        <w:rPr>
+          <w:rFonts w:asciiTheme="minorHAnsi" w:eastAsiaTheme="minorEastAsia" w:hAnsiTheme="minorHAnsi" w:cstheme="minorBidi"/>
+          <w:noProof/>
+          <w:sz w:val="22"/>
+          <w:szCs w:val="22"/>
+          <w:lang w:eastAsia="it-CH"/>
+        </w:rPr>
+        <w:tab/>
+      </w:r>
+      <w:r>
+        <w:rPr>
+          <w:noProof/>
+        </w:rPr>
+        <w:t>Risultati test</w:t>
+      </w:r>
+      <w:r>
+        <w:rPr>
+          <w:noProof/>
+        </w:rPr>
+        <w:tab/>
+      </w:r>
+      <w:r>
+        <w:rPr>
+          <w:noProof/>
+        </w:rPr>
+        <w:fldChar w:fldCharType="begin"/>
+      </w:r>
+      <w:r>
+        <w:rPr>
+          <w:noProof/>
+        </w:rPr>
+        <w:instrText xml:space="preserve"> PAGEREF _Toc25668324 \h </w:instrText>
+      </w:r>
+      <w:r>
+        <w:rPr>
+          <w:noProof/>
+        </w:rPr>
+      </w:r>
+      <w:r>
+        <w:rPr>
+          <w:noProof/>
+        </w:rPr>
+        <w:fldChar w:fldCharType="separate"/>
+      </w:r>
+      <w:r>
+        <w:rPr>
+          <w:noProof/>
+        </w:rPr>
+        <w:t>15</w:t>
+      </w:r>
+      <w:r>
+        <w:rPr>
+          <w:noProof/>
+        </w:rPr>
+        <w:fldChar w:fldCharType="end"/>
+      </w:r>
+    </w:p>
+    <w:p>
+      <w:pPr>
+        <w:pStyle w:val="Sommario2"/>
+        <w:tabs>
+          <w:tab w:val="left" w:pos="800"/>
+          <w:tab w:val="right" w:leader="dot" w:pos="9628"/>
+        </w:tabs>
+        <w:rPr>
+          <w:rFonts w:asciiTheme="minorHAnsi" w:eastAsiaTheme="minorEastAsia" w:hAnsiTheme="minorHAnsi" w:cstheme="minorBidi"/>
+          <w:noProof/>
+          <w:sz w:val="22"/>
+          <w:szCs w:val="22"/>
+          <w:lang w:eastAsia="it-CH"/>
+        </w:rPr>
+      </w:pPr>
+      <w:r>
+        <w:rPr>
+          <w:noProof/>
+        </w:rPr>
+        <w:t>4.3</w:t>
+      </w:r>
+      <w:r>
+        <w:rPr>
+          <w:rFonts w:asciiTheme="minorHAnsi" w:eastAsiaTheme="minorEastAsia" w:hAnsiTheme="minorHAnsi" w:cstheme="minorBidi"/>
+          <w:noProof/>
+          <w:sz w:val="22"/>
+          <w:szCs w:val="22"/>
+          <w:lang w:eastAsia="it-CH"/>
+        </w:rPr>
+        <w:tab/>
+      </w:r>
+      <w:r>
+        <w:rPr>
+          <w:noProof/>
+        </w:rPr>
+        <w:t>Mancanze/limitazioni conosciute</w:t>
+      </w:r>
+      <w:r>
+        <w:rPr>
+          <w:noProof/>
+        </w:rPr>
+        <w:tab/>
+      </w:r>
+      <w:r>
+        <w:rPr>
+          <w:noProof/>
+        </w:rPr>
+        <w:fldChar w:fldCharType="begin"/>
+      </w:r>
+      <w:r>
+        <w:rPr>
+          <w:noProof/>
+        </w:rPr>
+        <w:instrText xml:space="preserve"> PAGEREF _Toc25668325 \h </w:instrText>
+      </w:r>
+      <w:r>
+        <w:rPr>
+          <w:noProof/>
+        </w:rPr>
+      </w:r>
+      <w:r>
+        <w:rPr>
+          <w:noProof/>
+        </w:rPr>
+        <w:fldChar w:fldCharType="separate"/>
+      </w:r>
+      <w:r>
+        <w:rPr>
+          <w:noProof/>
+        </w:rPr>
+        <w:t>16</w:t>
       </w:r>
       <w:r>
         <w:rPr>
@@ -1518,13 +1690,14 @@
           <w:noProof/>
           <w:sz w:val="22"/>
           <w:szCs w:val="22"/>
-        </w:rPr>
-      </w:pPr>
-      <w:r>
-        <w:rPr>
-          <w:noProof/>
-        </w:rPr>
-        <w:t>3</w:t>
+          <w:lang w:eastAsia="it-CH"/>
+        </w:rPr>
+      </w:pPr>
+      <w:r>
+        <w:rPr>
+          <w:noProof/>
+        </w:rPr>
+        <w:t>5</w:t>
       </w:r>
       <w:r>
         <w:rPr>
@@ -1532,6 +1705,7 @@
           <w:noProof/>
           <w:sz w:val="22"/>
           <w:szCs w:val="22"/>
+          <w:lang w:eastAsia="it-CH"/>
         </w:rPr>
         <w:tab/>
       </w:r>
@@ -1539,7 +1713,7 @@
         <w:rPr>
           <w:noProof/>
         </w:rPr>
-        <w:t>Implementazione</w:t>
+        <w:t>Consuntivo</w:t>
       </w:r>
       <w:r>
         <w:rPr>
@@ -1557,7 +1731,7 @@
         <w:rPr>
           <w:noProof/>
         </w:rPr>
-        <w:instrText xml:space="preserve"> PAGEREF _Toc9435668 \h </w:instrText>
+        <w:instrText xml:space="preserve"> PAGEREF _Toc25668326 \h </w:instrText>
       </w:r>
       <w:r>
         <w:rPr>
@@ -1574,7 +1748,86 @@
         <w:rPr>
           <w:noProof/>
         </w:rPr>
-        <w:t>13</w:t>
+        <w:t>16</w:t>
+      </w:r>
+      <w:r>
+        <w:rPr>
+          <w:noProof/>
+        </w:rPr>
+        <w:fldChar w:fldCharType="end"/>
+      </w:r>
+    </w:p>
+    <w:p>
+      <w:pPr>
+        <w:pStyle w:val="Sommario1"/>
+        <w:tabs>
+          <w:tab w:val="left" w:pos="400"/>
+          <w:tab w:val="right" w:leader="dot" w:pos="9628"/>
+        </w:tabs>
+        <w:rPr>
+          <w:rFonts w:asciiTheme="minorHAnsi" w:eastAsiaTheme="minorEastAsia" w:hAnsiTheme="minorHAnsi" w:cstheme="minorBidi"/>
+          <w:noProof/>
+          <w:sz w:val="22"/>
+          <w:szCs w:val="22"/>
+          <w:lang w:eastAsia="it-CH"/>
+        </w:rPr>
+      </w:pPr>
+      <w:r>
+        <w:rPr>
+          <w:noProof/>
+        </w:rPr>
+        <w:t>6</w:t>
+      </w:r>
+      <w:r>
+        <w:rPr>
+          <w:rFonts w:asciiTheme="minorHAnsi" w:eastAsiaTheme="minorEastAsia" w:hAnsiTheme="minorHAnsi" w:cstheme="minorBidi"/>
+          <w:noProof/>
+          <w:sz w:val="22"/>
+          <w:szCs w:val="22"/>
+          <w:lang w:eastAsia="it-CH"/>
+        </w:rPr>
+        <w:tab/>
+      </w:r>
+      <w:r>
+        <w:rPr>
+          <w:noProof/>
+        </w:rPr>
+        <w:t>Conclusioni</w:t>
+      </w:r>
+      <w:r>
+        <w:rPr>
+          <w:noProof/>
+        </w:rPr>
+        <w:tab/>
+      </w:r>
+      <w:r>
+        <w:rPr>
+          <w:noProof/>
+        </w:rPr>
+        <w:fldChar w:fldCharType="begin"/>
+      </w:r>
+      <w:r>
+        <w:rPr>
+          <w:noProof/>
+        </w:rPr>
+        <w:instrText xml:space="preserve"> PAGEREF _Toc25668327 \h </w:instrText>
+      </w:r>
+      <w:r>
+        <w:rPr>
+          <w:noProof/>
+        </w:rPr>
+      </w:r>
+      <w:r>
+        <w:rPr>
+          <w:noProof/>
+        </w:rPr>
+        <w:fldChar w:fldCharType="separate"/>
+      </w:r>
+      <w:r>
+        <w:rPr>
+          <w:noProof/>
+        </w:rPr>
+        <w:t>16</w:t>
       </w:r>
       <w:r>
         <w:rPr>
@@ -1595,13 +1848,14 @@
           <w:noProof/>
           <w:sz w:val="22"/>
           <w:szCs w:val="22"/>
-        </w:rPr>
-      </w:pPr>
-      <w:r>
-        <w:rPr>
-          <w:noProof/>
-        </w:rPr>
-        <w:t>3.1</w:t>
+          <w:lang w:eastAsia="it-CH"/>
+        </w:rPr>
+      </w:pPr>
+      <w:r>
+        <w:rPr>
+          <w:noProof/>
+        </w:rPr>
+        <w:t>6.1</w:t>
       </w:r>
       <w:r>
         <w:rPr>
@@ -1609,6 +1863,7 @@
           <w:noProof/>
           <w:sz w:val="22"/>
           <w:szCs w:val="22"/>
+          <w:lang w:eastAsia="it-CH"/>
         </w:rPr>
         <w:tab/>
       </w:r>
@@ -1616,7 +1871,7 @@
         <w:rPr>
           <w:noProof/>
         </w:rPr>
-        <w:t>Definizione dei parametri</w:t>
+        <w:t>Sviluppi futuri</w:t>
       </w:r>
       <w:r>
         <w:rPr>
@@ -1634,7 +1889,7 @@
         <w:rPr>
           <w:noProof/>
         </w:rPr>
-        <w:instrText xml:space="preserve"> PAGEREF _Toc9435669 \h </w:instrText>
+        <w:instrText xml:space="preserve"> PAGEREF _Toc25668328 \h </w:instrText>
       </w:r>
       <w:r>
         <w:rPr>
@@ -1651,7 +1906,7 @@
         <w:rPr>
           <w:noProof/>
         </w:rPr>
-        <w:t>13</w:t>
+        <w:t>16</w:t>
       </w:r>
       <w:r>
         <w:rPr>
@@ -1672,13 +1927,14 @@
           <w:noProof/>
           <w:sz w:val="22"/>
           <w:szCs w:val="22"/>
-        </w:rPr>
-      </w:pPr>
-      <w:r>
-        <w:rPr>
-          <w:noProof/>
-        </w:rPr>
-        <w:t>3.2</w:t>
+          <w:lang w:eastAsia="it-CH"/>
+        </w:rPr>
+      </w:pPr>
+      <w:r>
+        <w:rPr>
+          <w:noProof/>
+        </w:rPr>
+        <w:t>6.2</w:t>
       </w:r>
       <w:r>
         <w:rPr>
@@ -1686,6 +1942,7 @@
           <w:noProof/>
           <w:sz w:val="22"/>
           <w:szCs w:val="22"/>
+          <w:lang w:eastAsia="it-CH"/>
         </w:rPr>
         <w:tab/>
       </w:r>
@@ -1693,7 +1950,7 @@
         <w:rPr>
           <w:noProof/>
         </w:rPr>
-        <w:t>Setup()</w:t>
+        <w:t>Considerazioni personali</w:t>
       </w:r>
       <w:r>
         <w:rPr>
@@ -1711,7 +1968,7 @@
         <w:rPr>
           <w:noProof/>
         </w:rPr>
-        <w:instrText xml:space="preserve"> PAGEREF _Toc9435670 \h </w:instrText>
+        <w:instrText xml:space="preserve"> PAGEREF _Toc25668329 \h </w:instrText>
       </w:r>
       <w:r>
         <w:rPr>
@@ -1728,7 +1985,86 @@
         <w:rPr>
           <w:noProof/>
         </w:rPr>
-        <w:t>15</w:t>
+        <w:t>16</w:t>
+      </w:r>
+      <w:r>
+        <w:rPr>
+          <w:noProof/>
+        </w:rPr>
+        <w:fldChar w:fldCharType="end"/>
+      </w:r>
+    </w:p>
+    <w:p>
+      <w:pPr>
+        <w:pStyle w:val="Sommario1"/>
+        <w:tabs>
+          <w:tab w:val="left" w:pos="400"/>
+          <w:tab w:val="right" w:leader="dot" w:pos="9628"/>
+        </w:tabs>
+        <w:rPr>
+          <w:rFonts w:asciiTheme="minorHAnsi" w:eastAsiaTheme="minorEastAsia" w:hAnsiTheme="minorHAnsi" w:cstheme="minorBidi"/>
+          <w:noProof/>
+          <w:sz w:val="22"/>
+          <w:szCs w:val="22"/>
+          <w:lang w:eastAsia="it-CH"/>
+        </w:rPr>
+      </w:pPr>
+      <w:r>
+        <w:rPr>
+          <w:noProof/>
+        </w:rPr>
+        <w:t>7</w:t>
+      </w:r>
+      <w:r>
+        <w:rPr>
+          <w:rFonts w:asciiTheme="minorHAnsi" w:eastAsiaTheme="minorEastAsia" w:hAnsiTheme="minorHAnsi" w:cstheme="minorBidi"/>
+          <w:noProof/>
+          <w:sz w:val="22"/>
+          <w:szCs w:val="22"/>
+          <w:lang w:eastAsia="it-CH"/>
+        </w:rPr>
+        <w:tab/>
+      </w:r>
+      <w:r>
+        <w:rPr>
+          <w:noProof/>
+        </w:rPr>
+        <w:t>Bibliografia</w:t>
+      </w:r>
+      <w:r>
+        <w:rPr>
+          <w:noProof/>
+        </w:rPr>
+        <w:tab/>
+      </w:r>
+      <w:r>
+        <w:rPr>
+          <w:noProof/>
+        </w:rPr>
+        <w:fldChar w:fldCharType="begin"/>
+      </w:r>
+      <w:r>
+        <w:rPr>
+          <w:noProof/>
+        </w:rPr>
+        <w:instrText xml:space="preserve"> PAGEREF _Toc25668330 \h </w:instrText>
+      </w:r>
+      <w:r>
+        <w:rPr>
+          <w:noProof/>
+        </w:rPr>
+      </w:r>
+      <w:r>
+        <w:rPr>
+          <w:noProof/>
+        </w:rPr>
+        <w:fldChar w:fldCharType="separate"/>
+      </w:r>
+      <w:r>
+        <w:rPr>
+          <w:noProof/>
+        </w:rPr>
+        <w:t>16</w:t>
       </w:r>
       <w:r>
         <w:rPr>
@@ -1749,13 +2085,14 @@
           <w:noProof/>
           <w:sz w:val="22"/>
           <w:szCs w:val="22"/>
-        </w:rPr>
-      </w:pPr>
-      <w:r>
-        <w:rPr>
-          <w:noProof/>
-        </w:rPr>
-        <w:t>3.3</w:t>
+          <w:lang w:eastAsia="it-CH"/>
+        </w:rPr>
+      </w:pPr>
+      <w:r>
+        <w:rPr>
+          <w:noProof/>
+        </w:rPr>
+        <w:t>7.1</w:t>
       </w:r>
       <w:r>
         <w:rPr>
@@ -1763,6 +2100,7 @@
           <w:noProof/>
           <w:sz w:val="22"/>
           <w:szCs w:val="22"/>
+          <w:lang w:eastAsia="it-CH"/>
         </w:rPr>
         <w:tab/>
       </w:r>
@@ -1770,7 +2108,7 @@
         <w:rPr>
           <w:noProof/>
         </w:rPr>
-        <w:t>getPacket()</w:t>
+        <w:t>Bibliografia per articoli di riviste:</w:t>
       </w:r>
       <w:r>
         <w:rPr>
@@ -1788,7 +2126,7 @@
         <w:rPr>
           <w:noProof/>
         </w:rPr>
-        <w:instrText xml:space="preserve"> PAGEREF _Toc9435671 \h </w:instrText>
+        <w:instrText xml:space="preserve"> PAGEREF _Toc25668331 \h </w:instrText>
       </w:r>
       <w:r>
         <w:rPr>
@@ -1805,7 +2143,7 @@
         <w:rPr>
           <w:noProof/>
         </w:rPr>
-        <w:t>17</w:t>
+        <w:t>16</w:t>
       </w:r>
       <w:r>
         <w:rPr>
@@ -1826,13 +2164,14 @@
           <w:noProof/>
           <w:sz w:val="22"/>
           <w:szCs w:val="22"/>
-        </w:rPr>
-      </w:pPr>
-      <w:r>
-        <w:rPr>
-          <w:noProof/>
-        </w:rPr>
-        <w:t>3.4</w:t>
+          <w:lang w:eastAsia="it-CH"/>
+        </w:rPr>
+      </w:pPr>
+      <w:r>
+        <w:rPr>
+          <w:noProof/>
+        </w:rPr>
+        <w:t>7.2</w:t>
       </w:r>
       <w:r>
         <w:rPr>
@@ -1840,6 +2179,7 @@
           <w:noProof/>
           <w:sz w:val="22"/>
           <w:szCs w:val="22"/>
+          <w:lang w:eastAsia="it-CH"/>
         </w:rPr>
         <w:tab/>
       </w:r>
@@ -1847,7 +2187,7 @@
         <w:rPr>
           <w:noProof/>
         </w:rPr>
-        <w:t>pixelOn()</w:t>
+        <w:t>Bibliografia per libri</w:t>
       </w:r>
       <w:r>
         <w:rPr>
@@ -1865,7 +2205,7 @@
         <w:rPr>
           <w:noProof/>
         </w:rPr>
-        <w:instrText xml:space="preserve"> PAGEREF _Toc9435672 \h </w:instrText>
+        <w:instrText xml:space="preserve"> PAGEREF _Toc25668332 \h </w:instrText>
       </w:r>
       <w:r>
         <w:rPr>
@@ -1882,7 +2222,7 @@
         <w:rPr>
           <w:noProof/>
         </w:rPr>
-        <w:t>18</w:t>
+        <w:t>16</w:t>
       </w:r>
       <w:r>
         <w:rPr>
@@ -1903,13 +2243,14 @@
           <w:noProof/>
           <w:sz w:val="22"/>
           <w:szCs w:val="22"/>
-        </w:rPr>
-      </w:pPr>
-      <w:r>
-        <w:rPr>
-          <w:noProof/>
-        </w:rPr>
-        <w:t>3.5</w:t>
+          <w:lang w:eastAsia="it-CH"/>
+        </w:rPr>
+      </w:pPr>
+      <w:r>
+        <w:rPr>
+          <w:noProof/>
+        </w:rPr>
+        <w:t>7.3</w:t>
       </w:r>
       <w:r>
         <w:rPr>
@@ -1917,6 +2258,7 @@
           <w:noProof/>
           <w:sz w:val="22"/>
           <w:szCs w:val="22"/>
+          <w:lang w:eastAsia="it-CH"/>
         </w:rPr>
         <w:tab/>
       </w:r>
@@ -1924,7 +2266,7 @@
         <w:rPr>
           <w:noProof/>
         </w:rPr>
-        <w:t>generateWord()</w:t>
+        <w:t>Sitografia</w:t>
       </w:r>
       <w:r>
         <w:rPr>
@@ -1942,7 +2284,7 @@
         <w:rPr>
           <w:noProof/>
         </w:rPr>
-        <w:instrText xml:space="preserve"> PAGEREF _Toc9435673 \h </w:instrText>
+        <w:instrText xml:space="preserve"> PAGEREF _Toc25668333 \h </w:instrText>
       </w:r>
       <w:r>
         <w:rPr>
@@ -1959,392 +2301,7 @@
         <w:rPr>
           <w:noProof/>
         </w:rPr>
-        <w:t>18</w:t>
-      </w:r>
-      <w:r>
-        <w:rPr>
-          <w:noProof/>
-        </w:rPr>
-        <w:fldChar w:fldCharType="end"/>
-      </w:r>
-    </w:p>
-    <w:p>
-      <w:pPr>
-        <w:pStyle w:val="Sommario2"/>
-        <w:tabs>
-          <w:tab w:val="left" w:pos="800"/>
-          <w:tab w:val="right" w:leader="dot" w:pos="9628"/>
-        </w:tabs>
-        <w:rPr>
-          <w:rFonts w:asciiTheme="minorHAnsi" w:eastAsiaTheme="minorEastAsia" w:hAnsiTheme="minorHAnsi" w:cstheme="minorBidi"/>
-          <w:noProof/>
-          <w:sz w:val="22"/>
-          <w:szCs w:val="22"/>
-        </w:rPr>
-      </w:pPr>
-      <w:r>
-        <w:rPr>
-          <w:noProof/>
-        </w:rPr>
-        <w:t>3.6</w:t>
-      </w:r>
-      <w:r>
-        <w:rPr>
-          <w:rFonts w:asciiTheme="minorHAnsi" w:eastAsiaTheme="minorEastAsia" w:hAnsiTheme="minorHAnsi" w:cstheme="minorBidi"/>
-          <w:noProof/>
-          <w:sz w:val="22"/>
-          <w:szCs w:val="22"/>
-        </w:rPr>
-        <w:tab/>
-      </w:r>
-      <w:r>
-        <w:rPr>
-          <w:noProof/>
-        </w:rPr>
-        <w:t>Generazione parole</w:t>
-      </w:r>
-      <w:r>
-        <w:rPr>
-          <w:noProof/>
-        </w:rPr>
-        <w:tab/>
-      </w:r>
-      <w:r>
-        <w:rPr>
-          <w:noProof/>
-        </w:rPr>
-        <w:fldChar w:fldCharType="begin"/>
-      </w:r>
-      <w:r>
-        <w:rPr>
-          <w:noProof/>
-        </w:rPr>
-        <w:instrText xml:space="preserve"> PAGEREF _Toc9435674 \h </w:instrText>
-      </w:r>
-      <w:r>
-        <w:rPr>
-          <w:noProof/>
-        </w:rPr>
-      </w:r>
-      <w:r>
-        <w:rPr>
-          <w:noProof/>
-        </w:rPr>
-        <w:fldChar w:fldCharType="separate"/>
-      </w:r>
-      <w:r>
-        <w:rPr>
-          <w:noProof/>
-        </w:rPr>
-        <w:t>19</w:t>
-      </w:r>
-      <w:r>
-        <w:rPr>
-          <w:noProof/>
-        </w:rPr>
-        <w:fldChar w:fldCharType="end"/>
-      </w:r>
-    </w:p>
-    <w:p>
-      <w:pPr>
-        <w:pStyle w:val="Sommario2"/>
-        <w:tabs>
-          <w:tab w:val="left" w:pos="800"/>
-          <w:tab w:val="right" w:leader="dot" w:pos="9628"/>
-        </w:tabs>
-        <w:rPr>
-          <w:rFonts w:asciiTheme="minorHAnsi" w:eastAsiaTheme="minorEastAsia" w:hAnsiTheme="minorHAnsi" w:cstheme="minorBidi"/>
-          <w:noProof/>
-          <w:sz w:val="22"/>
-          <w:szCs w:val="22"/>
-        </w:rPr>
-      </w:pPr>
-      <w:r>
-        <w:rPr>
-          <w:noProof/>
-        </w:rPr>
-        <w:t>3.7</w:t>
-      </w:r>
-      <w:r>
-        <w:rPr>
-          <w:rFonts w:asciiTheme="minorHAnsi" w:eastAsiaTheme="minorEastAsia" w:hAnsiTheme="minorHAnsi" w:cstheme="minorBidi"/>
-          <w:noProof/>
-          <w:sz w:val="22"/>
-          <w:szCs w:val="22"/>
-        </w:rPr>
-        <w:tab/>
-      </w:r>
-      <w:r>
-        <w:rPr>
-          <w:noProof/>
-        </w:rPr>
-        <w:t>printBreak()</w:t>
-      </w:r>
-      <w:r>
-        <w:rPr>
-          <w:noProof/>
-        </w:rPr>
-        <w:tab/>
-      </w:r>
-      <w:r>
-        <w:rPr>
-          <w:noProof/>
-        </w:rPr>
-        <w:fldChar w:fldCharType="begin"/>
-      </w:r>
-      <w:r>
-        <w:rPr>
-          <w:noProof/>
-        </w:rPr>
-        <w:instrText xml:space="preserve"> PAGEREF _Toc9435675 \h </w:instrText>
-      </w:r>
-      <w:r>
-        <w:rPr>
-          <w:noProof/>
-        </w:rPr>
-      </w:r>
-      <w:r>
-        <w:rPr>
-          <w:noProof/>
-        </w:rPr>
-        <w:fldChar w:fldCharType="separate"/>
-      </w:r>
-      <w:r>
-        <w:rPr>
-          <w:noProof/>
-        </w:rPr>
-        <w:t>19</w:t>
-      </w:r>
-      <w:r>
-        <w:rPr>
-          <w:noProof/>
-        </w:rPr>
-        <w:fldChar w:fldCharType="end"/>
-      </w:r>
-    </w:p>
-    <w:p>
-      <w:pPr>
-        <w:pStyle w:val="Sommario2"/>
-        <w:tabs>
-          <w:tab w:val="left" w:pos="800"/>
-          <w:tab w:val="right" w:leader="dot" w:pos="9628"/>
-        </w:tabs>
-        <w:rPr>
-          <w:rFonts w:asciiTheme="minorHAnsi" w:eastAsiaTheme="minorEastAsia" w:hAnsiTheme="minorHAnsi" w:cstheme="minorBidi"/>
-          <w:noProof/>
-          <w:sz w:val="22"/>
-          <w:szCs w:val="22"/>
-        </w:rPr>
-      </w:pPr>
-      <w:r>
-        <w:rPr>
-          <w:noProof/>
-        </w:rPr>
-        <w:t>3.8</w:t>
-      </w:r>
-      <w:r>
-        <w:rPr>
-          <w:rFonts w:asciiTheme="minorHAnsi" w:eastAsiaTheme="minorEastAsia" w:hAnsiTheme="minorHAnsi" w:cstheme="minorBidi"/>
-          <w:noProof/>
-          <w:sz w:val="22"/>
-          <w:szCs w:val="22"/>
-        </w:rPr>
-        <w:tab/>
-      </w:r>
-      <w:r>
-        <w:rPr>
-          <w:noProof/>
-        </w:rPr>
-        <w:t>generateSeconds()</w:t>
-      </w:r>
-      <w:r>
-        <w:rPr>
-          <w:noProof/>
-        </w:rPr>
-        <w:tab/>
-      </w:r>
-      <w:r>
-        <w:rPr>
-          <w:noProof/>
-        </w:rPr>
-        <w:fldChar w:fldCharType="begin"/>
-      </w:r>
-      <w:r>
-        <w:rPr>
-          <w:noProof/>
-        </w:rPr>
-        <w:instrText xml:space="preserve"> PAGEREF _Toc9435676 \h </w:instrText>
-      </w:r>
-      <w:r>
-        <w:rPr>
-          <w:noProof/>
-        </w:rPr>
-      </w:r>
-      <w:r>
-        <w:rPr>
-          <w:noProof/>
-        </w:rPr>
-        <w:fldChar w:fldCharType="separate"/>
-      </w:r>
-      <w:r>
-        <w:rPr>
-          <w:noProof/>
-        </w:rPr>
-        <w:t>20</w:t>
-      </w:r>
-      <w:r>
-        <w:rPr>
-          <w:noProof/>
-        </w:rPr>
-        <w:fldChar w:fldCharType="end"/>
-      </w:r>
-    </w:p>
-    <w:p>
-      <w:pPr>
-        <w:pStyle w:val="Sommario2"/>
-        <w:tabs>
-          <w:tab w:val="left" w:pos="800"/>
-          <w:tab w:val="right" w:leader="dot" w:pos="9628"/>
-        </w:tabs>
-        <w:rPr>
-          <w:rFonts w:asciiTheme="minorHAnsi" w:eastAsiaTheme="minorEastAsia" w:hAnsiTheme="minorHAnsi" w:cstheme="minorBidi"/>
-          <w:noProof/>
-          <w:sz w:val="22"/>
-          <w:szCs w:val="22"/>
-        </w:rPr>
-      </w:pPr>
-      <w:r>
-        <w:rPr>
-          <w:noProof/>
-        </w:rPr>
-        <w:t>3.9</w:t>
-      </w:r>
-      <w:r>
-        <w:rPr>
-          <w:rFonts w:asciiTheme="minorHAnsi" w:eastAsiaTheme="minorEastAsia" w:hAnsiTheme="minorHAnsi" w:cstheme="minorBidi"/>
-          <w:noProof/>
-          <w:sz w:val="22"/>
-          <w:szCs w:val="22"/>
-        </w:rPr>
-        <w:tab/>
-      </w:r>
-      <w:r>
-        <w:rPr>
-          <w:noProof/>
-        </w:rPr>
-        <w:t>printSecond()</w:t>
-      </w:r>
-      <w:r>
-        <w:rPr>
-          <w:noProof/>
-        </w:rPr>
-        <w:tab/>
-      </w:r>
-      <w:r>
-        <w:rPr>
-          <w:noProof/>
-        </w:rPr>
-        <w:fldChar w:fldCharType="begin"/>
-      </w:r>
-      <w:r>
-        <w:rPr>
-          <w:noProof/>
-        </w:rPr>
-        <w:instrText xml:space="preserve"> PAGEREF _Toc9435677 \h </w:instrText>
-      </w:r>
-      <w:r>
-        <w:rPr>
-          <w:noProof/>
-        </w:rPr>
-      </w:r>
-      <w:r>
-        <w:rPr>
-          <w:noProof/>
-        </w:rPr>
-        <w:fldChar w:fldCharType="separate"/>
-      </w:r>
-      <w:r>
-        <w:rPr>
-          <w:noProof/>
-        </w:rPr>
-        <w:t>20</w:t>
-      </w:r>
-      <w:r>
-        <w:rPr>
-          <w:noProof/>
-        </w:rPr>
-        <w:fldChar w:fldCharType="end"/>
-      </w:r>
-    </w:p>
-    <w:p>
-      <w:pPr>
-        <w:pStyle w:val="Sommario2"/>
-        <w:tabs>
-          <w:tab w:val="left" w:pos="1000"/>
-          <w:tab w:val="right" w:leader="dot" w:pos="9628"/>
-        </w:tabs>
-        <w:rPr>
-          <w:rFonts w:asciiTheme="minorHAnsi" w:eastAsiaTheme="minorEastAsia" w:hAnsiTheme="minorHAnsi" w:cstheme="minorBidi"/>
-          <w:noProof/>
-          <w:sz w:val="22"/>
-          <w:szCs w:val="22"/>
-        </w:rPr>
-      </w:pPr>
-      <w:r>
-        <w:rPr>
-          <w:noProof/>
-        </w:rPr>
-        <w:t>3.10</w:t>
-      </w:r>
-      <w:r>
-        <w:rPr>
-          <w:rFonts w:asciiTheme="minorHAnsi" w:eastAsiaTheme="minorEastAsia" w:hAnsiTheme="minorHAnsi" w:cstheme="minorBidi"/>
-          <w:noProof/>
-          <w:sz w:val="22"/>
-          <w:szCs w:val="22"/>
-        </w:rPr>
-        <w:tab/>
-      </w:r>
-      <w:r>
-        <w:rPr>
-          <w:noProof/>
-        </w:rPr>
-        <w:t>printTime()</w:t>
-      </w:r>
-      <w:r>
-        <w:rPr>
-          <w:noProof/>
-        </w:rPr>
-        <w:tab/>
-      </w:r>
-      <w:r>
-        <w:rPr>
-          <w:noProof/>
-        </w:rPr>
-        <w:fldChar w:fldCharType="begin"/>
-      </w:r>
-      <w:r>
-        <w:rPr>
-          <w:noProof/>
-        </w:rPr>
-        <w:instrText xml:space="preserve"> PAGEREF _Toc9435678 \h </w:instrText>
-      </w:r>
-      <w:r>
-        <w:rPr>
-          <w:noProof/>
-        </w:rPr>
-      </w:r>
-      <w:r>
-        <w:rPr>
-          <w:noProof/>
-        </w:rPr>
-        <w:fldChar w:fldCharType="separate"/>
-      </w:r>
-      <w:r>
-        <w:rPr>
-          <w:noProof/>
-        </w:rPr>
-        <w:t>21</w:t>
+        <w:t>17</w:t>
       </w:r>
       <w:r>
         <w:rPr>
@@ -2365,13 +2322,14 @@
           <w:noProof/>
           <w:sz w:val="22"/>
           <w:szCs w:val="22"/>
-        </w:rPr>
-      </w:pPr>
-      <w:r>
-        <w:rPr>
-          <w:noProof/>
-        </w:rPr>
-        <w:t>4</w:t>
+          <w:lang w:eastAsia="it-CH"/>
+        </w:rPr>
+      </w:pPr>
+      <w:r>
+        <w:rPr>
+          <w:noProof/>
+        </w:rPr>
+        <w:t>8</w:t>
       </w:r>
       <w:r>
         <w:rPr>
@@ -2379,6 +2337,7 @@
           <w:noProof/>
           <w:sz w:val="22"/>
           <w:szCs w:val="22"/>
+          <w:lang w:eastAsia="it-CH"/>
         </w:rPr>
         <w:tab/>
       </w:r>
@@ -2386,7 +2345,7 @@
         <w:rPr>
           <w:noProof/>
         </w:rPr>
-        <w:t>Test</w:t>
+        <w:t>Allegati</w:t>
       </w:r>
       <w:r>
         <w:rPr>
@@ -2404,7 +2363,7 @@
         <w:rPr>
           <w:noProof/>
         </w:rPr>
-        <w:instrText xml:space="preserve"> PAGEREF _Toc9435679 \h </w:instrText>
+        <w:instrText xml:space="preserve"> PAGEREF _Toc25668334 \h </w:instrText>
       </w:r>
       <w:r>
         <w:rPr>
@@ -2421,7 +2380,7 @@
         <w:rPr>
           <w:noProof/>
         </w:rPr>
-        <w:t>24</w:t>
+        <w:t>17</w:t>
       </w:r>
       <w:r>
         <w:rPr>
@@ -2431,886 +2390,41 @@
       </w:r>
     </w:p>
     <w:p>
-      <w:pPr>
-        <w:pStyle w:val="Sommario2"/>
-        <w:tabs>
-          <w:tab w:val="left" w:pos="800"/>
-          <w:tab w:val="right" w:leader="dot" w:pos="9628"/>
-        </w:tabs>
-        <w:rPr>
-          <w:rFonts w:asciiTheme="minorHAnsi" w:eastAsiaTheme="minorEastAsia" w:hAnsiTheme="minorHAnsi" w:cstheme="minorBidi"/>
-          <w:noProof/>
-          <w:sz w:val="22"/>
-          <w:szCs w:val="22"/>
-        </w:rPr>
-      </w:pPr>
-      <w:r>
-        <w:rPr>
-          <w:noProof/>
-        </w:rPr>
-        <w:t>4.1</w:t>
-      </w:r>
-      <w:r>
-        <w:rPr>
-          <w:rFonts w:asciiTheme="minorHAnsi" w:eastAsiaTheme="minorEastAsia" w:hAnsiTheme="minorHAnsi" w:cstheme="minorBidi"/>
-          <w:noProof/>
-          <w:sz w:val="22"/>
-          <w:szCs w:val="22"/>
-        </w:rPr>
-        <w:tab/>
-      </w:r>
-      <w:r>
-        <w:rPr>
-          <w:noProof/>
-        </w:rPr>
-        <w:t>Protocollo di test</w:t>
-      </w:r>
-      <w:r>
-        <w:rPr>
-          <w:noProof/>
-        </w:rPr>
-        <w:tab/>
-      </w:r>
-      <w:r>
-        <w:rPr>
-          <w:noProof/>
-        </w:rPr>
-        <w:fldChar w:fldCharType="begin"/>
-      </w:r>
-      <w:r>
-        <w:rPr>
-          <w:noProof/>
-        </w:rPr>
-        <w:instrText xml:space="preserve"> PAGEREF _Toc9435680 \h </w:instrText>
-      </w:r>
-      <w:r>
-        <w:rPr>
-          <w:noProof/>
-        </w:rPr>
-      </w:r>
-      <w:r>
-        <w:rPr>
-          <w:noProof/>
-        </w:rPr>
-        <w:fldChar w:fldCharType="separate"/>
-      </w:r>
-      <w:r>
-        <w:rPr>
-          <w:noProof/>
-        </w:rPr>
-        <w:t>24</w:t>
-      </w:r>
-      <w:r>
-        <w:rPr>
-          <w:noProof/>
-        </w:rPr>
+      <w:r>
         <w:fldChar w:fldCharType="end"/>
       </w:r>
-    </w:p>
-    <w:p>
-      <w:pPr>
-        <w:pStyle w:val="Sommario2"/>
-        <w:tabs>
-          <w:tab w:val="left" w:pos="800"/>
-          <w:tab w:val="right" w:leader="dot" w:pos="9628"/>
-        </w:tabs>
-        <w:rPr>
-          <w:rFonts w:asciiTheme="minorHAnsi" w:eastAsiaTheme="minorEastAsia" w:hAnsiTheme="minorHAnsi" w:cstheme="minorBidi"/>
-          <w:noProof/>
-          <w:sz w:val="22"/>
-          <w:szCs w:val="22"/>
-        </w:rPr>
-      </w:pPr>
-      <w:r>
-        <w:rPr>
-          <w:noProof/>
-        </w:rPr>
-        <w:t>4.2</w:t>
-      </w:r>
-      <w:r>
-        <w:rPr>
-          <w:rFonts w:asciiTheme="minorHAnsi" w:eastAsiaTheme="minorEastAsia" w:hAnsiTheme="minorHAnsi" w:cstheme="minorBidi"/>
-          <w:noProof/>
-          <w:sz w:val="22"/>
-          <w:szCs w:val="22"/>
-        </w:rPr>
-        <w:tab/>
-      </w:r>
-      <w:r>
-        <w:rPr>
-          <w:noProof/>
-        </w:rPr>
-        <w:t>Risultati test</w:t>
-      </w:r>
-      <w:r>
-        <w:rPr>
-          <w:noProof/>
-        </w:rPr>
-        <w:tab/>
-      </w:r>
-      <w:r>
-        <w:rPr>
-          <w:noProof/>
-        </w:rPr>
-        <w:fldChar w:fldCharType="begin"/>
-      </w:r>
-      <w:r>
-        <w:rPr>
-          <w:noProof/>
-        </w:rPr>
-        <w:instrText xml:space="preserve"> PAGEREF _Toc9435681 \h </w:instrText>
-      </w:r>
-      <w:r>
-        <w:rPr>
-          <w:noProof/>
-        </w:rPr>
-      </w:r>
-      <w:r>
-        <w:rPr>
-          <w:noProof/>
-        </w:rPr>
-        <w:fldChar w:fldCharType="separate"/>
-      </w:r>
-      <w:r>
-        <w:rPr>
-          <w:noProof/>
-        </w:rPr>
-        <w:t>25</w:t>
-      </w:r>
-      <w:r>
-        <w:rPr>
-          <w:noProof/>
-        </w:rPr>
-        <w:fldChar w:fldCharType="end"/>
-      </w:r>
-    </w:p>
-    <w:p>
-      <w:pPr>
-        <w:pStyle w:val="Sommario2"/>
-        <w:tabs>
-          <w:tab w:val="left" w:pos="800"/>
-          <w:tab w:val="right" w:leader="dot" w:pos="9628"/>
-        </w:tabs>
-        <w:rPr>
-          <w:rFonts w:asciiTheme="minorHAnsi" w:eastAsiaTheme="minorEastAsia" w:hAnsiTheme="minorHAnsi" w:cstheme="minorBidi"/>
-          <w:noProof/>
-          <w:sz w:val="22"/>
-          <w:szCs w:val="22"/>
-        </w:rPr>
-      </w:pPr>
-      <w:r>
-        <w:rPr>
-          <w:noProof/>
-        </w:rPr>
-        <w:t>4.3</w:t>
-      </w:r>
-      <w:r>
-        <w:rPr>
-          <w:rFonts w:asciiTheme="minorHAnsi" w:eastAsiaTheme="minorEastAsia" w:hAnsiTheme="minorHAnsi" w:cstheme="minorBidi"/>
-          <w:noProof/>
-          <w:sz w:val="22"/>
-          <w:szCs w:val="22"/>
-        </w:rPr>
-        <w:tab/>
-      </w:r>
-      <w:r>
-        <w:rPr>
-          <w:noProof/>
-        </w:rPr>
-        <w:t>Mancanze/limitazioni conosciute</w:t>
-      </w:r>
-      <w:r>
-        <w:rPr>
-          <w:noProof/>
-        </w:rPr>
-        <w:tab/>
-      </w:r>
-      <w:r>
-        <w:rPr>
-          <w:noProof/>
-        </w:rPr>
-        <w:fldChar w:fldCharType="begin"/>
-      </w:r>
-      <w:r>
-        <w:rPr>
-          <w:noProof/>
-        </w:rPr>
-        <w:instrText xml:space="preserve"> PAGEREF _Toc9435682 \h </w:instrText>
-      </w:r>
-      <w:r>
-        <w:rPr>
-          <w:noProof/>
-        </w:rPr>
-      </w:r>
-      <w:r>
-        <w:rPr>
-          <w:noProof/>
-        </w:rPr>
-        <w:fldChar w:fldCharType="separate"/>
-      </w:r>
-      <w:r>
-        <w:rPr>
-          <w:noProof/>
-        </w:rPr>
-        <w:t>25</w:t>
-      </w:r>
-      <w:r>
-        <w:rPr>
-          <w:noProof/>
-        </w:rPr>
-        <w:fldChar w:fldCharType="end"/>
-      </w:r>
-    </w:p>
-    <w:p>
-      <w:pPr>
-        <w:pStyle w:val="Sommario1"/>
-        <w:tabs>
-          <w:tab w:val="left" w:pos="400"/>
-          <w:tab w:val="right" w:leader="dot" w:pos="9628"/>
-        </w:tabs>
-        <w:rPr>
-          <w:rFonts w:asciiTheme="minorHAnsi" w:eastAsiaTheme="minorEastAsia" w:hAnsiTheme="minorHAnsi" w:cstheme="minorBidi"/>
-          <w:noProof/>
-          <w:sz w:val="22"/>
-          <w:szCs w:val="22"/>
-        </w:rPr>
-      </w:pPr>
-      <w:r>
-        <w:rPr>
-          <w:noProof/>
-        </w:rPr>
-        <w:t>5</w:t>
-      </w:r>
-      <w:r>
-        <w:rPr>
-          <w:rFonts w:asciiTheme="minorHAnsi" w:eastAsiaTheme="minorEastAsia" w:hAnsiTheme="minorHAnsi" w:cstheme="minorBidi"/>
-          <w:noProof/>
-          <w:sz w:val="22"/>
-          <w:szCs w:val="22"/>
-        </w:rPr>
-        <w:tab/>
-      </w:r>
-      <w:r>
-        <w:rPr>
-          <w:noProof/>
-        </w:rPr>
-        <w:t>Consuntivo</w:t>
-      </w:r>
-      <w:r>
-        <w:rPr>
-          <w:noProof/>
-        </w:rPr>
-        <w:tab/>
-      </w:r>
-      <w:r>
-        <w:rPr>
-          <w:noProof/>
-        </w:rPr>
-        <w:fldChar w:fldCharType="begin"/>
-      </w:r>
-      <w:r>
-        <w:rPr>
-          <w:noProof/>
-        </w:rPr>
-        <w:instrText xml:space="preserve"> PAGEREF _Toc9435683 \h </w:instrText>
-      </w:r>
-      <w:r>
-        <w:rPr>
-          <w:noProof/>
-        </w:rPr>
-      </w:r>
-      <w:r>
-        <w:rPr>
-          <w:noProof/>
-        </w:rPr>
-        <w:fldChar w:fldCharType="separate"/>
-      </w:r>
-      <w:r>
-        <w:rPr>
-          <w:noProof/>
-        </w:rPr>
-        <w:t>26</w:t>
-      </w:r>
-      <w:r>
-        <w:rPr>
-          <w:noProof/>
-        </w:rPr>
-        <w:fldChar w:fldCharType="end"/>
-      </w:r>
-    </w:p>
-    <w:p>
-      <w:pPr>
-        <w:pStyle w:val="Sommario1"/>
-        <w:tabs>
-          <w:tab w:val="left" w:pos="400"/>
-          <w:tab w:val="right" w:leader="dot" w:pos="9628"/>
-        </w:tabs>
-        <w:rPr>
-          <w:rFonts w:asciiTheme="minorHAnsi" w:eastAsiaTheme="minorEastAsia" w:hAnsiTheme="minorHAnsi" w:cstheme="minorBidi"/>
-          <w:noProof/>
-          <w:sz w:val="22"/>
-          <w:szCs w:val="22"/>
-        </w:rPr>
-      </w:pPr>
-      <w:r>
-        <w:rPr>
-          <w:noProof/>
-        </w:rPr>
-        <w:t>6</w:t>
-      </w:r>
-      <w:r>
-        <w:rPr>
-          <w:rFonts w:asciiTheme="minorHAnsi" w:eastAsiaTheme="minorEastAsia" w:hAnsiTheme="minorHAnsi" w:cstheme="minorBidi"/>
-          <w:noProof/>
-          <w:sz w:val="22"/>
-          <w:szCs w:val="22"/>
-        </w:rPr>
-        <w:tab/>
-      </w:r>
-      <w:r>
-        <w:rPr>
-          <w:noProof/>
-        </w:rPr>
-        <w:t>Conclusioni</w:t>
-      </w:r>
-      <w:r>
-        <w:rPr>
-          <w:noProof/>
-        </w:rPr>
-        <w:tab/>
-      </w:r>
-      <w:r>
-        <w:rPr>
-          <w:noProof/>
-        </w:rPr>
-        <w:fldChar w:fldCharType="begin"/>
-      </w:r>
-      <w:r>
-        <w:rPr>
-          <w:noProof/>
-        </w:rPr>
-        <w:instrText xml:space="preserve"> PAGEREF _Toc9435684 \h </w:instrText>
-      </w:r>
-      <w:r>
-        <w:rPr>
-          <w:noProof/>
-        </w:rPr>
-      </w:r>
-      <w:r>
-        <w:rPr>
-          <w:noProof/>
-        </w:rPr>
-        <w:fldChar w:fldCharType="separate"/>
-      </w:r>
-      <w:r>
-        <w:rPr>
-          <w:noProof/>
-        </w:rPr>
-        <w:t>27</w:t>
-      </w:r>
-      <w:r>
-        <w:rPr>
-          <w:noProof/>
-        </w:rPr>
-        <w:fldChar w:fldCharType="end"/>
-      </w:r>
-    </w:p>
-    <w:p>
-      <w:pPr>
-        <w:pStyle w:val="Sommario2"/>
-        <w:tabs>
-          <w:tab w:val="left" w:pos="800"/>
-          <w:tab w:val="right" w:leader="dot" w:pos="9628"/>
-        </w:tabs>
-        <w:rPr>
-          <w:rFonts w:asciiTheme="minorHAnsi" w:eastAsiaTheme="minorEastAsia" w:hAnsiTheme="minorHAnsi" w:cstheme="minorBidi"/>
-          <w:noProof/>
-          <w:sz w:val="22"/>
-          <w:szCs w:val="22"/>
-        </w:rPr>
-      </w:pPr>
-      <w:r>
-        <w:rPr>
-          <w:noProof/>
-        </w:rPr>
-        <w:t>6.1</w:t>
-      </w:r>
-      <w:r>
-        <w:rPr>
-          <w:rFonts w:asciiTheme="minorHAnsi" w:eastAsiaTheme="minorEastAsia" w:hAnsiTheme="minorHAnsi" w:cstheme="minorBidi"/>
-          <w:noProof/>
-          <w:sz w:val="22"/>
-          <w:szCs w:val="22"/>
-        </w:rPr>
-        <w:tab/>
-      </w:r>
-      <w:r>
-        <w:rPr>
-          <w:noProof/>
-        </w:rPr>
-        <w:t>Sviluppi futuri</w:t>
-      </w:r>
-      <w:r>
-        <w:rPr>
-          <w:noProof/>
-        </w:rPr>
-        <w:tab/>
-      </w:r>
-      <w:r>
-        <w:rPr>
-          <w:noProof/>
-        </w:rPr>
-        <w:fldChar w:fldCharType="begin"/>
-      </w:r>
-      <w:r>
-        <w:rPr>
-          <w:noProof/>
-        </w:rPr>
-        <w:instrText xml:space="preserve"> PAGEREF _Toc9435685 \h </w:instrText>
-      </w:r>
-      <w:r>
-        <w:rPr>
-          <w:noProof/>
-        </w:rPr>
-      </w:r>
-      <w:r>
-        <w:rPr>
-          <w:noProof/>
-        </w:rPr>
-        <w:fldChar w:fldCharType="separate"/>
-      </w:r>
-      <w:r>
-        <w:rPr>
-          <w:noProof/>
-        </w:rPr>
-        <w:t>27</w:t>
-      </w:r>
-      <w:r>
-        <w:rPr>
-          <w:noProof/>
-        </w:rPr>
-        <w:fldChar w:fldCharType="end"/>
-      </w:r>
-    </w:p>
-    <w:p>
-      <w:pPr>
-        <w:pStyle w:val="Sommario2"/>
-        <w:tabs>
-          <w:tab w:val="left" w:pos="800"/>
-          <w:tab w:val="right" w:leader="dot" w:pos="9628"/>
-        </w:tabs>
-        <w:rPr>
-          <w:rFonts w:asciiTheme="minorHAnsi" w:eastAsiaTheme="minorEastAsia" w:hAnsiTheme="minorHAnsi" w:cstheme="minorBidi"/>
-          <w:noProof/>
-          <w:sz w:val="22"/>
-          <w:szCs w:val="22"/>
-        </w:rPr>
-      </w:pPr>
-      <w:r>
-        <w:rPr>
-          <w:noProof/>
-        </w:rPr>
-        <w:t>6.2</w:t>
-      </w:r>
-      <w:r>
-        <w:rPr>
-          <w:rFonts w:asciiTheme="minorHAnsi" w:eastAsiaTheme="minorEastAsia" w:hAnsiTheme="minorHAnsi" w:cstheme="minorBidi"/>
-          <w:noProof/>
-          <w:sz w:val="22"/>
-          <w:szCs w:val="22"/>
-        </w:rPr>
-        <w:tab/>
-      </w:r>
-      <w:r>
-        <w:rPr>
-          <w:noProof/>
-        </w:rPr>
-        <w:t>Considerazioni personali</w:t>
-      </w:r>
-      <w:r>
-        <w:rPr>
-          <w:noProof/>
-        </w:rPr>
-        <w:tab/>
-      </w:r>
-      <w:r>
-        <w:rPr>
-          <w:noProof/>
-        </w:rPr>
-        <w:fldChar w:fldCharType="begin"/>
-      </w:r>
-      <w:r>
-        <w:rPr>
-          <w:noProof/>
-        </w:rPr>
-        <w:instrText xml:space="preserve"> PAGEREF _Toc9435686 \h </w:instrText>
-      </w:r>
-      <w:r>
-        <w:rPr>
-          <w:noProof/>
-        </w:rPr>
-      </w:r>
-      <w:r>
-        <w:rPr>
-          <w:noProof/>
-        </w:rPr>
-        <w:fldChar w:fldCharType="separate"/>
-      </w:r>
-      <w:r>
-        <w:rPr>
-          <w:noProof/>
-        </w:rPr>
-        <w:t>27</w:t>
-      </w:r>
-      <w:r>
-        <w:rPr>
-          <w:noProof/>
-        </w:rPr>
-        <w:fldChar w:fldCharType="end"/>
-      </w:r>
-    </w:p>
-    <w:p>
-      <w:pPr>
-        <w:pStyle w:val="Sommario1"/>
-        <w:tabs>
-          <w:tab w:val="left" w:pos="400"/>
-          <w:tab w:val="right" w:leader="dot" w:pos="9628"/>
-        </w:tabs>
-        <w:rPr>
-          <w:rFonts w:asciiTheme="minorHAnsi" w:eastAsiaTheme="minorEastAsia" w:hAnsiTheme="minorHAnsi" w:cstheme="minorBidi"/>
-          <w:noProof/>
-          <w:sz w:val="22"/>
-          <w:szCs w:val="22"/>
-        </w:rPr>
-      </w:pPr>
-      <w:r>
-        <w:rPr>
-          <w:noProof/>
-        </w:rPr>
-        <w:t>7</w:t>
-      </w:r>
-      <w:r>
-        <w:rPr>
-          <w:rFonts w:asciiTheme="minorHAnsi" w:eastAsiaTheme="minorEastAsia" w:hAnsiTheme="minorHAnsi" w:cstheme="minorBidi"/>
-          <w:noProof/>
-          <w:sz w:val="22"/>
-          <w:szCs w:val="22"/>
-        </w:rPr>
-        <w:tab/>
-      </w:r>
-      <w:r>
-        <w:rPr>
-          <w:noProof/>
-        </w:rPr>
-        <w:t>Bibliografia</w:t>
-      </w:r>
-      <w:r>
-        <w:rPr>
-          <w:noProof/>
-        </w:rPr>
-        <w:tab/>
-      </w:r>
-      <w:r>
-        <w:rPr>
-          <w:noProof/>
-        </w:rPr>
-        <w:fldChar w:fldCharType="begin"/>
-      </w:r>
-      <w:r>
-        <w:rPr>
-          <w:noProof/>
-        </w:rPr>
-        <w:instrText xml:space="preserve"> PAGEREF _Toc9435687 \h </w:instrText>
-      </w:r>
-      <w:r>
-        <w:rPr>
-          <w:noProof/>
-        </w:rPr>
-      </w:r>
-      <w:r>
-        <w:rPr>
-          <w:noProof/>
-        </w:rPr>
-        <w:fldChar w:fldCharType="separate"/>
-      </w:r>
-      <w:r>
-        <w:rPr>
-          <w:noProof/>
-        </w:rPr>
-        <w:t>28</w:t>
-      </w:r>
-      <w:r>
-        <w:rPr>
-          <w:noProof/>
-        </w:rPr>
-        <w:fldChar w:fldCharType="end"/>
-      </w:r>
-    </w:p>
-    <w:p>
-      <w:pPr>
-        <w:pStyle w:val="Sommario2"/>
-        <w:tabs>
-          <w:tab w:val="left" w:pos="800"/>
-          <w:tab w:val="right" w:leader="dot" w:pos="9628"/>
-        </w:tabs>
-        <w:rPr>
-          <w:rFonts w:asciiTheme="minorHAnsi" w:eastAsiaTheme="minorEastAsia" w:hAnsiTheme="minorHAnsi" w:cstheme="minorBidi"/>
-          <w:noProof/>
-          <w:sz w:val="22"/>
-          <w:szCs w:val="22"/>
-        </w:rPr>
-      </w:pPr>
-      <w:r>
-        <w:rPr>
-          <w:noProof/>
-        </w:rPr>
-        <w:t>7.1</w:t>
-      </w:r>
-      <w:r>
-        <w:rPr>
-          <w:rFonts w:asciiTheme="minorHAnsi" w:eastAsiaTheme="minorEastAsia" w:hAnsiTheme="minorHAnsi" w:cstheme="minorBidi"/>
-          <w:noProof/>
-          <w:sz w:val="22"/>
-          <w:szCs w:val="22"/>
-        </w:rPr>
-        <w:tab/>
-      </w:r>
-      <w:r>
-        <w:rPr>
-          <w:noProof/>
-        </w:rPr>
-        <w:t>Bibliografia per libri</w:t>
-      </w:r>
-      <w:r>
-        <w:rPr>
-          <w:noProof/>
-        </w:rPr>
-        <w:tab/>
-      </w:r>
-      <w:r>
-        <w:rPr>
-          <w:noProof/>
-        </w:rPr>
-        <w:fldChar w:fldCharType="begin"/>
-      </w:r>
-      <w:r>
-        <w:rPr>
-          <w:noProof/>
-        </w:rPr>
-        <w:instrText xml:space="preserve"> PAGEREF _Toc9435688 \h </w:instrText>
-      </w:r>
-      <w:r>
-        <w:rPr>
-          <w:noProof/>
-        </w:rPr>
-      </w:r>
-      <w:r>
-        <w:rPr>
-          <w:noProof/>
-        </w:rPr>
-        <w:fldChar w:fldCharType="separate"/>
-      </w:r>
-      <w:r>
-        <w:rPr>
-          <w:noProof/>
-        </w:rPr>
-        <w:t>28</w:t>
-      </w:r>
-      <w:r>
-        <w:rPr>
-          <w:noProof/>
-        </w:rPr>
-        <w:fldChar w:fldCharType="end"/>
-      </w:r>
-    </w:p>
-    <w:p>
-      <w:pPr>
-        <w:pStyle w:val="Sommario2"/>
-        <w:tabs>
-          <w:tab w:val="left" w:pos="800"/>
-          <w:tab w:val="right" w:leader="dot" w:pos="9628"/>
-        </w:tabs>
-        <w:rPr>
-          <w:rFonts w:asciiTheme="minorHAnsi" w:eastAsiaTheme="minorEastAsia" w:hAnsiTheme="minorHAnsi" w:cstheme="minorBidi"/>
-          <w:noProof/>
-          <w:sz w:val="22"/>
-          <w:szCs w:val="22"/>
-        </w:rPr>
-      </w:pPr>
-      <w:r>
-        <w:rPr>
-          <w:noProof/>
-        </w:rPr>
-        <w:t>7.2</w:t>
-      </w:r>
-      <w:r>
-        <w:rPr>
-          <w:rFonts w:asciiTheme="minorHAnsi" w:eastAsiaTheme="minorEastAsia" w:hAnsiTheme="minorHAnsi" w:cstheme="minorBidi"/>
-          <w:noProof/>
-          <w:sz w:val="22"/>
-          <w:szCs w:val="22"/>
-        </w:rPr>
-        <w:tab/>
-      </w:r>
-      <w:r>
-        <w:rPr>
-          <w:noProof/>
-        </w:rPr>
-        <w:t>Sitografia</w:t>
-      </w:r>
-      <w:r>
-        <w:rPr>
-          <w:noProof/>
-        </w:rPr>
-        <w:tab/>
-      </w:r>
-      <w:r>
-        <w:rPr>
-          <w:noProof/>
-        </w:rPr>
-        <w:fldChar w:fldCharType="begin"/>
-      </w:r>
-      <w:r>
-        <w:rPr>
-          <w:noProof/>
-        </w:rPr>
-        <w:instrText xml:space="preserve"> PAGEREF _Toc9435689 \h </w:instrText>
-      </w:r>
-      <w:r>
-        <w:rPr>
-          <w:noProof/>
-        </w:rPr>
-      </w:r>
-      <w:r>
-        <w:rPr>
-          <w:noProof/>
-        </w:rPr>
-        <w:fldChar w:fldCharType="separate"/>
-      </w:r>
-      <w:r>
-        <w:rPr>
-          <w:noProof/>
-        </w:rPr>
-        <w:t>28</w:t>
-      </w:r>
-      <w:r>
-        <w:rPr>
-          <w:noProof/>
-        </w:rPr>
-        <w:fldChar w:fldCharType="end"/>
-      </w:r>
-    </w:p>
-    <w:p>
-      <w:pPr>
-        <w:pStyle w:val="Sommario1"/>
-        <w:tabs>
-          <w:tab w:val="left" w:pos="400"/>
-          <w:tab w:val="right" w:leader="dot" w:pos="9628"/>
-        </w:tabs>
-        <w:rPr>
-          <w:rFonts w:asciiTheme="minorHAnsi" w:eastAsiaTheme="minorEastAsia" w:hAnsiTheme="minorHAnsi" w:cstheme="minorBidi"/>
-          <w:noProof/>
-          <w:sz w:val="22"/>
-          <w:szCs w:val="22"/>
-        </w:rPr>
-      </w:pPr>
-      <w:r>
-        <w:rPr>
-          <w:noProof/>
-        </w:rPr>
-        <w:t>8</w:t>
-      </w:r>
-      <w:r>
-        <w:rPr>
-          <w:rFonts w:asciiTheme="minorHAnsi" w:eastAsiaTheme="minorEastAsia" w:hAnsiTheme="minorHAnsi" w:cstheme="minorBidi"/>
-          <w:noProof/>
-          <w:sz w:val="22"/>
-          <w:szCs w:val="22"/>
-        </w:rPr>
-        <w:tab/>
-      </w:r>
-      <w:r>
-        <w:rPr>
-          <w:noProof/>
-        </w:rPr>
-        <w:t>Allegati</w:t>
-      </w:r>
-      <w:r>
-        <w:rPr>
-          <w:noProof/>
-        </w:rPr>
-        <w:tab/>
-      </w:r>
-      <w:r>
-        <w:rPr>
-          <w:noProof/>
-        </w:rPr>
-        <w:fldChar w:fldCharType="begin"/>
-      </w:r>
-      <w:r>
-        <w:rPr>
-          <w:noProof/>
-        </w:rPr>
-        <w:instrText xml:space="preserve"> PAGEREF _Toc9435690 \h </w:instrText>
-      </w:r>
-      <w:r>
-        <w:rPr>
-          <w:noProof/>
-        </w:rPr>
-      </w:r>
-      <w:r>
-        <w:rPr>
-          <w:noProof/>
-        </w:rPr>
-        <w:fldChar w:fldCharType="separate"/>
-      </w:r>
-      <w:r>
-        <w:rPr>
-          <w:noProof/>
-        </w:rPr>
-        <w:t>28</w:t>
-      </w:r>
-      <w:r>
-        <w:rPr>
-          <w:noProof/>
-        </w:rPr>
-        <w:fldChar w:fldCharType="end"/>
-      </w:r>
-    </w:p>
-    <w:p>
-      <w:r>
-        <w:fldChar w:fldCharType="end"/>
-      </w:r>
-    </w:p>
-    <w:p>
-      <w:pPr>
-        <w:pStyle w:val="Titolo1"/>
-      </w:pPr>
-      <w:r>
-        <w:br w:type="page"/>
-      </w:r>
-      <w:bookmarkStart w:id="0" w:name="_Toc9435649"/>
-      <w:r>
-        <w:lastRenderedPageBreak/>
-        <w:t>Introduzione</w:t>
-      </w:r>
+      <w:bookmarkStart w:id="0" w:name="_GoBack"/>
       <w:bookmarkEnd w:id="0"/>
     </w:p>
     <w:p>
       <w:pPr>
+        <w:pStyle w:val="Titolo1"/>
+      </w:pPr>
+      <w:r>
+        <w:br w:type="page"/>
+      </w:r>
+      <w:bookmarkStart w:id="1" w:name="_Toc25668305"/>
+      <w:r>
+        <w:lastRenderedPageBreak/>
+        <w:t>Introduzione</w:t>
+      </w:r>
+      <w:bookmarkEnd w:id="1"/>
+    </w:p>
+    <w:p>
+      <w:pPr>
         <w:pStyle w:val="Titolo2"/>
         <w:rPr>
           <w:lang w:val="it-CH"/>
         </w:rPr>
       </w:pPr>
-      <w:bookmarkStart w:id="1" w:name="_Toc9435650"/>
+      <w:bookmarkStart w:id="2" w:name="_Toc25668306"/>
       <w:r>
         <w:rPr>
           <w:lang w:val="it-CH"/>
         </w:rPr>
         <w:t>Informazioni sul progetto</w:t>
       </w:r>
-      <w:bookmarkEnd w:id="1"/>
+      <w:bookmarkEnd w:id="2"/>
       <w:r>
         <w:rPr>
           <w:lang w:val="it-CH"/>
@@ -3428,14 +2542,14 @@
           <w:lang w:val="it-CH"/>
         </w:rPr>
       </w:pPr>
-      <w:bookmarkStart w:id="2" w:name="_Toc9435651"/>
+      <w:bookmarkStart w:id="3" w:name="_Toc25668307"/>
       <w:r>
         <w:rPr>
           <w:lang w:val="it-CH"/>
         </w:rPr>
         <w:t>Abstract</w:t>
       </w:r>
-      <w:bookmarkEnd w:id="2"/>
+      <w:bookmarkEnd w:id="3"/>
       <w:r>
         <w:rPr>
           <w:lang w:val="it-CH"/>
@@ -4554,14 +3668,14 @@
           <w:lang w:val="it-CH"/>
         </w:rPr>
       </w:pPr>
-      <w:bookmarkStart w:id="3" w:name="_Toc9435652"/>
+      <w:bookmarkStart w:id="4" w:name="_Toc25668308"/>
       <w:r>
         <w:rPr>
           <w:lang w:val="it-CH"/>
         </w:rPr>
         <w:t>Scopo</w:t>
       </w:r>
-      <w:bookmarkEnd w:id="3"/>
+      <w:bookmarkEnd w:id="4"/>
     </w:p>
     <w:p>
       <w:r>
@@ -4603,67 +3717,67 @@
           <w:numId w:val="0"/>
         </w:numPr>
       </w:pPr>
-      <w:bookmarkStart w:id="4" w:name="_Toc9435653"/>
+      <w:bookmarkStart w:id="5" w:name="_Toc25668309"/>
       <w:r>
         <w:lastRenderedPageBreak/>
         <w:t>Analisi</w:t>
-      </w:r>
-      <w:bookmarkEnd w:id="4"/>
-    </w:p>
-    <w:p>
-      <w:pPr>
-        <w:pStyle w:val="Titolo2"/>
-        <w:rPr>
-          <w:lang w:val="it-CH"/>
-        </w:rPr>
-      </w:pPr>
-      <w:bookmarkStart w:id="5" w:name="_Toc9435654"/>
-      <w:r>
-        <w:rPr>
-          <w:lang w:val="it-CH"/>
-        </w:rPr>
-        <w:t>Analisi del dominio</w:t>
       </w:r>
       <w:bookmarkEnd w:id="5"/>
     </w:p>
     <w:p>
-      <w:r>
-        <w:t xml:space="preserve">Spesso per </w:t>
-      </w:r>
-      <w:r>
-        <w:t xml:space="preserve">poter trovare un alloggio in cui passare la notte occorre girare molti siti perché quelli presenti sono incompleti e non forniscono tutte le informazioni oppure sono troppo complicati e risultano difficili da usare. Il mio prodotto servirà a quegli utenti che cercano un sito semplice ed intuitivo con cui riservare un alloggio in pochi minuti. Per poter accedere al mio sito sarà necessario come minimo un dispositivo con accesso ad Internet, </w:t>
-      </w:r>
-      <w:r>
-        <w:t>un’e-mail</w:t>
-      </w:r>
-      <w:r>
-        <w:t>, un recapito telefonico</w:t>
-      </w:r>
-      <w:r>
-        <w:t xml:space="preserve"> e una conoscenza basilare per poter usare un sito Web </w:t>
-      </w:r>
-      <w:r>
-        <w:t>munito di</w:t>
-      </w:r>
-      <w:r>
-        <w:t xml:space="preserve"> registrazione e conferma tramite e-mail.</w:t>
-      </w:r>
+      <w:pPr>
+        <w:pStyle w:val="Titolo2"/>
+        <w:rPr>
+          <w:lang w:val="it-CH"/>
+        </w:rPr>
+      </w:pPr>
+      <w:bookmarkStart w:id="6" w:name="_Toc25668310"/>
+      <w:r>
+        <w:rPr>
+          <w:lang w:val="it-CH"/>
+        </w:rPr>
+        <w:t>Analisi del dominio</w:t>
+      </w:r>
+      <w:bookmarkEnd w:id="6"/>
     </w:p>
     <w:p>
+      <w:r>
+        <w:t xml:space="preserve">Spesso per </w:t>
+      </w:r>
+      <w:r>
+        <w:t xml:space="preserve">poter trovare un alloggio in cui passare la notte occorre girare molti siti perché quelli presenti sono incompleti e non forniscono tutte le informazioni oppure sono troppo complicati e risultano difficili da usare. Il mio prodotto servirà a quegli utenti che cercano un sito semplice ed intuitivo con cui riservare un alloggio in pochi minuti. Per poter accedere al mio sito sarà necessario come minimo un dispositivo con accesso ad Internet, </w:t>
+      </w:r>
+      <w:r>
+        <w:t>un’e-mail</w:t>
+      </w:r>
+      <w:r>
+        <w:t>, un recapito telefonico</w:t>
+      </w:r>
+      <w:r>
+        <w:t xml:space="preserve"> e una conoscenza basilare per poter usare un sito Web </w:t>
+      </w:r>
+      <w:r>
+        <w:t>munito di</w:t>
+      </w:r>
+      <w:r>
+        <w:t xml:space="preserve"> registrazione e conferma tramite e-mail.</w:t>
+      </w:r>
+    </w:p>
+    <w:p>
       <w:pPr>
         <w:pStyle w:val="Titolo2"/>
         <w:rPr>
           <w:lang w:val="it-CH"/>
         </w:rPr>
       </w:pPr>
-      <w:bookmarkStart w:id="6" w:name="_Toc9435655"/>
+      <w:bookmarkStart w:id="7" w:name="_Toc25668311"/>
       <w:r>
         <w:rPr>
           <w:lang w:val="it-CH"/>
         </w:rPr>
         <w:t>Analisi e specifica dei requisiti</w:t>
       </w:r>
-      <w:bookmarkEnd w:id="6"/>
+      <w:bookmarkEnd w:id="7"/>
     </w:p>
     <w:p>
       <w:r>
@@ -8076,6 +7190,7 @@
           <w:lang w:val="it-CH"/>
         </w:rPr>
       </w:pPr>
+      <w:bookmarkStart w:id="8" w:name="_Toc25668312"/>
       <w:r>
         <w:rPr>
           <w:lang w:val="it-CH"/>
@@ -8083,6 +7198,7 @@
         <w:lastRenderedPageBreak/>
         <w:t>Use case</w:t>
       </w:r>
+      <w:bookmarkEnd w:id="8"/>
     </w:p>
     <w:p>
       <w:r>
@@ -8275,14 +7391,14 @@
           <w:lang w:val="it-CH"/>
         </w:rPr>
       </w:pPr>
-      <w:bookmarkStart w:id="7" w:name="_Toc9435656"/>
+      <w:bookmarkStart w:id="9" w:name="_Toc25668313"/>
       <w:r>
         <w:rPr>
           <w:lang w:val="it-CH"/>
         </w:rPr>
         <w:t>Pianificazione</w:t>
       </w:r>
-      <w:bookmarkEnd w:id="7"/>
+      <w:bookmarkEnd w:id="9"/>
     </w:p>
     <w:p>
       <w:r>
@@ -8533,41 +7649,40 @@
         </w:drawing>
       </w:r>
     </w:p>
+    <w:p/>
     <w:p>
-      <w:bookmarkStart w:id="8" w:name="_Toc9435657"/>
+      <w:pPr>
+        <w:pStyle w:val="Titolo2"/>
+        <w:rPr>
+          <w:lang w:val="it-CH"/>
+        </w:rPr>
+      </w:pPr>
+      <w:bookmarkStart w:id="10" w:name="_Toc25668314"/>
+      <w:r>
+        <w:rPr>
+          <w:lang w:val="it-CH"/>
+        </w:rPr>
+        <w:t>Analisi dei mezzi</w:t>
+      </w:r>
+      <w:bookmarkEnd w:id="10"/>
     </w:p>
     <w:p>
       <w:pPr>
-        <w:pStyle w:val="Titolo2"/>
+        <w:pStyle w:val="Titolo3"/>
         <w:rPr>
           <w:lang w:val="it-CH"/>
         </w:rPr>
       </w:pPr>
+      <w:bookmarkStart w:id="11" w:name="_Toc413411419"/>
+      <w:bookmarkStart w:id="12" w:name="_Toc25668315"/>
       <w:r>
         <w:rPr>
           <w:lang w:val="it-CH"/>
         </w:rPr>
-        <w:t>Analisi dei mezzi</w:t>
-      </w:r>
-      <w:bookmarkEnd w:id="8"/>
-    </w:p>
-    <w:p>
-      <w:pPr>
-        <w:pStyle w:val="Titolo3"/>
-        <w:rPr>
-          <w:lang w:val="it-CH"/>
-        </w:rPr>
-      </w:pPr>
-      <w:bookmarkStart w:id="9" w:name="_Toc413411419"/>
-      <w:bookmarkStart w:id="10" w:name="_Toc9435658"/>
-      <w:r>
-        <w:rPr>
-          <w:lang w:val="it-CH"/>
-        </w:rPr>
         <w:t>Software</w:t>
       </w:r>
-      <w:bookmarkEnd w:id="9"/>
-      <w:bookmarkEnd w:id="10"/>
+      <w:bookmarkEnd w:id="11"/>
+      <w:bookmarkEnd w:id="12"/>
     </w:p>
     <w:p>
       <w:r>
@@ -8670,16 +7785,16 @@
           <w:lang w:val="it-CH"/>
         </w:rPr>
       </w:pPr>
-      <w:bookmarkStart w:id="11" w:name="_Toc413411420"/>
-      <w:bookmarkStart w:id="12" w:name="_Toc9435659"/>
+      <w:bookmarkStart w:id="13" w:name="_Toc413411420"/>
+      <w:bookmarkStart w:id="14" w:name="_Toc25668316"/>
       <w:r>
         <w:rPr>
           <w:lang w:val="it-CH"/>
         </w:rPr>
         <w:t>Hardware</w:t>
       </w:r>
-      <w:bookmarkEnd w:id="11"/>
-      <w:bookmarkEnd w:id="12"/>
+      <w:bookmarkEnd w:id="13"/>
+      <w:bookmarkEnd w:id="14"/>
     </w:p>
     <w:p>
       <w:pPr>
@@ -8829,9 +7944,11 @@
       <w:pPr>
         <w:pStyle w:val="Titolo1"/>
       </w:pPr>
+      <w:bookmarkStart w:id="15" w:name="_Toc25668317"/>
       <w:r>
         <w:t>Progettazione</w:t>
       </w:r>
+      <w:bookmarkEnd w:id="15"/>
     </w:p>
     <w:p>
       <w:r>
@@ -8845,16 +7962,18 @@
           <w:lang w:val="it-CH"/>
         </w:rPr>
       </w:pPr>
-      <w:bookmarkStart w:id="13" w:name="_Toc429059810"/>
-      <w:bookmarkStart w:id="14" w:name="_Toc18676066"/>
+      <w:bookmarkStart w:id="16" w:name="_Toc429059810"/>
+      <w:bookmarkStart w:id="17" w:name="_Toc18676066"/>
+      <w:bookmarkStart w:id="18" w:name="_Toc25668318"/>
       <w:r>
         <w:rPr>
           <w:lang w:val="it-CH"/>
         </w:rPr>
         <w:t>Design dei dati e database</w:t>
       </w:r>
-      <w:bookmarkEnd w:id="13"/>
-      <w:bookmarkEnd w:id="14"/>
+      <w:bookmarkEnd w:id="16"/>
+      <w:bookmarkEnd w:id="17"/>
+      <w:bookmarkEnd w:id="18"/>
     </w:p>
     <w:p>
       <w:r>
@@ -9038,10 +8157,11 @@
           <w:lang w:val="it-CH"/>
         </w:rPr>
       </w:pPr>
-      <w:bookmarkStart w:id="15" w:name="_Toc429059812"/>
-      <w:bookmarkStart w:id="16" w:name="_Toc18676068"/>
-      <w:bookmarkStart w:id="17" w:name="_Toc429059811"/>
-      <w:bookmarkStart w:id="18" w:name="_Toc18676067"/>
+      <w:bookmarkStart w:id="19" w:name="_Toc429059812"/>
+      <w:bookmarkStart w:id="20" w:name="_Toc18676068"/>
+      <w:bookmarkStart w:id="21" w:name="_Toc429059811"/>
+      <w:bookmarkStart w:id="22" w:name="_Toc18676067"/>
+      <w:bookmarkStart w:id="23" w:name="_Toc25668319"/>
       <w:r>
         <w:rPr>
           <w:noProof/>
@@ -9217,16 +8337,17 @@
           </mc:Fallback>
         </mc:AlternateContent>
       </w:r>
-      <w:bookmarkEnd w:id="15"/>
-      <w:bookmarkEnd w:id="16"/>
+      <w:bookmarkEnd w:id="19"/>
+      <w:bookmarkEnd w:id="20"/>
       <w:r>
         <w:rPr>
           <w:lang w:val="it-CH"/>
         </w:rPr>
         <w:t>Design delle interfacce</w:t>
       </w:r>
-      <w:bookmarkEnd w:id="17"/>
-      <w:bookmarkEnd w:id="18"/>
+      <w:bookmarkEnd w:id="21"/>
+      <w:bookmarkEnd w:id="22"/>
+      <w:bookmarkEnd w:id="23"/>
     </w:p>
     <w:p>
       <w:pPr>
@@ -9239,6 +8360,7 @@
           <w:lang w:val="it-CH"/>
         </w:rPr>
       </w:pPr>
+      <w:bookmarkStart w:id="24" w:name="_Toc25668320"/>
       <w:r>
         <w:rPr>
           <w:noProof/>
@@ -9590,6 +8712,7 @@
           </wp:anchor>
         </w:drawing>
       </w:r>
+      <w:bookmarkEnd w:id="24"/>
     </w:p>
     <w:p/>
     <w:p/>
@@ -9961,8 +9084,9 @@
         <w:spacing w:before="480"/>
         <w:ind w:left="431" w:hanging="431"/>
       </w:pPr>
-      <w:bookmarkStart w:id="19" w:name="_Toc461179222"/>
-      <w:bookmarkStart w:id="20" w:name="_Toc18676069"/>
+      <w:bookmarkStart w:id="25" w:name="_Toc461179222"/>
+      <w:bookmarkStart w:id="26" w:name="_Toc18676069"/>
+      <w:bookmarkStart w:id="27" w:name="_Toc25668321"/>
       <w:r>
         <w:rPr>
           <w:noProof/>
@@ -10138,8 +9262,9 @@
       <w:r>
         <w:t>Implementazione</w:t>
       </w:r>
-      <w:bookmarkEnd w:id="19"/>
-      <w:bookmarkEnd w:id="20"/>
+      <w:bookmarkEnd w:id="25"/>
+      <w:bookmarkEnd w:id="26"/>
+      <w:bookmarkEnd w:id="27"/>
     </w:p>
     <w:p/>
     <w:p>
@@ -10190,13 +9315,15 @@
       <w:pPr>
         <w:pStyle w:val="Titolo1"/>
       </w:pPr>
-      <w:bookmarkStart w:id="21" w:name="_Toc461179223"/>
-      <w:bookmarkStart w:id="22" w:name="_Toc18676070"/>
+      <w:bookmarkStart w:id="28" w:name="_Toc461179223"/>
+      <w:bookmarkStart w:id="29" w:name="_Toc18676070"/>
+      <w:bookmarkStart w:id="30" w:name="_Toc25668322"/>
       <w:r>
         <w:t>Test</w:t>
       </w:r>
-      <w:bookmarkEnd w:id="21"/>
-      <w:bookmarkEnd w:id="22"/>
+      <w:bookmarkEnd w:id="28"/>
+      <w:bookmarkEnd w:id="29"/>
+      <w:bookmarkEnd w:id="30"/>
     </w:p>
     <w:p>
       <w:pPr>
@@ -10205,16 +9332,18 @@
           <w:lang w:val="it-CH"/>
         </w:rPr>
       </w:pPr>
-      <w:bookmarkStart w:id="23" w:name="_Toc461179224"/>
-      <w:bookmarkStart w:id="24" w:name="_Toc18676071"/>
+      <w:bookmarkStart w:id="31" w:name="_Toc461179224"/>
+      <w:bookmarkStart w:id="32" w:name="_Toc18676071"/>
+      <w:bookmarkStart w:id="33" w:name="_Toc25668323"/>
       <w:r>
         <w:rPr>
           <w:lang w:val="it-CH"/>
         </w:rPr>
         <w:t>Protocollo di test</w:t>
       </w:r>
-      <w:bookmarkEnd w:id="23"/>
-      <w:bookmarkEnd w:id="24"/>
+      <w:bookmarkEnd w:id="31"/>
+      <w:bookmarkEnd w:id="32"/>
+      <w:bookmarkEnd w:id="33"/>
     </w:p>
     <w:tbl>
       <w:tblPr>
@@ -10846,16 +9975,7 @@
                 <w:sz w:val="18"/>
                 <w:lang w:eastAsia="en-US"/>
               </w:rPr>
-              <w:t xml:space="preserve"> i punti 3. e 4. Più volte, con dati sbagliati diversi.</w:t>
-            </w:r>
-            <w:bookmarkStart w:id="25" w:name="_GoBack"/>
-            <w:bookmarkEnd w:id="25"/>
-            <w:r>
-              <w:rPr>
-                <w:sz w:val="18"/>
-                <w:lang w:eastAsia="en-US"/>
-              </w:rPr>
-              <w:t xml:space="preserve"> </w:t>
+              <w:t xml:space="preserve"> i punti 3. e 4. Più volte, con dati sbagliati diversi. </w:t>
             </w:r>
           </w:p>
         </w:tc>
@@ -14523,16 +13643,18 @@
           <w:lang w:val="it-CH"/>
         </w:rPr>
       </w:pPr>
-      <w:bookmarkStart w:id="26" w:name="_Toc461179225"/>
-      <w:bookmarkStart w:id="27" w:name="_Toc18676072"/>
+      <w:bookmarkStart w:id="34" w:name="_Toc461179225"/>
+      <w:bookmarkStart w:id="35" w:name="_Toc18676072"/>
+      <w:bookmarkStart w:id="36" w:name="_Toc25668324"/>
       <w:r>
         <w:rPr>
           <w:lang w:val="it-CH"/>
         </w:rPr>
         <w:t>Risultati test</w:t>
       </w:r>
-      <w:bookmarkEnd w:id="26"/>
-      <w:bookmarkEnd w:id="27"/>
+      <w:bookmarkEnd w:id="34"/>
+      <w:bookmarkEnd w:id="35"/>
+      <w:bookmarkEnd w:id="36"/>
     </w:p>
     <w:tbl>
       <w:tblPr>
@@ -14859,157 +13981,171 @@
           <w:lang w:val="it-CH"/>
         </w:rPr>
       </w:pPr>
-      <w:bookmarkStart w:id="28" w:name="_Toc461179226"/>
-      <w:bookmarkStart w:id="29" w:name="_Toc18676073"/>
+      <w:bookmarkStart w:id="37" w:name="_Toc461179226"/>
+      <w:bookmarkStart w:id="38" w:name="_Toc18676073"/>
+      <w:bookmarkStart w:id="39" w:name="_Toc25668325"/>
       <w:r>
         <w:rPr>
           <w:lang w:val="it-CH"/>
         </w:rPr>
         <w:t>Mancanze/limitazioni conosciute</w:t>
       </w:r>
-      <w:bookmarkEnd w:id="28"/>
-      <w:bookmarkEnd w:id="29"/>
-    </w:p>
-    <w:p>
-      <w:r>
-        <w:t>Descrizione con motivazione di eventuali elementi mancanti o non completamente implementati, al di fuori dei test case. Non devono essere riportati gli errori e i problemi riscontrati e poi risolti durante il progetto.</w:t>
-      </w:r>
-    </w:p>
-    <w:p>
-      <w:pPr>
-        <w:pStyle w:val="Titolo1"/>
-      </w:pPr>
-      <w:bookmarkStart w:id="30" w:name="_Toc461179227"/>
-      <w:bookmarkStart w:id="31" w:name="_Toc18676074"/>
-      <w:r>
-        <w:t>Consuntivo</w:t>
-      </w:r>
-      <w:bookmarkEnd w:id="30"/>
-      <w:bookmarkEnd w:id="31"/>
-    </w:p>
-    <w:p>
-      <w:r>
-        <w:t>Consuntivo del tempo di lavoro effettivo e considerazioni riguardo le differenze rispetto alla pianificazione (</w:t>
-      </w:r>
-      <w:proofErr w:type="spellStart"/>
-      <w:r>
-        <w:t>cap</w:t>
-      </w:r>
-      <w:proofErr w:type="spellEnd"/>
-      <w:r>
-        <w:t xml:space="preserve"> 1.7) (ad esempio </w:t>
-      </w:r>
-      <w:proofErr w:type="spellStart"/>
-      <w:r>
-        <w:t>Gannt</w:t>
-      </w:r>
-      <w:proofErr w:type="spellEnd"/>
-      <w:r>
-        <w:t xml:space="preserve"> consuntivo).</w:t>
-      </w:r>
-    </w:p>
-    <w:p>
-      <w:pPr>
-        <w:pStyle w:val="Titolo1"/>
-      </w:pPr>
-      <w:bookmarkStart w:id="32" w:name="_Toc461179228"/>
-      <w:bookmarkStart w:id="33" w:name="_Toc18676075"/>
-      <w:r>
-        <w:t>Conclusioni</w:t>
-      </w:r>
-      <w:bookmarkEnd w:id="32"/>
-      <w:bookmarkEnd w:id="33"/>
-    </w:p>
-    <w:p>
-      <w:r>
-        <w:t xml:space="preserve">Quali sono le implicazioni della mia soluzione? Che impatto avrà? Cambierà il mondo? È un successo importante? È solo un’aggiunta marginale o è semplicemente servita per scoprire che questo percorso è stato una perdita di tempo? I risultati ottenuti sono generali, facilmente generalizzabili o sono specifici di un caso particolare? </w:t>
-      </w:r>
-      <w:proofErr w:type="spellStart"/>
-      <w:r>
-        <w:t>ecc</w:t>
-      </w:r>
-      <w:proofErr w:type="spellEnd"/>
-    </w:p>
-    <w:p>
-      <w:pPr>
-        <w:pStyle w:val="Titolo2"/>
-        <w:rPr>
-          <w:lang w:val="it-CH"/>
-        </w:rPr>
-      </w:pPr>
-      <w:bookmarkStart w:id="34" w:name="_Toc461179229"/>
-      <w:bookmarkStart w:id="35" w:name="_Toc18676076"/>
-      <w:r>
-        <w:rPr>
-          <w:lang w:val="it-CH"/>
-        </w:rPr>
-        <w:t>Sviluppi futuri</w:t>
-      </w:r>
-      <w:bookmarkEnd w:id="34"/>
-      <w:bookmarkEnd w:id="35"/>
-    </w:p>
-    <w:p>
-      <w:r>
-        <w:t>Migliorie o estensioni che possono essere sviluppate sul prodotto.</w:t>
-      </w:r>
-    </w:p>
-    <w:p>
-      <w:pPr>
-        <w:pStyle w:val="Titolo2"/>
-        <w:rPr>
-          <w:lang w:val="it-CH"/>
-        </w:rPr>
-      </w:pPr>
-      <w:bookmarkStart w:id="36" w:name="_Toc461179230"/>
-      <w:bookmarkStart w:id="37" w:name="_Toc18676077"/>
-      <w:r>
-        <w:rPr>
-          <w:lang w:val="it-CH"/>
-        </w:rPr>
-        <w:t>Considerazioni personali</w:t>
-      </w:r>
-      <w:bookmarkEnd w:id="36"/>
       <w:bookmarkEnd w:id="37"/>
-    </w:p>
-    <w:p>
-      <w:r>
-        <w:t xml:space="preserve">Cosa ho imparato in questo progetto? </w:t>
-      </w:r>
-      <w:proofErr w:type="spellStart"/>
-      <w:r>
-        <w:t>ecc</w:t>
-      </w:r>
-      <w:proofErr w:type="spellEnd"/>
-    </w:p>
-    <w:p>
-      <w:pPr>
-        <w:pStyle w:val="Titolo1"/>
-      </w:pPr>
-      <w:bookmarkStart w:id="38" w:name="_Toc461179231"/>
-      <w:bookmarkStart w:id="39" w:name="_Toc18676078"/>
-      <w:r>
-        <w:t>Bibliografia</w:t>
-      </w:r>
       <w:bookmarkEnd w:id="38"/>
       <w:bookmarkEnd w:id="39"/>
     </w:p>
     <w:p>
-      <w:pPr>
-        <w:pStyle w:val="Titolo2"/>
-        <w:rPr>
-          <w:lang w:val="it-CH"/>
-        </w:rPr>
-      </w:pPr>
-      <w:bookmarkStart w:id="40" w:name="_Toc461179232"/>
-      <w:bookmarkStart w:id="41" w:name="_Toc18676079"/>
-      <w:r>
-        <w:rPr>
-          <w:lang w:val="it-CH"/>
-        </w:rPr>
-        <w:t>Bibliografia per articoli di riviste:</w:t>
+      <w:r>
+        <w:t>Descrizione con motivazione di eventuali elementi mancanti o non completamente implementati, al di fuori dei test case. Non devono essere riportati gli errori e i problemi riscontrati e poi risolti durante il progetto.</w:t>
+      </w:r>
+    </w:p>
+    <w:p>
+      <w:pPr>
+        <w:pStyle w:val="Titolo1"/>
+      </w:pPr>
+      <w:bookmarkStart w:id="40" w:name="_Toc461179227"/>
+      <w:bookmarkStart w:id="41" w:name="_Toc18676074"/>
+      <w:bookmarkStart w:id="42" w:name="_Toc25668326"/>
+      <w:r>
+        <w:t>Consuntivo</w:t>
       </w:r>
       <w:bookmarkEnd w:id="40"/>
       <w:bookmarkEnd w:id="41"/>
+      <w:bookmarkEnd w:id="42"/>
+    </w:p>
+    <w:p>
+      <w:r>
+        <w:t>Consuntivo del tempo di lavoro effettivo e considerazioni riguardo le differenze rispetto alla pianificazione (</w:t>
+      </w:r>
+      <w:proofErr w:type="spellStart"/>
+      <w:r>
+        <w:t>cap</w:t>
+      </w:r>
+      <w:proofErr w:type="spellEnd"/>
+      <w:r>
+        <w:t xml:space="preserve"> 1.7) (ad esempio </w:t>
+      </w:r>
+      <w:proofErr w:type="spellStart"/>
+      <w:r>
+        <w:t>Gannt</w:t>
+      </w:r>
+      <w:proofErr w:type="spellEnd"/>
+      <w:r>
+        <w:t xml:space="preserve"> consuntivo).</w:t>
+      </w:r>
+    </w:p>
+    <w:p>
+      <w:pPr>
+        <w:pStyle w:val="Titolo1"/>
+      </w:pPr>
+      <w:bookmarkStart w:id="43" w:name="_Toc461179228"/>
+      <w:bookmarkStart w:id="44" w:name="_Toc18676075"/>
+      <w:bookmarkStart w:id="45" w:name="_Toc25668327"/>
+      <w:r>
+        <w:t>Conclusioni</w:t>
+      </w:r>
+      <w:bookmarkEnd w:id="43"/>
+      <w:bookmarkEnd w:id="44"/>
+      <w:bookmarkEnd w:id="45"/>
+    </w:p>
+    <w:p>
+      <w:r>
+        <w:t xml:space="preserve">Quali sono le implicazioni della mia soluzione? Che impatto avrà? Cambierà il mondo? È un successo importante? È solo un’aggiunta marginale o è semplicemente servita per scoprire che questo percorso è stato una perdita di tempo? I risultati ottenuti sono generali, facilmente generalizzabili o sono specifici di un caso particolare? </w:t>
+      </w:r>
+      <w:proofErr w:type="spellStart"/>
+      <w:r>
+        <w:t>ecc</w:t>
+      </w:r>
+      <w:proofErr w:type="spellEnd"/>
+    </w:p>
+    <w:p>
+      <w:pPr>
+        <w:pStyle w:val="Titolo2"/>
+        <w:rPr>
+          <w:lang w:val="it-CH"/>
+        </w:rPr>
+      </w:pPr>
+      <w:bookmarkStart w:id="46" w:name="_Toc461179229"/>
+      <w:bookmarkStart w:id="47" w:name="_Toc18676076"/>
+      <w:bookmarkStart w:id="48" w:name="_Toc25668328"/>
+      <w:r>
+        <w:rPr>
+          <w:lang w:val="it-CH"/>
+        </w:rPr>
+        <w:t>Sviluppi futuri</w:t>
+      </w:r>
+      <w:bookmarkEnd w:id="46"/>
+      <w:bookmarkEnd w:id="47"/>
+      <w:bookmarkEnd w:id="48"/>
+    </w:p>
+    <w:p>
+      <w:r>
+        <w:t>Migliorie o estensioni che possono essere sviluppate sul prodotto.</w:t>
+      </w:r>
+    </w:p>
+    <w:p>
+      <w:pPr>
+        <w:pStyle w:val="Titolo2"/>
+        <w:rPr>
+          <w:lang w:val="it-CH"/>
+        </w:rPr>
+      </w:pPr>
+      <w:bookmarkStart w:id="49" w:name="_Toc461179230"/>
+      <w:bookmarkStart w:id="50" w:name="_Toc18676077"/>
+      <w:bookmarkStart w:id="51" w:name="_Toc25668329"/>
+      <w:r>
+        <w:rPr>
+          <w:lang w:val="it-CH"/>
+        </w:rPr>
+        <w:t>Considerazioni personali</w:t>
+      </w:r>
+      <w:bookmarkEnd w:id="49"/>
+      <w:bookmarkEnd w:id="50"/>
+      <w:bookmarkEnd w:id="51"/>
+    </w:p>
+    <w:p>
+      <w:r>
+        <w:t xml:space="preserve">Cosa ho imparato in questo progetto? </w:t>
+      </w:r>
+      <w:proofErr w:type="spellStart"/>
+      <w:r>
+        <w:t>ecc</w:t>
+      </w:r>
+      <w:proofErr w:type="spellEnd"/>
+    </w:p>
+    <w:p>
+      <w:pPr>
+        <w:pStyle w:val="Titolo1"/>
+      </w:pPr>
+      <w:bookmarkStart w:id="52" w:name="_Toc461179231"/>
+      <w:bookmarkStart w:id="53" w:name="_Toc18676078"/>
+      <w:bookmarkStart w:id="54" w:name="_Toc25668330"/>
+      <w:r>
+        <w:t>Bibliografia</w:t>
+      </w:r>
+      <w:bookmarkEnd w:id="52"/>
+      <w:bookmarkEnd w:id="53"/>
+      <w:bookmarkEnd w:id="54"/>
+    </w:p>
+    <w:p>
+      <w:pPr>
+        <w:pStyle w:val="Titolo2"/>
+        <w:rPr>
+          <w:lang w:val="it-CH"/>
+        </w:rPr>
+      </w:pPr>
+      <w:bookmarkStart w:id="55" w:name="_Toc461179232"/>
+      <w:bookmarkStart w:id="56" w:name="_Toc18676079"/>
+      <w:bookmarkStart w:id="57" w:name="_Toc25668331"/>
+      <w:r>
+        <w:rPr>
+          <w:lang w:val="it-CH"/>
+        </w:rPr>
+        <w:t>Bibliografia per articoli di riviste:</w:t>
+      </w:r>
+      <w:bookmarkEnd w:id="55"/>
+      <w:bookmarkEnd w:id="56"/>
+      <w:bookmarkEnd w:id="57"/>
     </w:p>
     <w:p>
       <w:pPr>
@@ -15073,16 +14209,18 @@
           <w:lang w:val="it-CH"/>
         </w:rPr>
       </w:pPr>
-      <w:bookmarkStart w:id="42" w:name="_Toc461179233"/>
-      <w:bookmarkStart w:id="43" w:name="_Toc18676080"/>
+      <w:bookmarkStart w:id="58" w:name="_Toc461179233"/>
+      <w:bookmarkStart w:id="59" w:name="_Toc18676080"/>
+      <w:bookmarkStart w:id="60" w:name="_Toc25668332"/>
       <w:r>
         <w:rPr>
           <w:lang w:val="it-CH"/>
         </w:rPr>
         <w:t>Bibliografia per libri</w:t>
       </w:r>
-      <w:bookmarkEnd w:id="42"/>
-      <w:bookmarkEnd w:id="43"/>
+      <w:bookmarkEnd w:id="58"/>
+      <w:bookmarkEnd w:id="59"/>
+      <w:bookmarkEnd w:id="60"/>
     </w:p>
     <w:p>
       <w:pPr>
@@ -15162,8 +14300,9 @@
           <w:lang w:val="it-CH"/>
         </w:rPr>
       </w:pPr>
-      <w:bookmarkStart w:id="44" w:name="_Toc461179234"/>
-      <w:bookmarkStart w:id="45" w:name="_Toc18676081"/>
+      <w:bookmarkStart w:id="61" w:name="_Toc461179234"/>
+      <w:bookmarkStart w:id="62" w:name="_Toc18676081"/>
+      <w:bookmarkStart w:id="63" w:name="_Toc25668333"/>
       <w:r>
         <w:rPr>
           <w:lang w:val="it-CH"/>
@@ -15171,8 +14310,9 @@
         <w:lastRenderedPageBreak/>
         <w:t>Sitografia</w:t>
       </w:r>
-      <w:bookmarkEnd w:id="44"/>
-      <w:bookmarkEnd w:id="45"/>
+      <w:bookmarkEnd w:id="61"/>
+      <w:bookmarkEnd w:id="62"/>
+      <w:bookmarkEnd w:id="63"/>
     </w:p>
     <w:p>
       <w:pPr>
@@ -15821,13 +14961,15 @@
       <w:pPr>
         <w:pStyle w:val="Titolo1"/>
       </w:pPr>
-      <w:bookmarkStart w:id="46" w:name="_Toc461179235"/>
-      <w:bookmarkStart w:id="47" w:name="_Toc18676082"/>
+      <w:bookmarkStart w:id="64" w:name="_Toc461179235"/>
+      <w:bookmarkStart w:id="65" w:name="_Toc18676082"/>
+      <w:bookmarkStart w:id="66" w:name="_Toc25668334"/>
       <w:r>
         <w:t>Allegati</w:t>
       </w:r>
-      <w:bookmarkEnd w:id="46"/>
-      <w:bookmarkEnd w:id="47"/>
+      <w:bookmarkEnd w:id="64"/>
+      <w:bookmarkEnd w:id="65"/>
+      <w:bookmarkEnd w:id="66"/>
     </w:p>
     <w:p>
       <w:r>
@@ -22688,7 +21830,7 @@
 </file>
 
 <file path=customXml/itemProps1.xml><?xml version="1.0" encoding="utf-8"?>
-<ds:datastoreItem xmlns:ds="http://schemas.openxmlformats.org/officeDocument/2006/customXml" ds:itemID="{33D31203-68ED-495D-B88F-36B196332D3E}">
+<ds:datastoreItem xmlns:ds="http://schemas.openxmlformats.org/officeDocument/2006/customXml" ds:itemID="{78598294-79B2-4A6C-AB65-FFEF288C2B32}">
   <ds:schemaRefs>
     <ds:schemaRef ds:uri="http://schemas.openxmlformats.org/officeDocument/2006/bibliography"/>
   </ds:schemaRefs>

</xml_diff>

<commit_message>
Fine implementazione + aggiornamento struttura
</commit_message>
<xml_diff>
--- a/Documentazione/Documentazione_Gestione_Alloggi_Lazzaroni.docx
+++ b/Documentazione/Documentazione_Gestione_Alloggi_Lazzaroni.docx
@@ -2527,7 +2527,10 @@
         <w:t>.</w:t>
       </w:r>
       <w:r>
-        <w:t>10</w:t>
+        <w:t>1</w:t>
+      </w:r>
+      <w:r>
+        <w:t>2</w:t>
       </w:r>
       <w:r>
         <w:t>.2019</w:t>
@@ -7517,13 +7520,8 @@
                             <w:r>
                               <w:t xml:space="preserve">Diagramma di </w:t>
                             </w:r>
-                            <w:proofErr w:type="spellStart"/>
                             <w:r>
-                              <w:t>Gantt</w:t>
-                            </w:r>
-                            <w:proofErr w:type="spellEnd"/>
-                            <w:r>
-                              <w:t xml:space="preserve"> rappresentante la pianificazione del progetto</w:t>
+                              <w:t>Gantt rappresentante la pianificazione del progetto</w:t>
                             </w:r>
                           </w:p>
                         </w:txbxContent>
@@ -7556,13 +7554,8 @@
                       <w:r>
                         <w:t xml:space="preserve">Diagramma di </w:t>
                       </w:r>
-                      <w:proofErr w:type="spellStart"/>
                       <w:r>
-                        <w:t>Gantt</w:t>
-                      </w:r>
-                      <w:proofErr w:type="spellEnd"/>
-                      <w:r>
-                        <w:t xml:space="preserve"> rappresentante la pianificazione del progetto</w:t>
+                        <w:t>Gantt rappresentante la pianificazione del progetto</w:t>
                       </w:r>
                     </w:p>
                   </w:txbxContent>
@@ -7774,6 +7767,93 @@
     </w:p>
     <w:p>
       <w:pPr>
+        <w:pStyle w:val="Paragrafoelenco"/>
+        <w:numPr>
+          <w:ilvl w:val="0"/>
+          <w:numId w:val="7"/>
+        </w:numPr>
+      </w:pPr>
+      <w:r>
+        <w:t>MySQL Workbench 8.0.17</w:t>
+      </w:r>
+    </w:p>
+    <w:p>
+      <w:pPr>
+        <w:pStyle w:val="Paragrafoelenco"/>
+        <w:numPr>
+          <w:ilvl w:val="0"/>
+          <w:numId w:val="7"/>
+        </w:numPr>
+      </w:pPr>
+      <w:proofErr w:type="spellStart"/>
+      <w:r>
+        <w:t>Draw.io</w:t>
+      </w:r>
+      <w:proofErr w:type="spellEnd"/>
+      <w:r>
+        <w:t xml:space="preserve"> 12.4.2 (</w:t>
+      </w:r>
+      <w:hyperlink r:id="rId15" w:history="1">
+        <w:r>
+          <w:rPr>
+            <w:rStyle w:val="Collegamentoipertestuale"/>
+          </w:rPr>
+          <w:t>https://draw.io</w:t>
+        </w:r>
+      </w:hyperlink>
+      <w:r>
+        <w:t xml:space="preserve">) </w:t>
+      </w:r>
+    </w:p>
+    <w:p>
+      <w:pPr>
+        <w:pStyle w:val="Paragrafoelenco"/>
+        <w:numPr>
+          <w:ilvl w:val="0"/>
+          <w:numId w:val="7"/>
+        </w:numPr>
+        <w:rPr>
+          <w:lang w:val="de-DE"/>
+        </w:rPr>
+      </w:pPr>
+      <w:proofErr w:type="spellStart"/>
+      <w:r>
+        <w:rPr>
+          <w:lang w:val="de-DE"/>
+        </w:rPr>
+        <w:t>MockFlow</w:t>
+      </w:r>
+      <w:proofErr w:type="spellEnd"/>
+      <w:r>
+        <w:rPr>
+          <w:lang w:val="de-DE"/>
+        </w:rPr>
+        <w:t xml:space="preserve"> </w:t>
+      </w:r>
+      <w:r>
+        <w:rPr>
+          <w:lang w:val="de-DE"/>
+        </w:rPr>
+        <w:t>2019 (</w:t>
+      </w:r>
+      <w:hyperlink r:id="rId16" w:history="1">
+        <w:r>
+          <w:rPr>
+            <w:rStyle w:val="Collegamentoipertestuale"/>
+            <w:lang w:val="de-DE"/>
+          </w:rPr>
+          <w:t>http://wireframepro.mockflow.com/</w:t>
+        </w:r>
+      </w:hyperlink>
+      <w:r>
+        <w:rPr>
+          <w:lang w:val="de-DE"/>
+        </w:rPr>
+        <w:t>)</w:t>
+      </w:r>
+    </w:p>
+    <w:p>
+      <w:pPr>
         <w:pStyle w:val="Titolo3"/>
         <w:rPr>
           <w:lang w:val="it-CH"/>
@@ -7806,7 +7886,19 @@
         <w:rPr>
           <w:rFonts w:cs="Arial"/>
         </w:rPr>
-        <w:t>Computer Mattia Lazzaroni:</w:t>
+        <w:t xml:space="preserve">Computer </w:t>
+      </w:r>
+      <w:r>
+        <w:rPr>
+          <w:rFonts w:cs="Arial"/>
+        </w:rPr>
+        <w:t>portatile</w:t>
+      </w:r>
+      <w:r>
+        <w:rPr>
+          <w:rFonts w:cs="Arial"/>
+        </w:rPr>
+        <w:t>:</w:t>
       </w:r>
     </w:p>
     <w:p>
@@ -8075,7 +8167,7 @@
                     <pic:cNvPicPr/>
                   </pic:nvPicPr>
                   <pic:blipFill>
-                    <a:blip r:embed="rId15">
+                    <a:blip r:embed="rId17">
                       <a:extLst>
                         <a:ext uri="{28A0092B-C50C-407E-A947-70E740481C1C}">
                           <a14:useLocalDpi xmlns:a14="http://schemas.microsoft.com/office/drawing/2010/main" val="0"/>
@@ -8186,13 +8278,8 @@
                                 <w:lang w:val="it-IT"/>
                               </w:rPr>
                             </w:pPr>
-                            <w:proofErr w:type="spellStart"/>
                             <w:r>
-                              <w:t>Mockup</w:t>
-                            </w:r>
-                            <w:proofErr w:type="spellEnd"/>
-                            <w:r>
-                              <w:t xml:space="preserve"> della pagina principale</w:t>
+                              <w:t>Mockup della pagina principale</w:t>
                             </w:r>
                           </w:p>
                         </w:txbxContent>
@@ -8224,13 +8311,8 @@
                           <w:lang w:val="it-IT"/>
                         </w:rPr>
                       </w:pPr>
-                      <w:proofErr w:type="spellStart"/>
                       <w:r>
-                        <w:t>Mockup</w:t>
-                      </w:r>
-                      <w:proofErr w:type="spellEnd"/>
-                      <w:r>
-                        <w:t xml:space="preserve"> della pagina principale</w:t>
+                        <w:t>Mockup della pagina principale</w:t>
                       </w:r>
                     </w:p>
                   </w:txbxContent>
@@ -8270,7 +8352,7 @@
                     <pic:cNvPicPr/>
                   </pic:nvPicPr>
                   <pic:blipFill rotWithShape="1">
-                    <a:blip r:embed="rId16">
+                    <a:blip r:embed="rId18">
                       <a:extLst>
                         <a:ext uri="{28A0092B-C50C-407E-A947-70E740481C1C}">
                           <a14:useLocalDpi xmlns:a14="http://schemas.microsoft.com/office/drawing/2010/main" val="0"/>
@@ -8386,13 +8468,8 @@
                                 <w:lang w:val="it-IT"/>
                               </w:rPr>
                             </w:pPr>
-                            <w:proofErr w:type="spellStart"/>
                             <w:r>
-                              <w:t>Mockup</w:t>
-                            </w:r>
-                            <w:proofErr w:type="spellEnd"/>
-                            <w:r>
-                              <w:t xml:space="preserve"> della pagina di riservazione</w:t>
+                              <w:t>Mockup della pagina di riservazione</w:t>
                             </w:r>
                           </w:p>
                         </w:txbxContent>
@@ -8424,13 +8501,8 @@
                           <w:lang w:val="it-IT"/>
                         </w:rPr>
                       </w:pPr>
-                      <w:proofErr w:type="spellStart"/>
                       <w:r>
-                        <w:t>Mockup</w:t>
-                      </w:r>
-                      <w:proofErr w:type="spellEnd"/>
-                      <w:r>
-                        <w:t xml:space="preserve"> della pagina di riservazione</w:t>
+                        <w:t>Mockup della pagina di riservazione</w:t>
                       </w:r>
                     </w:p>
                   </w:txbxContent>
@@ -8493,13 +8565,8 @@
                                 <w:lang w:val="it-IT"/>
                               </w:rPr>
                             </w:pPr>
-                            <w:proofErr w:type="spellStart"/>
                             <w:r>
-                              <w:t>Mockup</w:t>
-                            </w:r>
-                            <w:proofErr w:type="spellEnd"/>
-                            <w:r>
-                              <w:t xml:space="preserve"> della pagina di registrazione</w:t>
+                              <w:t>Mockup della pagina di registrazione</w:t>
                             </w:r>
                           </w:p>
                         </w:txbxContent>
@@ -8531,13 +8598,8 @@
                           <w:lang w:val="it-IT"/>
                         </w:rPr>
                       </w:pPr>
-                      <w:proofErr w:type="spellStart"/>
                       <w:r>
-                        <w:t>Mockup</w:t>
-                      </w:r>
-                      <w:proofErr w:type="spellEnd"/>
-                      <w:r>
-                        <w:t xml:space="preserve"> della pagina di registrazione</w:t>
+                        <w:t>Mockup della pagina di registrazione</w:t>
                       </w:r>
                     </w:p>
                   </w:txbxContent>
@@ -8577,7 +8639,7 @@
                     <pic:cNvPicPr/>
                   </pic:nvPicPr>
                   <pic:blipFill rotWithShape="1">
-                    <a:blip r:embed="rId17">
+                    <a:blip r:embed="rId19">
                       <a:extLst>
                         <a:ext uri="{28A0092B-C50C-407E-A947-70E740481C1C}">
                           <a14:useLocalDpi xmlns:a14="http://schemas.microsoft.com/office/drawing/2010/main" val="0"/>
@@ -8645,7 +8707,7 @@
                     <pic:cNvPicPr/>
                   </pic:nvPicPr>
                   <pic:blipFill rotWithShape="1">
-                    <a:blip r:embed="rId18">
+                    <a:blip r:embed="rId20">
                       <a:extLst>
                         <a:ext uri="{28A0092B-C50C-407E-A947-70E740481C1C}">
                           <a14:useLocalDpi xmlns:a14="http://schemas.microsoft.com/office/drawing/2010/main" val="0"/>
@@ -8737,13 +8799,8 @@
                                 <w:sz w:val="20"/>
                               </w:rPr>
                             </w:pPr>
-                            <w:proofErr w:type="spellStart"/>
                             <w:r>
-                              <w:t>Mockup</w:t>
-                            </w:r>
-                            <w:proofErr w:type="spellEnd"/>
-                            <w:r>
-                              <w:t xml:space="preserve"> della pagina riservata agli amministratori gerenti</w:t>
+                              <w:t>Mockup della pagina riservata agli amministratori gerenti</w:t>
                             </w:r>
                           </w:p>
                         </w:txbxContent>
@@ -8773,13 +8830,8 @@
                           <w:sz w:val="20"/>
                         </w:rPr>
                       </w:pPr>
-                      <w:proofErr w:type="spellStart"/>
                       <w:r>
-                        <w:t>Mockup</w:t>
-                      </w:r>
-                      <w:proofErr w:type="spellEnd"/>
-                      <w:r>
-                        <w:t xml:space="preserve"> della pagina riservata agli amministratori gerenti</w:t>
+                        <w:t>Mockup della pagina riservata agli amministratori gerenti</w:t>
                       </w:r>
                     </w:p>
                   </w:txbxContent>
@@ -8818,7 +8870,7 @@
                     <pic:cNvPicPr/>
                   </pic:nvPicPr>
                   <pic:blipFill rotWithShape="1">
-                    <a:blip r:embed="rId19">
+                    <a:blip r:embed="rId21">
                       <a:extLst>
                         <a:ext uri="{28A0092B-C50C-407E-A947-70E740481C1C}">
                           <a14:useLocalDpi xmlns:a14="http://schemas.microsoft.com/office/drawing/2010/main" val="0"/>
@@ -8908,13 +8960,8 @@
                                 <w:lang w:val="it-IT"/>
                               </w:rPr>
                             </w:pPr>
-                            <w:proofErr w:type="spellStart"/>
                             <w:r>
-                              <w:t>Mockup</w:t>
-                            </w:r>
-                            <w:proofErr w:type="spellEnd"/>
-                            <w:r>
-                              <w:t xml:space="preserve"> della pagina di login</w:t>
+                              <w:t>Mockup della pagina di login</w:t>
                             </w:r>
                           </w:p>
                         </w:txbxContent>
@@ -8946,13 +8993,8 @@
                           <w:lang w:val="it-IT"/>
                         </w:rPr>
                       </w:pPr>
-                      <w:proofErr w:type="spellStart"/>
                       <w:r>
-                        <w:t>Mockup</w:t>
-                      </w:r>
-                      <w:proofErr w:type="spellEnd"/>
-                      <w:r>
-                        <w:t xml:space="preserve"> della pagina di login</w:t>
+                        <w:t>Mockup della pagina di login</w:t>
                       </w:r>
                     </w:p>
                   </w:txbxContent>
@@ -8991,7 +9033,7 @@
                     <pic:cNvPicPr/>
                   </pic:nvPicPr>
                   <pic:blipFill rotWithShape="1">
-                    <a:blip r:embed="rId20">
+                    <a:blip r:embed="rId22">
                       <a:extLst>
                         <a:ext uri="{28A0092B-C50C-407E-A947-70E740481C1C}">
                           <a14:useLocalDpi xmlns:a14="http://schemas.microsoft.com/office/drawing/2010/main" val="0"/>
@@ -9088,13 +9130,8 @@
                                 <w:sz w:val="20"/>
                               </w:rPr>
                             </w:pPr>
-                            <w:proofErr w:type="spellStart"/>
                             <w:r>
-                              <w:t>Mockup</w:t>
-                            </w:r>
-                            <w:proofErr w:type="spellEnd"/>
-                            <w:r>
-                              <w:t xml:space="preserve"> della pagina riservata agli amministratori</w:t>
+                              <w:t>Mockup della pagina riservata agli amministratori</w:t>
                             </w:r>
                           </w:p>
                         </w:txbxContent>
@@ -9125,13 +9162,8 @@
                           <w:sz w:val="20"/>
                         </w:rPr>
                       </w:pPr>
-                      <w:proofErr w:type="spellStart"/>
                       <w:r>
-                        <w:t>Mockup</w:t>
-                      </w:r>
-                      <w:proofErr w:type="spellEnd"/>
-                      <w:r>
-                        <w:t xml:space="preserve"> della pagina riservata agli amministratori</w:t>
+                        <w:t>Mockup della pagina riservata agli amministratori</w:t>
                       </w:r>
                     </w:p>
                   </w:txbxContent>
@@ -9170,7 +9202,7 @@
                     <pic:cNvPicPr/>
                   </pic:nvPicPr>
                   <pic:blipFill rotWithShape="1">
-                    <a:blip r:embed="rId21">
+                    <a:blip r:embed="rId23">
                       <a:extLst>
                         <a:ext uri="{28A0092B-C50C-407E-A947-70E740481C1C}">
                           <a14:useLocalDpi xmlns:a14="http://schemas.microsoft.com/office/drawing/2010/main" val="0"/>
@@ -9223,14 +9255,82 @@
       <w:bookmarkStart w:id="25" w:name="_Toc18676069"/>
       <w:bookmarkStart w:id="26" w:name="_Toc25668321"/>
       <w:r>
+        <w:lastRenderedPageBreak/>
         <w:t>Implementazione</w:t>
       </w:r>
       <w:bookmarkEnd w:id="24"/>
       <w:bookmarkEnd w:id="25"/>
       <w:bookmarkEnd w:id="26"/>
     </w:p>
-    <w:p/>
     <w:p>
+      <w:pPr>
+        <w:pStyle w:val="Titolo2"/>
+      </w:pPr>
+      <w:r>
+        <w:t>Struttura</w:t>
+      </w:r>
+    </w:p>
+    <w:p>
+      <w:r>
+        <w:rPr>
+          <w:noProof/>
+        </w:rPr>
+        <w:drawing>
+          <wp:anchor distT="0" distB="0" distL="114300" distR="114300" simplePos="0" relativeHeight="251741184" behindDoc="0" locked="0" layoutInCell="1" allowOverlap="1" wp14:anchorId="4F2B7D70" wp14:editId="3B35E858">
+            <wp:simplePos x="0" y="0"/>
+            <wp:positionH relativeFrom="margin">
+              <wp:align>center</wp:align>
+            </wp:positionH>
+            <wp:positionV relativeFrom="paragraph">
+              <wp:posOffset>248285</wp:posOffset>
+            </wp:positionV>
+            <wp:extent cx="1893570" cy="3914775"/>
+            <wp:effectExtent l="0" t="0" r="0" b="9525"/>
+            <wp:wrapTopAndBottom/>
+            <wp:docPr id="29" name="Immagine 29"/>
+            <wp:cNvGraphicFramePr>
+              <a:graphicFrameLocks xmlns:a="http://schemas.openxmlformats.org/drawingml/2006/main" noChangeAspect="1"/>
+            </wp:cNvGraphicFramePr>
+            <a:graphic xmlns:a="http://schemas.openxmlformats.org/drawingml/2006/main">
+              <a:graphicData uri="http://schemas.openxmlformats.org/drawingml/2006/picture">
+                <pic:pic xmlns:pic="http://schemas.openxmlformats.org/drawingml/2006/picture">
+                  <pic:nvPicPr>
+                    <pic:cNvPr id="29" name="Struttura.PNG"/>
+                    <pic:cNvPicPr/>
+                  </pic:nvPicPr>
+                  <pic:blipFill>
+                    <a:blip r:embed="rId24">
+                      <a:extLst>
+                        <a:ext uri="{28A0092B-C50C-407E-A947-70E740481C1C}">
+                          <a14:useLocalDpi xmlns:a14="http://schemas.microsoft.com/office/drawing/2010/main" val="0"/>
+                        </a:ext>
+                      </a:extLst>
+                    </a:blip>
+                    <a:stretch>
+                      <a:fillRect/>
+                    </a:stretch>
+                  </pic:blipFill>
+                  <pic:spPr>
+                    <a:xfrm>
+                      <a:off x="0" y="0"/>
+                      <a:ext cx="1893570" cy="3914775"/>
+                    </a:xfrm>
+                    <a:prstGeom prst="rect">
+                      <a:avLst/>
+                    </a:prstGeom>
+                  </pic:spPr>
+                </pic:pic>
+              </a:graphicData>
+            </a:graphic>
+            <wp14:sizeRelH relativeFrom="margin">
+              <wp14:pctWidth>0</wp14:pctWidth>
+            </wp14:sizeRelH>
+            <wp14:sizeRelV relativeFrom="margin">
+              <wp14:pctHeight>0</wp14:pctHeight>
+            </wp14:sizeRelV>
+          </wp:anchor>
+        </w:drawing>
+      </w:r>
       <w:r>
         <w:rPr>
           <w:noProof/>
@@ -9238,13 +9338,13 @@
         <mc:AlternateContent>
           <mc:Choice Requires="wps">
             <w:drawing>
-              <wp:anchor distT="0" distB="0" distL="114300" distR="114300" simplePos="0" relativeHeight="251743232" behindDoc="0" locked="0" layoutInCell="1" allowOverlap="1" wp14:anchorId="0AE28210" wp14:editId="16510F4D">
+              <wp:anchor distT="0" distB="0" distL="114300" distR="114300" simplePos="0" relativeHeight="251743232" behindDoc="0" locked="0" layoutInCell="1" allowOverlap="1" wp14:anchorId="0AE28210" wp14:editId="67B74D09">
                 <wp:simplePos x="0" y="0"/>
                 <wp:positionH relativeFrom="margin">
                   <wp:align>center</wp:align>
                 </wp:positionH>
                 <wp:positionV relativeFrom="paragraph">
-                  <wp:posOffset>4015105</wp:posOffset>
+                  <wp:posOffset>4186555</wp:posOffset>
                 </wp:positionV>
                 <wp:extent cx="1866900" cy="635"/>
                 <wp:effectExtent l="0" t="0" r="0" b="0"/>
@@ -9303,7 +9403,7 @@
           </mc:Choice>
           <mc:Fallback>
             <w:pict>
-              <v:shape w14:anchorId="0AE28210" id="Casella di testo 30" o:spid="_x0000_s1035" type="#_x0000_t202" style="position:absolute;margin-left:0;margin-top:316.15pt;width:147pt;height:.05pt;z-index:251743232;visibility:visible;mso-wrap-style:square;mso-width-percent:0;mso-wrap-distance-left:9pt;mso-wrap-distance-top:0;mso-wrap-distance-right:9pt;mso-wrap-distance-bottom:0;mso-position-horizontal:center;mso-position-horizontal-relative:margin;mso-position-vertical:absolute;mso-position-vertical-relative:text;mso-width-percent:0;mso-width-relative:margin;v-text-anchor:top" o:gfxdata="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" stroked="f">
+              <v:shape w14:anchorId="0AE28210" id="Casella di testo 30" o:spid="_x0000_s1035" type="#_x0000_t202" style="position:absolute;margin-left:0;margin-top:329.65pt;width:147pt;height:.05pt;z-index:251743232;visibility:visible;mso-wrap-style:square;mso-width-percent:0;mso-wrap-distance-left:9pt;mso-wrap-distance-top:0;mso-wrap-distance-right:9pt;mso-wrap-distance-bottom:0;mso-position-horizontal:center;mso-position-horizontal-relative:margin;mso-position-vertical:absolute;mso-position-vertical-relative:text;mso-width-percent:0;mso-width-relative:margin;v-text-anchor:top" o:gfxdata="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" stroked="f">
                 <v:textbox style="mso-fit-shape-to-text:t" inset="0,0,0,0">
                   <w:txbxContent>
                     <w:p>
@@ -9327,66 +9427,6 @@
         </mc:AlternateContent>
       </w:r>
       <w:r>
-        <w:rPr>
-          <w:noProof/>
-        </w:rPr>
-        <w:drawing>
-          <wp:anchor distT="0" distB="0" distL="114300" distR="114300" simplePos="0" relativeHeight="251741184" behindDoc="0" locked="0" layoutInCell="1" allowOverlap="1" wp14:anchorId="4F2B7D70" wp14:editId="5E64230B">
-            <wp:simplePos x="0" y="0"/>
-            <wp:positionH relativeFrom="margin">
-              <wp:align>center</wp:align>
-            </wp:positionH>
-            <wp:positionV relativeFrom="paragraph">
-              <wp:posOffset>248920</wp:posOffset>
-            </wp:positionV>
-            <wp:extent cx="2049780" cy="3749040"/>
-            <wp:effectExtent l="0" t="0" r="7620" b="3810"/>
-            <wp:wrapTopAndBottom/>
-            <wp:docPr id="29" name="Immagine 29"/>
-            <wp:cNvGraphicFramePr>
-              <a:graphicFrameLocks xmlns:a="http://schemas.openxmlformats.org/drawingml/2006/main" noChangeAspect="1"/>
-            </wp:cNvGraphicFramePr>
-            <a:graphic xmlns:a="http://schemas.openxmlformats.org/drawingml/2006/main">
-              <a:graphicData uri="http://schemas.openxmlformats.org/drawingml/2006/picture">
-                <pic:pic xmlns:pic="http://schemas.openxmlformats.org/drawingml/2006/picture">
-                  <pic:nvPicPr>
-                    <pic:cNvPr id="29" name="Struttura.PNG"/>
-                    <pic:cNvPicPr/>
-                  </pic:nvPicPr>
-                  <pic:blipFill>
-                    <a:blip r:embed="rId22">
-                      <a:extLst>
-                        <a:ext uri="{28A0092B-C50C-407E-A947-70E740481C1C}">
-                          <a14:useLocalDpi xmlns:a14="http://schemas.microsoft.com/office/drawing/2010/main" val="0"/>
-                        </a:ext>
-                      </a:extLst>
-                    </a:blip>
-                    <a:stretch>
-                      <a:fillRect/>
-                    </a:stretch>
-                  </pic:blipFill>
-                  <pic:spPr>
-                    <a:xfrm>
-                      <a:off x="0" y="0"/>
-                      <a:ext cx="2049780" cy="3749040"/>
-                    </a:xfrm>
-                    <a:prstGeom prst="rect">
-                      <a:avLst/>
-                    </a:prstGeom>
-                  </pic:spPr>
-                </pic:pic>
-              </a:graphicData>
-            </a:graphic>
-            <wp14:sizeRelH relativeFrom="margin">
-              <wp14:pctWidth>0</wp14:pctWidth>
-            </wp14:sizeRelH>
-            <wp14:sizeRelV relativeFrom="margin">
-              <wp14:pctHeight>0</wp14:pctHeight>
-            </wp14:sizeRelV>
-          </wp:anchor>
-        </w:drawing>
-      </w:r>
-      <w:r>
         <w:t>Per cominciare fornirò una breve spiegazione della struttura, che si presenta nel seguente modo:</w:t>
       </w:r>
     </w:p>
@@ -9649,16 +9689,7 @@
       </w:pPr>
       <w:proofErr w:type="spellStart"/>
       <w:r>
-        <w:t>a</w:t>
-      </w:r>
-      <w:r>
-        <w:t>mministratore</w:t>
-      </w:r>
-      <w:r>
-        <w:t>.</w:t>
-      </w:r>
-      <w:r>
-        <w:t>php</w:t>
+        <w:t>amministratore.php</w:t>
       </w:r>
       <w:proofErr w:type="spellEnd"/>
       <w:r>
@@ -9680,32 +9711,21 @@
         </w:numPr>
       </w:pPr>
       <w:r>
-        <w:t>check-</w:t>
+        <w:t>carica-</w:t>
       </w:r>
       <w:proofErr w:type="spellStart"/>
       <w:r>
-        <w:t>your</w:t>
+        <w:t>disponibilita.php</w:t>
       </w:r>
       <w:proofErr w:type="spellEnd"/>
       <w:r>
-        <w:t>-</w:t>
-      </w:r>
-      <w:proofErr w:type="spellStart"/>
-      <w:r>
-        <w:t>email.php</w:t>
-      </w:r>
-      <w:proofErr w:type="spellEnd"/>
-      <w:r>
         <w:t xml:space="preserve"> </w:t>
       </w:r>
       <w:r>
         <w:sym w:font="Wingdings" w:char="F0E0"/>
       </w:r>
       <w:r>
-        <w:t xml:space="preserve"> fil</w:t>
-      </w:r>
-      <w:r>
-        <w:t>e che viene mostrato all’utente nel momento in cui effettua una registrazione. Indica all’utente di controllare l’email.</w:t>
+        <w:t xml:space="preserve"> file accessibile solo agli amministratori gerenti in cui è possibile aggiungere delle camere per gli alloggi.</w:t>
       </w:r>
     </w:p>
     <w:p>
@@ -9716,9 +9736,13 @@
           <w:numId w:val="17"/>
         </w:numPr>
       </w:pPr>
+      <w:r>
+        <w:lastRenderedPageBreak/>
+        <w:t>carica-</w:t>
+      </w:r>
       <w:proofErr w:type="spellStart"/>
       <w:r>
-        <w:t>dettagli.php</w:t>
+        <w:t>strutture.php</w:t>
       </w:r>
       <w:proofErr w:type="spellEnd"/>
       <w:r>
@@ -9728,7 +9752,13 @@
         <w:sym w:font="Wingdings" w:char="F0E0"/>
       </w:r>
       <w:r>
-        <w:t xml:space="preserve"> file per la pagina di dettagli di un alloggio, che viene mostrata all’utente quando egli sceglie un alloggio dalla lista. In questa pagina è possibile svolgere la riservazione.</w:t>
+        <w:t xml:space="preserve"> file accessibile solo agli amministratori in cui è possibile aggiungere </w:t>
+      </w:r>
+      <w:r>
+        <w:t>degli</w:t>
+      </w:r>
+      <w:r>
+        <w:t xml:space="preserve"> alloggi.</w:t>
       </w:r>
     </w:p>
     <w:p>
@@ -9739,19 +9769,33 @@
           <w:numId w:val="17"/>
         </w:numPr>
       </w:pPr>
+      <w:r>
+        <w:t>check-</w:t>
+      </w:r>
       <w:proofErr w:type="spellStart"/>
       <w:r>
-        <w:t>errore.php</w:t>
+        <w:t>your</w:t>
       </w:r>
       <w:proofErr w:type="spellEnd"/>
       <w:r>
+        <w:t>-</w:t>
+      </w:r>
+      <w:proofErr w:type="spellStart"/>
+      <w:r>
+        <w:t>email.php</w:t>
+      </w:r>
+      <w:proofErr w:type="spellEnd"/>
+      <w:r>
         <w:t xml:space="preserve"> </w:t>
       </w:r>
       <w:r>
         <w:sym w:font="Wingdings" w:char="F0E0"/>
       </w:r>
       <w:r>
-        <w:t xml:space="preserve"> pagina generale che viene mostrata quando l’utente inserisce un file non esistente.</w:t>
+        <w:t xml:space="preserve"> fil</w:t>
+      </w:r>
+      <w:r>
+        <w:t>e che viene mostrato all’utente nel momento in cui effettua una registrazione. Indica all’utente di controllare l’email.</w:t>
       </w:r>
     </w:p>
     <w:p>
@@ -9764,7 +9808,7 @@
       </w:pPr>
       <w:proofErr w:type="spellStart"/>
       <w:r>
-        <w:t>index.php</w:t>
+        <w:t>dettagli.php</w:t>
       </w:r>
       <w:proofErr w:type="spellEnd"/>
       <w:r>
@@ -9774,7 +9818,7 @@
         <w:sym w:font="Wingdings" w:char="F0E0"/>
       </w:r>
       <w:r>
-        <w:t xml:space="preserve"> pagina principale del sito, contenente la lista di tutti gli alloggi, la barra di ricerca con i filtri, i link alle pagine di login e di registrazione e altre piccole informazioni.</w:t>
+        <w:t xml:space="preserve"> file per la pagina di dettagli di un alloggio, che viene mostrata all’utente quando egli sceglie un alloggio dalla lista. In questa pagina è possibile svolgere la riservazione.</w:t>
       </w:r>
     </w:p>
     <w:p>
@@ -9787,7 +9831,7 @@
       </w:pPr>
       <w:proofErr w:type="spellStart"/>
       <w:r>
-        <w:t>login.php</w:t>
+        <w:t>errore.php</w:t>
       </w:r>
       <w:proofErr w:type="spellEnd"/>
       <w:r>
@@ -9797,15 +9841,7 @@
         <w:sym w:font="Wingdings" w:char="F0E0"/>
       </w:r>
       <w:r>
-        <w:t xml:space="preserve"> pagina contenente il </w:t>
-      </w:r>
-      <w:proofErr w:type="spellStart"/>
-      <w:r>
-        <w:t>form</w:t>
-      </w:r>
-      <w:proofErr w:type="spellEnd"/>
-      <w:r>
-        <w:t xml:space="preserve"> di login in cui appunto loggarsi.</w:t>
+        <w:t xml:space="preserve"> pagina generale che viene mostrata quando l’utente inserisce un file non esistente.</w:t>
       </w:r>
     </w:p>
     <w:p>
@@ -9816,9 +9852,12 @@
           <w:numId w:val="17"/>
         </w:numPr>
       </w:pPr>
+      <w:r>
+        <w:t>gestisci-</w:t>
+      </w:r>
       <w:proofErr w:type="spellStart"/>
       <w:r>
-        <w:t>logout.php</w:t>
+        <w:t>clienti.php</w:t>
       </w:r>
       <w:proofErr w:type="spellEnd"/>
       <w:r>
@@ -9828,15 +9867,7 @@
         <w:sym w:font="Wingdings" w:char="F0E0"/>
       </w:r>
       <w:r>
-        <w:t xml:space="preserve"> file per eseguire il </w:t>
-      </w:r>
-      <w:proofErr w:type="spellStart"/>
-      <w:r>
-        <w:t>logout</w:t>
-      </w:r>
-      <w:proofErr w:type="spellEnd"/>
-      <w:r>
-        <w:t xml:space="preserve"> dopo aver realizzato un login.</w:t>
+        <w:t xml:space="preserve"> file accessibile solo agli amministratori gerenti in cui è possibile gestire i clienti che hanno riservato un alloggio di sua proprietà.</w:t>
       </w:r>
     </w:p>
     <w:p>
@@ -9847,22 +9878,20 @@
           <w:numId w:val="17"/>
         </w:numPr>
       </w:pPr>
-      <w:proofErr w:type="spellStart"/>
-      <w:r>
-        <w:t>server.php</w:t>
-      </w:r>
-      <w:proofErr w:type="spellEnd"/>
-      <w:r>
-        <w:t xml:space="preserve"> </w:t>
+      <w:r>
+        <w:t>g</w:t>
+      </w:r>
+      <w:r>
+        <w:t>estisci</w:t>
+      </w:r>
+      <w:r>
+        <w:t xml:space="preserve">-gerenti </w:t>
       </w:r>
       <w:r>
         <w:sym w:font="Wingdings" w:char="F0E0"/>
       </w:r>
       <w:r>
-        <w:t xml:space="preserve"> </w:t>
-      </w:r>
-      <w:r>
-        <w:t>file che esegue la connessione al database.</w:t>
+        <w:t xml:space="preserve"> file accessibile solo agli amministratori in cui è possibile gestire tutti gli amministratori gerenti presenti nel database.</w:t>
       </w:r>
     </w:p>
     <w:p>
@@ -9875,7 +9904,7 @@
       </w:pPr>
       <w:proofErr w:type="spellStart"/>
       <w:r>
-        <w:t>signup.php</w:t>
+        <w:t>index.php</w:t>
       </w:r>
       <w:proofErr w:type="spellEnd"/>
       <w:r>
@@ -9885,15 +9914,7 @@
         <w:sym w:font="Wingdings" w:char="F0E0"/>
       </w:r>
       <w:r>
-        <w:t xml:space="preserve"> pagina contenente il </w:t>
-      </w:r>
-      <w:proofErr w:type="spellStart"/>
-      <w:r>
-        <w:t>form</w:t>
-      </w:r>
-      <w:proofErr w:type="spellEnd"/>
-      <w:r>
-        <w:t xml:space="preserve"> di registrazione in cui appunto registrarsi.</w:t>
+        <w:t xml:space="preserve"> pagina principale del sito, contenente la lista di tutti gli alloggi, la barra di ricerca con i filtri, i link alle pagine di login e di registrazione e altre piccole informazioni.</w:t>
       </w:r>
     </w:p>
     <w:p>
@@ -9906,7 +9927,7 @@
       </w:pPr>
       <w:proofErr w:type="spellStart"/>
       <w:r>
-        <w:t>stampa.php</w:t>
+        <w:t>login.php</w:t>
       </w:r>
       <w:proofErr w:type="spellEnd"/>
       <w:r>
@@ -9916,10 +9937,15 @@
         <w:sym w:font="Wingdings" w:char="F0E0"/>
       </w:r>
       <w:r>
-        <w:t xml:space="preserve"> pagina che gestisce le varie stampe delle riservazioni effettuate.</w:t>
-      </w:r>
-      <w:r>
-        <w:t xml:space="preserve"> </w:t>
+        <w:t xml:space="preserve"> pagina contenente il </w:t>
+      </w:r>
+      <w:proofErr w:type="spellStart"/>
+      <w:r>
+        <w:t>form</w:t>
+      </w:r>
+      <w:proofErr w:type="spellEnd"/>
+      <w:r>
+        <w:t xml:space="preserve"> di login in cui appunto loggarsi.</w:t>
       </w:r>
     </w:p>
     <w:p>
@@ -9932,6 +9958,120 @@
       </w:pPr>
       <w:proofErr w:type="spellStart"/>
       <w:r>
+        <w:t>logout.php</w:t>
+      </w:r>
+      <w:proofErr w:type="spellEnd"/>
+      <w:r>
+        <w:t xml:space="preserve"> </w:t>
+      </w:r>
+      <w:r>
+        <w:sym w:font="Wingdings" w:char="F0E0"/>
+      </w:r>
+      <w:r>
+        <w:t xml:space="preserve"> file per eseguire il </w:t>
+      </w:r>
+      <w:proofErr w:type="spellStart"/>
+      <w:r>
+        <w:t>logout</w:t>
+      </w:r>
+      <w:proofErr w:type="spellEnd"/>
+      <w:r>
+        <w:t xml:space="preserve"> dopo aver realizzato un login.</w:t>
+      </w:r>
+    </w:p>
+    <w:p>
+      <w:pPr>
+        <w:pStyle w:val="Paragrafoelenco"/>
+        <w:numPr>
+          <w:ilvl w:val="2"/>
+          <w:numId w:val="17"/>
+        </w:numPr>
+      </w:pPr>
+      <w:proofErr w:type="spellStart"/>
+      <w:r>
+        <w:t>server.php</w:t>
+      </w:r>
+      <w:proofErr w:type="spellEnd"/>
+      <w:r>
+        <w:t xml:space="preserve"> </w:t>
+      </w:r>
+      <w:r>
+        <w:sym w:font="Wingdings" w:char="F0E0"/>
+      </w:r>
+      <w:r>
+        <w:t xml:space="preserve"> </w:t>
+      </w:r>
+      <w:r>
+        <w:t>file che esegue la connessione al database.</w:t>
+      </w:r>
+    </w:p>
+    <w:p>
+      <w:pPr>
+        <w:pStyle w:val="Paragrafoelenco"/>
+        <w:numPr>
+          <w:ilvl w:val="2"/>
+          <w:numId w:val="17"/>
+        </w:numPr>
+      </w:pPr>
+      <w:proofErr w:type="spellStart"/>
+      <w:r>
+        <w:t>signup.php</w:t>
+      </w:r>
+      <w:proofErr w:type="spellEnd"/>
+      <w:r>
+        <w:t xml:space="preserve"> </w:t>
+      </w:r>
+      <w:r>
+        <w:sym w:font="Wingdings" w:char="F0E0"/>
+      </w:r>
+      <w:r>
+        <w:t xml:space="preserve"> pagina contenente il </w:t>
+      </w:r>
+      <w:proofErr w:type="spellStart"/>
+      <w:r>
+        <w:t>form</w:t>
+      </w:r>
+      <w:proofErr w:type="spellEnd"/>
+      <w:r>
+        <w:t xml:space="preserve"> di registrazione in cui appunto registrarsi.</w:t>
+      </w:r>
+    </w:p>
+    <w:p>
+      <w:pPr>
+        <w:pStyle w:val="Paragrafoelenco"/>
+        <w:numPr>
+          <w:ilvl w:val="2"/>
+          <w:numId w:val="17"/>
+        </w:numPr>
+      </w:pPr>
+      <w:proofErr w:type="spellStart"/>
+      <w:r>
+        <w:t>stampa.php</w:t>
+      </w:r>
+      <w:proofErr w:type="spellEnd"/>
+      <w:r>
+        <w:t xml:space="preserve"> </w:t>
+      </w:r>
+      <w:r>
+        <w:sym w:font="Wingdings" w:char="F0E0"/>
+      </w:r>
+      <w:r>
+        <w:t xml:space="preserve"> pagina che gestisce le varie stampe delle riservazioni effettuate.</w:t>
+      </w:r>
+      <w:r>
+        <w:t xml:space="preserve"> </w:t>
+      </w:r>
+    </w:p>
+    <w:p>
+      <w:pPr>
+        <w:pStyle w:val="Paragrafoelenco"/>
+        <w:numPr>
+          <w:ilvl w:val="2"/>
+          <w:numId w:val="17"/>
+        </w:numPr>
+      </w:pPr>
+      <w:proofErr w:type="spellStart"/>
+      <w:r>
         <w:t>verify.php</w:t>
       </w:r>
       <w:proofErr w:type="spellEnd"/>
@@ -9969,12 +10109,7 @@
         <w:sym w:font="Wingdings" w:char="F0E0"/>
       </w:r>
       <w:r>
-        <w:t xml:space="preserve"> cartella contenente tutte le immagini realizzate durante </w:t>
-      </w:r>
-      <w:bookmarkStart w:id="27" w:name="_GoBack"/>
-      <w:bookmarkEnd w:id="27"/>
-      <w:r>
-        <w:t>l’implementazione, che possono essere sia pezzi di codice, sia risultati grafici che il codice produce.</w:t>
+        <w:t xml:space="preserve"> cartella contenente tutte le immagini realizzate durante l’implementazione, che possono essere sia pezzi di codice, sia risultati grafici che il codice produce.</w:t>
       </w:r>
     </w:p>
     <w:p>
@@ -10035,17 +10170,115 @@
     <w:p/>
     <w:p>
       <w:pPr>
+        <w:pStyle w:val="Titolo2"/>
+      </w:pPr>
+      <w:proofErr w:type="spellStart"/>
+      <w:r>
+        <w:t>PHPMailer</w:t>
+      </w:r>
+      <w:proofErr w:type="spellEnd"/>
+    </w:p>
+    <w:p>
+      <w:pPr>
+        <w:rPr>
+          <w:lang w:val="it-IT"/>
+        </w:rPr>
+      </w:pPr>
+    </w:p>
+    <w:p>
+      <w:pPr>
+        <w:pStyle w:val="Titolo2"/>
+      </w:pPr>
+      <w:proofErr w:type="spellStart"/>
+      <w:r>
+        <w:t>mPDF</w:t>
+      </w:r>
+      <w:proofErr w:type="spellEnd"/>
+    </w:p>
+    <w:p/>
+    <w:p>
+      <w:pPr>
+        <w:pStyle w:val="Titolo2"/>
+        <w:rPr>
+          <w:lang w:val="de-DE"/>
+        </w:rPr>
+      </w:pPr>
+      <w:r>
+        <w:rPr>
+          <w:lang w:val="de-DE"/>
+        </w:rPr>
+        <w:t>“</w:t>
+      </w:r>
+      <w:proofErr w:type="spellStart"/>
+      <w:r>
+        <w:rPr>
+          <w:lang w:val="de-DE"/>
+        </w:rPr>
+        <w:t>ob_</w:t>
+      </w:r>
+      <w:proofErr w:type="gramStart"/>
+      <w:r>
+        <w:rPr>
+          <w:lang w:val="de-DE"/>
+        </w:rPr>
+        <w:t>start</w:t>
+      </w:r>
+      <w:proofErr w:type="spellEnd"/>
+      <w:r>
+        <w:rPr>
+          <w:lang w:val="de-DE"/>
+        </w:rPr>
+        <w:t>(</w:t>
+      </w:r>
+      <w:proofErr w:type="gramEnd"/>
+      <w:r>
+        <w:rPr>
+          <w:lang w:val="de-DE"/>
+        </w:rPr>
+        <w:t>)” e “</w:t>
+      </w:r>
+      <w:proofErr w:type="spellStart"/>
+      <w:r>
+        <w:rPr>
+          <w:lang w:val="de-DE"/>
+        </w:rPr>
+        <w:t>ob_end_clean</w:t>
+      </w:r>
+      <w:proofErr w:type="spellEnd"/>
+      <w:r>
+        <w:rPr>
+          <w:lang w:val="de-DE"/>
+        </w:rPr>
+        <w:t>()”</w:t>
+      </w:r>
+    </w:p>
+    <w:p>
+      <w:pPr>
+        <w:rPr>
+          <w:lang w:val="de-DE"/>
+        </w:rPr>
+      </w:pPr>
+    </w:p>
+    <w:p>
+      <w:pPr>
+        <w:rPr>
+          <w:lang w:val="de-DE"/>
+        </w:rPr>
+      </w:pPr>
+    </w:p>
+    <w:p>
+      <w:pPr>
         <w:pStyle w:val="Titolo1"/>
       </w:pPr>
-      <w:bookmarkStart w:id="28" w:name="_Toc461179223"/>
-      <w:bookmarkStart w:id="29" w:name="_Toc18676070"/>
-      <w:bookmarkStart w:id="30" w:name="_Toc25668322"/>
+      <w:bookmarkStart w:id="27" w:name="_Toc461179223"/>
+      <w:bookmarkStart w:id="28" w:name="_Toc18676070"/>
+      <w:bookmarkStart w:id="29" w:name="_Toc25668322"/>
       <w:r>
         <w:t>Test</w:t>
       </w:r>
+      <w:bookmarkEnd w:id="27"/>
       <w:bookmarkEnd w:id="28"/>
       <w:bookmarkEnd w:id="29"/>
-      <w:bookmarkEnd w:id="30"/>
     </w:p>
     <w:p>
       <w:pPr>
@@ -10054,18 +10287,18 @@
           <w:lang w:val="it-CH"/>
         </w:rPr>
       </w:pPr>
-      <w:bookmarkStart w:id="31" w:name="_Toc461179224"/>
-      <w:bookmarkStart w:id="32" w:name="_Toc18676071"/>
-      <w:bookmarkStart w:id="33" w:name="_Toc25668323"/>
+      <w:bookmarkStart w:id="30" w:name="_Toc461179224"/>
+      <w:bookmarkStart w:id="31" w:name="_Toc18676071"/>
+      <w:bookmarkStart w:id="32" w:name="_Toc25668323"/>
       <w:r>
         <w:rPr>
           <w:lang w:val="it-CH"/>
         </w:rPr>
         <w:t>Protocollo di test</w:t>
       </w:r>
+      <w:bookmarkEnd w:id="30"/>
       <w:bookmarkEnd w:id="31"/>
       <w:bookmarkEnd w:id="32"/>
-      <w:bookmarkEnd w:id="33"/>
     </w:p>
     <w:tbl>
       <w:tblPr>
@@ -10404,6 +10637,7 @@
               <w:rPr>
                 <w:lang w:eastAsia="en-US"/>
               </w:rPr>
+              <w:lastRenderedPageBreak/>
               <w:t>Bisognerà inoltre verificare che a registrazione completata arrivi l’email e cliccando il link si attivi l’account</w:t>
             </w:r>
             <w:r>
@@ -10558,7 +10792,7 @@
               </w:rPr>
               <w:t xml:space="preserve"> </w:t>
             </w:r>
-            <w:hyperlink r:id="rId23" w:history="1">
+            <w:hyperlink r:id="rId25" w:history="1">
               <w:r>
                 <w:rPr>
                   <w:i/>
@@ -11524,7 +11758,7 @@
               </w:rPr>
               <w:t xml:space="preserve"> </w:t>
             </w:r>
-            <w:hyperlink r:id="rId24" w:history="1">
+            <w:hyperlink r:id="rId26" w:history="1">
               <w:r>
                 <w:rPr>
                   <w:i/>
@@ -12201,6 +12435,7 @@
                 <w:szCs w:val="18"/>
                 <w:lang w:val="it-CH"/>
               </w:rPr>
+              <w:lastRenderedPageBreak/>
               <w:t>Prerequisiti:</w:t>
             </w:r>
           </w:p>
@@ -12291,7 +12526,6 @@
                 <w:szCs w:val="18"/>
                 <w:lang w:val="it-CH"/>
               </w:rPr>
-              <w:lastRenderedPageBreak/>
               <w:t>Procedura:</w:t>
             </w:r>
           </w:p>
@@ -12343,7 +12577,7 @@
               </w:rPr>
               <w:t xml:space="preserve"> </w:t>
             </w:r>
-            <w:hyperlink r:id="rId25" w:history="1">
+            <w:hyperlink r:id="rId27" w:history="1">
               <w:r>
                 <w:rPr>
                   <w:i/>
@@ -13284,7 +13518,7 @@
               </w:rPr>
               <w:t xml:space="preserve"> </w:t>
             </w:r>
-            <w:hyperlink r:id="rId26" w:history="1">
+            <w:hyperlink r:id="rId28" w:history="1">
               <w:r>
                 <w:rPr>
                   <w:i/>
@@ -14047,7 +14281,7 @@
               </w:rPr>
               <w:t xml:space="preserve"> </w:t>
             </w:r>
-            <w:hyperlink r:id="rId27" w:history="1">
+            <w:hyperlink r:id="rId29" w:history="1">
               <w:r>
                 <w:rPr>
                   <w:i/>
@@ -14125,6 +14359,7 @@
                 <w:szCs w:val="18"/>
                 <w:lang w:val="it-CH"/>
               </w:rPr>
+              <w:lastRenderedPageBreak/>
               <w:t>Schiacciare la freccia nel bottone bianco</w:t>
             </w:r>
             <w:r>
@@ -14231,7 +14466,6 @@
                 <w:szCs w:val="18"/>
                 <w:lang w:eastAsia="en-US"/>
               </w:rPr>
-              <w:lastRenderedPageBreak/>
               <w:t>Premer</w:t>
             </w:r>
             <w:r>
@@ -14782,7 +15016,7 @@
               </w:rPr>
               <w:t xml:space="preserve"> </w:t>
             </w:r>
-            <w:hyperlink r:id="rId28" w:history="1">
+            <w:hyperlink r:id="rId30" w:history="1">
               <w:r>
                 <w:rPr>
                   <w:i/>
@@ -15515,7 +15749,7 @@
               </w:rPr>
               <w:t xml:space="preserve"> </w:t>
             </w:r>
-            <w:hyperlink r:id="rId29" w:history="1">
+            <w:hyperlink r:id="rId31" w:history="1">
               <w:r>
                 <w:rPr>
                   <w:i/>
@@ -16265,7 +16499,7 @@
               </w:rPr>
               <w:t xml:space="preserve"> </w:t>
             </w:r>
-            <w:hyperlink r:id="rId30" w:history="1">
+            <w:hyperlink r:id="rId32" w:history="1">
               <w:r>
                 <w:rPr>
                   <w:i/>
@@ -16342,6 +16576,7 @@
                 <w:szCs w:val="18"/>
                 <w:lang w:val="it-CH"/>
               </w:rPr>
+              <w:lastRenderedPageBreak/>
               <w:t xml:space="preserve">Inserire il nome di un alloggio </w:t>
             </w:r>
             <w:r>
@@ -17069,7 +17304,7 @@
               </w:rPr>
               <w:t xml:space="preserve"> </w:t>
             </w:r>
-            <w:hyperlink r:id="rId31" w:history="1">
+            <w:hyperlink r:id="rId33" w:history="1">
               <w:r>
                 <w:rPr>
                   <w:i/>
@@ -17484,18 +17719,18 @@
           <w:lang w:val="it-CH"/>
         </w:rPr>
       </w:pPr>
-      <w:bookmarkStart w:id="34" w:name="_Toc461179225"/>
-      <w:bookmarkStart w:id="35" w:name="_Toc18676072"/>
-      <w:bookmarkStart w:id="36" w:name="_Toc25668324"/>
+      <w:bookmarkStart w:id="33" w:name="_Toc461179225"/>
+      <w:bookmarkStart w:id="34" w:name="_Toc18676072"/>
+      <w:bookmarkStart w:id="35" w:name="_Toc25668324"/>
       <w:r>
         <w:rPr>
           <w:lang w:val="it-CH"/>
         </w:rPr>
         <w:t>Risultati test</w:t>
       </w:r>
+      <w:bookmarkEnd w:id="33"/>
       <w:bookmarkEnd w:id="34"/>
       <w:bookmarkEnd w:id="35"/>
-      <w:bookmarkEnd w:id="36"/>
     </w:p>
     <w:tbl>
       <w:tblPr>
@@ -17670,7 +17905,7 @@
                           <pic:cNvPicPr/>
                         </pic:nvPicPr>
                         <pic:blipFill>
-                          <a:blip r:embed="rId32">
+                          <a:blip r:embed="rId34">
                             <a:extLst>
                               <a:ext uri="{28A0092B-C50C-407E-A947-70E740481C1C}">
                                 <a14:useLocalDpi xmlns:a14="http://schemas.microsoft.com/office/drawing/2010/main" val="0"/>
@@ -17814,7 +18049,7 @@
                           <pic:cNvPicPr/>
                         </pic:nvPicPr>
                         <pic:blipFill>
-                          <a:blip r:embed="rId33">
+                          <a:blip r:embed="rId35">
                             <a:extLst>
                               <a:ext uri="{28A0092B-C50C-407E-A947-70E740481C1C}">
                                 <a14:useLocalDpi xmlns:a14="http://schemas.microsoft.com/office/drawing/2010/main" val="0"/>
@@ -17888,7 +18123,7 @@
                           <pic:cNvPicPr/>
                         </pic:nvPicPr>
                         <pic:blipFill>
-                          <a:blip r:embed="rId34">
+                          <a:blip r:embed="rId36">
                             <a:extLst>
                               <a:ext uri="{28A0092B-C50C-407E-A947-70E740481C1C}">
                                 <a14:useLocalDpi xmlns:a14="http://schemas.microsoft.com/office/drawing/2010/main" val="0"/>
@@ -17962,7 +18197,7 @@
                           <pic:cNvPicPr/>
                         </pic:nvPicPr>
                         <pic:blipFill>
-                          <a:blip r:embed="rId35">
+                          <a:blip r:embed="rId37">
                             <a:extLst>
                               <a:ext uri="{28A0092B-C50C-407E-A947-70E740481C1C}">
                                 <a14:useLocalDpi xmlns:a14="http://schemas.microsoft.com/office/drawing/2010/main" val="0"/>
@@ -18067,7 +18302,7 @@
                           <pic:cNvPicPr/>
                         </pic:nvPicPr>
                         <pic:blipFill>
-                          <a:blip r:embed="rId36">
+                          <a:blip r:embed="rId38">
                             <a:extLst>
                               <a:ext uri="{28A0092B-C50C-407E-A947-70E740481C1C}">
                                 <a14:useLocalDpi xmlns:a14="http://schemas.microsoft.com/office/drawing/2010/main" val="0"/>
@@ -18210,7 +18445,7 @@
                           <pic:cNvPicPr/>
                         </pic:nvPicPr>
                         <pic:blipFill>
-                          <a:blip r:embed="rId37" cstate="print">
+                          <a:blip r:embed="rId39" cstate="print">
                             <a:extLst>
                               <a:ext uri="{28A0092B-C50C-407E-A947-70E740481C1C}">
                                 <a14:useLocalDpi xmlns:a14="http://schemas.microsoft.com/office/drawing/2010/main" val="0"/>
@@ -18317,7 +18552,7 @@
                           <pic:cNvPicPr/>
                         </pic:nvPicPr>
                         <pic:blipFill>
-                          <a:blip r:embed="rId37" cstate="print">
+                          <a:blip r:embed="rId39" cstate="print">
                             <a:extLst>
                               <a:ext uri="{28A0092B-C50C-407E-A947-70E740481C1C}">
                                 <a14:useLocalDpi xmlns:a14="http://schemas.microsoft.com/office/drawing/2010/main" val="0"/>
@@ -18433,7 +18668,7 @@
                           <pic:cNvPicPr/>
                         </pic:nvPicPr>
                         <pic:blipFill>
-                          <a:blip r:embed="rId38">
+                          <a:blip r:embed="rId40">
                             <a:extLst>
                               <a:ext uri="{28A0092B-C50C-407E-A947-70E740481C1C}">
                                 <a14:useLocalDpi xmlns:a14="http://schemas.microsoft.com/office/drawing/2010/main" val="0"/>
@@ -18552,7 +18787,7 @@
                           <pic:cNvPicPr/>
                         </pic:nvPicPr>
                         <pic:blipFill>
-                          <a:blip r:embed="rId39" cstate="print">
+                          <a:blip r:embed="rId41" cstate="print">
                             <a:extLst>
                               <a:ext uri="{28A0092B-C50C-407E-A947-70E740481C1C}">
                                 <a14:useLocalDpi xmlns:a14="http://schemas.microsoft.com/office/drawing/2010/main" val="0"/>
@@ -18653,7 +18888,7 @@
                           <pic:cNvPicPr/>
                         </pic:nvPicPr>
                         <pic:blipFill>
-                          <a:blip r:embed="rId40" cstate="print">
+                          <a:blip r:embed="rId42" cstate="print">
                             <a:extLst>
                               <a:ext uri="{28A0092B-C50C-407E-A947-70E740481C1C}">
                                 <a14:useLocalDpi xmlns:a14="http://schemas.microsoft.com/office/drawing/2010/main" val="0"/>
@@ -18872,37 +19107,43 @@
           <w:lang w:val="it-CH"/>
         </w:rPr>
       </w:pPr>
-      <w:bookmarkStart w:id="37" w:name="_Toc461179226"/>
-      <w:bookmarkStart w:id="38" w:name="_Toc18676073"/>
-      <w:bookmarkStart w:id="39" w:name="_Toc25668325"/>
+      <w:bookmarkStart w:id="36" w:name="_Toc461179226"/>
+      <w:bookmarkStart w:id="37" w:name="_Toc18676073"/>
+      <w:bookmarkStart w:id="38" w:name="_Toc25668325"/>
       <w:r>
         <w:rPr>
           <w:lang w:val="it-CH"/>
         </w:rPr>
         <w:t>Mancanze/limitazioni conosciute</w:t>
       </w:r>
+      <w:bookmarkEnd w:id="36"/>
       <w:bookmarkEnd w:id="37"/>
       <w:bookmarkEnd w:id="38"/>
-      <w:bookmarkEnd w:id="39"/>
     </w:p>
     <w:p>
       <w:r>
         <w:t>Purtroppo, per mancanza di tempo non ho potuto implementare tutto quello che riguarda il requisito REQ-007, ovvero la gestione della fatturazione del sito.</w:t>
       </w:r>
+      <w:r>
+        <w:t xml:space="preserve"> Inoltre, la parte della stampa riguardante </w:t>
+      </w:r>
+      <w:r>
+        <w:t>gli amministratori non è stata implementata in quanto richiedeva del sistema di gestione della fatturazione.</w:t>
+      </w:r>
     </w:p>
     <w:p>
       <w:pPr>
         <w:pStyle w:val="Titolo1"/>
       </w:pPr>
-      <w:bookmarkStart w:id="40" w:name="_Toc461179227"/>
-      <w:bookmarkStart w:id="41" w:name="_Toc18676074"/>
-      <w:bookmarkStart w:id="42" w:name="_Toc25668326"/>
+      <w:bookmarkStart w:id="39" w:name="_Toc461179227"/>
+      <w:bookmarkStart w:id="40" w:name="_Toc18676074"/>
+      <w:bookmarkStart w:id="41" w:name="_Toc25668326"/>
       <w:r>
         <w:t>Consuntivo</w:t>
       </w:r>
+      <w:bookmarkEnd w:id="39"/>
       <w:bookmarkEnd w:id="40"/>
       <w:bookmarkEnd w:id="41"/>
-      <w:bookmarkEnd w:id="42"/>
     </w:p>
     <w:p>
       <w:r>
@@ -18929,15 +19170,15 @@
       <w:pPr>
         <w:pStyle w:val="Titolo1"/>
       </w:pPr>
-      <w:bookmarkStart w:id="43" w:name="_Toc461179228"/>
-      <w:bookmarkStart w:id="44" w:name="_Toc18676075"/>
-      <w:bookmarkStart w:id="45" w:name="_Toc25668327"/>
+      <w:bookmarkStart w:id="42" w:name="_Toc461179228"/>
+      <w:bookmarkStart w:id="43" w:name="_Toc18676075"/>
+      <w:bookmarkStart w:id="44" w:name="_Toc25668327"/>
       <w:r>
         <w:t>Conclusioni</w:t>
       </w:r>
+      <w:bookmarkEnd w:id="42"/>
       <w:bookmarkEnd w:id="43"/>
       <w:bookmarkEnd w:id="44"/>
-      <w:bookmarkEnd w:id="45"/>
     </w:p>
     <w:p>
       <w:r>
@@ -18956,9 +19197,9 @@
           <w:lang w:val="it-CH"/>
         </w:rPr>
       </w:pPr>
-      <w:bookmarkStart w:id="46" w:name="_Toc461179229"/>
-      <w:bookmarkStart w:id="47" w:name="_Toc18676076"/>
-      <w:bookmarkStart w:id="48" w:name="_Toc25668328"/>
+      <w:bookmarkStart w:id="45" w:name="_Toc461179229"/>
+      <w:bookmarkStart w:id="46" w:name="_Toc18676076"/>
+      <w:bookmarkStart w:id="47" w:name="_Toc25668328"/>
       <w:r>
         <w:rPr>
           <w:lang w:val="it-CH"/>
@@ -18966,9 +19207,9 @@
         <w:lastRenderedPageBreak/>
         <w:t>Sviluppi futuri</w:t>
       </w:r>
+      <w:bookmarkEnd w:id="45"/>
       <w:bookmarkEnd w:id="46"/>
       <w:bookmarkEnd w:id="47"/>
-      <w:bookmarkEnd w:id="48"/>
     </w:p>
     <w:p>
       <w:r>
@@ -18982,28 +19223,47 @@
           <w:lang w:val="it-CH"/>
         </w:rPr>
       </w:pPr>
-      <w:bookmarkStart w:id="49" w:name="_Toc461179230"/>
-      <w:bookmarkStart w:id="50" w:name="_Toc18676077"/>
-      <w:bookmarkStart w:id="51" w:name="_Toc25668329"/>
+      <w:bookmarkStart w:id="48" w:name="_Toc461179230"/>
+      <w:bookmarkStart w:id="49" w:name="_Toc18676077"/>
+      <w:bookmarkStart w:id="50" w:name="_Toc25668329"/>
       <w:r>
         <w:rPr>
           <w:lang w:val="it-CH"/>
         </w:rPr>
         <w:t>Considerazioni personali</w:t>
       </w:r>
+      <w:bookmarkEnd w:id="48"/>
       <w:bookmarkEnd w:id="49"/>
       <w:bookmarkEnd w:id="50"/>
-      <w:bookmarkEnd w:id="51"/>
     </w:p>
     <w:p>
       <w:r>
-        <w:t xml:space="preserve">Cosa ho imparato in questo progetto? </w:t>
+        <w:t>Personalmente ho trov</w:t>
+      </w:r>
+      <w:r>
+        <w:t xml:space="preserve">ato questo progetto troppo lungo, ripetitivo e alle volte con requisiti troppo complicati. Avrei trovato più utile realizzare un progetto simile a questo, ma più corto e meno ripetitivo. Per esempio, per poter completare il progetto erano richieste troppe tabelle e una marea di query diverse. La maggior parte del tempo del progetto l’ho passata e realizzare query, il che mi è sembrato un po’ monotono. Il progetto mi ha comunque permesso di rafforzare le mio conoscenze di </w:t>
       </w:r>
       <w:proofErr w:type="spellStart"/>
       <w:r>
-        <w:t>ecc</w:t>
+        <w:t>php</w:t>
       </w:r>
       <w:proofErr w:type="spellEnd"/>
+      <w:r>
+        <w:t xml:space="preserve"> e </w:t>
+      </w:r>
+      <w:bookmarkStart w:id="51" w:name="_GoBack"/>
+      <w:bookmarkEnd w:id="51"/>
+      <w:r>
+        <w:t xml:space="preserve">di </w:t>
+      </w:r>
+      <w:proofErr w:type="spellStart"/>
+      <w:r>
+        <w:t>sql</w:t>
+      </w:r>
+      <w:proofErr w:type="spellEnd"/>
+      <w:r>
+        <w:t xml:space="preserve"> e di imparare cose nuove e sicuramente utili.</w:t>
+      </w:r>
     </w:p>
     <w:p>
       <w:pPr>
@@ -19209,7 +19469,7 @@
       <w:pPr>
         <w:ind w:left="360"/>
       </w:pPr>
-      <w:hyperlink r:id="rId41" w:history="1">
+      <w:hyperlink r:id="rId43" w:history="1">
         <w:r>
           <w:rPr>
             <w:rStyle w:val="Collegamentoipertestuale"/>
@@ -19296,7 +19556,7 @@
       <w:pPr>
         <w:ind w:left="360"/>
       </w:pPr>
-      <w:hyperlink r:id="rId42" w:history="1">
+      <w:hyperlink r:id="rId44" w:history="1">
         <w:r>
           <w:rPr>
             <w:rStyle w:val="Collegamentoipertestuale"/>
@@ -19352,7 +19612,7 @@
           <w:lang w:val="de-DE"/>
         </w:rPr>
       </w:pPr>
-      <w:hyperlink r:id="rId43" w:history="1">
+      <w:hyperlink r:id="rId45" w:history="1">
         <w:r>
           <w:rPr>
             <w:rStyle w:val="Collegamentoipertestuale"/>
@@ -19452,7 +19712,7 @@
           <w:lang w:val="de-DE"/>
         </w:rPr>
       </w:pPr>
-      <w:hyperlink r:id="rId44" w:history="1">
+      <w:hyperlink r:id="rId46" w:history="1">
         <w:r>
           <w:rPr>
             <w:rStyle w:val="Collegamentoipertestuale"/>
@@ -19476,7 +19736,7 @@
           <w:lang w:val="de-DE"/>
         </w:rPr>
       </w:pPr>
-      <w:hyperlink r:id="rId45" w:history="1">
+      <w:hyperlink r:id="rId47" w:history="1">
         <w:r>
           <w:rPr>
             <w:rStyle w:val="Collegamentoipertestuale"/>
@@ -19611,7 +19871,7 @@
           <w:lang w:val="de-DE"/>
         </w:rPr>
       </w:pPr>
-      <w:hyperlink r:id="rId46" w:history="1">
+      <w:hyperlink r:id="rId48" w:history="1">
         <w:r>
           <w:rPr>
             <w:rStyle w:val="Collegamentoipertestuale"/>
@@ -19685,7 +19945,7 @@
       <w:pPr>
         <w:ind w:left="360"/>
       </w:pPr>
-      <w:hyperlink r:id="rId47" w:history="1">
+      <w:hyperlink r:id="rId49" w:history="1">
         <w:r>
           <w:rPr>
             <w:rStyle w:val="Collegamentoipertestuale"/>
@@ -19727,7 +19987,7 @@
           <w:lang w:val="de-DE"/>
         </w:rPr>
       </w:pPr>
-      <w:hyperlink r:id="rId48" w:history="1">
+      <w:hyperlink r:id="rId50" w:history="1">
         <w:r>
           <w:rPr>
             <w:rStyle w:val="Collegamentoipertestuale"/>
@@ -19779,7 +20039,7 @@
           <w:lang w:val="de-DE"/>
         </w:rPr>
       </w:pPr>
-      <w:hyperlink r:id="rId49" w:history="1">
+      <w:hyperlink r:id="rId51" w:history="1">
         <w:r>
           <w:rPr>
             <w:rStyle w:val="Collegamentoipertestuale"/>
@@ -19856,6 +20116,7 @@
       <w:bookmarkStart w:id="65" w:name="_Toc18676082"/>
       <w:bookmarkStart w:id="66" w:name="_Toc25668334"/>
       <w:r>
+        <w:lastRenderedPageBreak/>
         <w:t>Allegati</w:t>
       </w:r>
       <w:bookmarkEnd w:id="64"/>
@@ -19919,7 +20180,6 @@
         </w:numPr>
       </w:pPr>
       <w:r>
-        <w:lastRenderedPageBreak/>
         <w:t>Eventuali guide utente / Manuali di utilizzo</w:t>
       </w:r>
     </w:p>
@@ -19973,7 +20233,7 @@
       </w:pPr>
     </w:p>
     <w:sectPr>
-      <w:footerReference w:type="first" r:id="rId50"/>
+      <w:footerReference w:type="first" r:id="rId52"/>
       <w:pgSz w:w="11906" w:h="16838"/>
       <w:pgMar w:top="1985" w:right="1134" w:bottom="1418" w:left="1134" w:header="567" w:footer="567" w:gutter="0"/>
       <w:cols w:space="720"/>
@@ -24451,7 +24711,7 @@
 </file>
 
 <file path=customXml/itemProps1.xml><?xml version="1.0" encoding="utf-8"?>
-<ds:datastoreItem xmlns:ds="http://schemas.openxmlformats.org/officeDocument/2006/customXml" ds:itemID="{D4AABBFD-1988-453F-93FA-C5DF347904F9}">
+<ds:datastoreItem xmlns:ds="http://schemas.openxmlformats.org/officeDocument/2006/customXml" ds:itemID="{3D898C48-0BEA-4076-A03E-C76ABEDEA854}">
   <ds:schemaRefs>
     <ds:schemaRef ds:uri="http://schemas.openxmlformats.org/officeDocument/2006/bibliography"/>
   </ds:schemaRefs>

</xml_diff>